<commit_message>
after QA and Minh before Dave
</commit_message>
<xml_diff>
--- a/Anh 'Andy' Le - Resume.docx
+++ b/Anh 'Andy' Le - Resume.docx
@@ -55,7 +55,16 @@
                 <w:sz w:val="36"/>
                 <w:szCs w:val="36"/>
               </w:rPr>
-              <w:t xml:space="preserve">‘ANDY’ </w:t>
+              <w:t>‘</w:t>
+            </w:r>
+            <w:r>
+              <w:rPr>
+                <w:rFonts w:asciiTheme="minorHAnsi" w:hAnsiTheme="minorHAnsi" w:cstheme="minorHAnsi"/>
+                <w:b/>
+                <w:sz w:val="36"/>
+                <w:szCs w:val="36"/>
+              </w:rPr>
+              <w:t xml:space="preserve">ANDY’ </w:t>
             </w:r>
             <w:r>
               <w:rPr>
@@ -126,6 +135,35 @@
               <w:t xml:space="preserve">| </w:t>
             </w:r>
             <w:hyperlink r:id="rId9" w:history="1">
+              <w:r>
+                <w:rPr>
+                  <w:rStyle w:val="Hyperlink"/>
+                  <w:rFonts w:asciiTheme="minorHAnsi" w:hAnsiTheme="minorHAnsi" w:cstheme="minorHAnsi"/>
+                  <w:sz w:val="20"/>
+                  <w:szCs w:val="20"/>
+                </w:rPr>
+                <w:t>linkedin</w:t>
+              </w:r>
+            </w:hyperlink>
+            <w:r>
+              <w:rPr>
+                <w:rFonts w:asciiTheme="minorHAnsi" w:hAnsiTheme="minorHAnsi" w:cstheme="minorHAnsi"/>
+                <w:color w:val="auto"/>
+                <w:sz w:val="20"/>
+                <w:szCs w:val="20"/>
+              </w:rPr>
+              <w:t xml:space="preserve"> </w:t>
+            </w:r>
+            <w:r>
+              <w:rPr>
+                <w:rFonts w:asciiTheme="minorHAnsi" w:hAnsiTheme="minorHAnsi" w:cstheme="minorHAnsi"/>
+                <w:color w:val="auto"/>
+                <w:sz w:val="20"/>
+                <w:szCs w:val="20"/>
+              </w:rPr>
+              <w:t xml:space="preserve">| </w:t>
+            </w:r>
+            <w:hyperlink r:id="rId10" w:history="1">
               <w:r>
                 <w:rPr>
                   <w:rStyle w:val="Hyperlink"/>
@@ -280,31 +318,39 @@
                 <w:sz w:val="20"/>
                 <w:szCs w:val="20"/>
               </w:rPr>
-              <w:t xml:space="preserve">Major </w:t>
-            </w:r>
-            <w:r>
-              <w:rPr>
-                <w:rFonts w:asciiTheme="minorHAnsi" w:hAnsiTheme="minorHAnsi" w:cstheme="minorHAnsi"/>
-                <w:sz w:val="20"/>
-                <w:szCs w:val="20"/>
-              </w:rPr>
-              <w:t>in Computer Science</w:t>
-            </w:r>
-            <w:r>
-              <w:rPr>
-                <w:rFonts w:asciiTheme="minorHAnsi" w:hAnsiTheme="minorHAnsi" w:cstheme="minorHAnsi"/>
-                <w:sz w:val="20"/>
-                <w:szCs w:val="20"/>
-              </w:rPr>
-              <w:t>, Overall</w:t>
-            </w:r>
-            <w:r>
-              <w:rPr>
-                <w:rFonts w:asciiTheme="minorHAnsi" w:hAnsiTheme="minorHAnsi" w:cstheme="minorHAnsi"/>
-                <w:sz w:val="20"/>
-                <w:szCs w:val="20"/>
-              </w:rPr>
-              <w:t xml:space="preserve"> GPA 4.0</w:t>
+              <w:t>Computer Science</w:t>
+            </w:r>
+            <w:r>
+              <w:rPr>
+                <w:rFonts w:asciiTheme="minorHAnsi" w:hAnsiTheme="minorHAnsi" w:cstheme="minorHAnsi"/>
+                <w:sz w:val="20"/>
+                <w:szCs w:val="20"/>
+              </w:rPr>
+              <w:t xml:space="preserve"> major</w:t>
+            </w:r>
+            <w:r>
+              <w:rPr>
+                <w:rFonts w:asciiTheme="minorHAnsi" w:hAnsiTheme="minorHAnsi" w:cstheme="minorHAnsi"/>
+                <w:sz w:val="20"/>
+                <w:szCs w:val="20"/>
+              </w:rPr>
+              <w:t xml:space="preserve">, </w:t>
+            </w:r>
+            <w:r>
+              <w:rPr>
+                <w:rFonts w:asciiTheme="minorHAnsi" w:hAnsiTheme="minorHAnsi" w:cstheme="minorHAnsi"/>
+                <w:sz w:val="20"/>
+                <w:szCs w:val="20"/>
+              </w:rPr>
+              <w:t>GPA 4.0</w:t>
+            </w:r>
+            <w:r>
+              <w:rPr>
+                <w:rFonts w:asciiTheme="minorHAnsi" w:hAnsiTheme="minorHAnsi" w:cstheme="minorHAnsi"/>
+                <w:sz w:val="20"/>
+                <w:szCs w:val="20"/>
+              </w:rPr>
+              <w:t>/4.0</w:t>
             </w:r>
           </w:p>
           <w:p>
@@ -327,6 +373,7 @@
                 <w:szCs w:val="20"/>
               </w:rPr>
             </w:pPr>
+            <w:proofErr w:type="spellStart"/>
             <w:r>
               <w:rPr>
                 <w:rFonts w:asciiTheme="minorHAnsi" w:hAnsiTheme="minorHAnsi" w:cstheme="minorHAnsi"/>
@@ -334,8 +381,9 @@
                 <w:sz w:val="20"/>
                 <w:szCs w:val="20"/>
               </w:rPr>
-              <w:t>Honors:</w:t>
-            </w:r>
+              <w:t>Honors</w:t>
+            </w:r>
+            <w:proofErr w:type="spellEnd"/>
             <w:r>
               <w:rPr>
                 <w:rFonts w:asciiTheme="minorHAnsi" w:hAnsiTheme="minorHAnsi" w:cstheme="minorHAnsi"/>
@@ -343,6 +391,15 @@
                 <w:sz w:val="20"/>
                 <w:szCs w:val="20"/>
               </w:rPr>
+              <w:t>:</w:t>
+            </w:r>
+            <w:r>
+              <w:rPr>
+                <w:rFonts w:asciiTheme="minorHAnsi" w:hAnsiTheme="minorHAnsi" w:cstheme="minorHAnsi"/>
+                <w:b/>
+                <w:sz w:val="20"/>
+                <w:szCs w:val="20"/>
+              </w:rPr>
               <w:t xml:space="preserve"> </w:t>
             </w:r>
             <w:r>
@@ -400,117 +457,6 @@
                 <w:szCs w:val="20"/>
               </w:rPr>
               <w:t>.</w:t>
-            </w:r>
-          </w:p>
-          <w:p>
-            <w:pPr>
-              <w:pStyle w:val="Normal1"/>
-              <w:numPr>
-                <w:ilvl w:val="0"/>
-                <w:numId w:val="12"/>
-              </w:numPr>
-              <w:tabs>
-                <w:tab w:val="left" w:pos="8460"/>
-                <w:tab w:val="left" w:pos="8940"/>
-              </w:tabs>
-              <w:spacing w:before="120"/>
-              <w:ind w:left="360"/>
-              <w:contextualSpacing/>
-              <w:rPr>
-                <w:rFonts w:asciiTheme="minorHAnsi" w:hAnsiTheme="minorHAnsi" w:cstheme="minorHAnsi"/>
-                <w:b/>
-                <w:sz w:val="20"/>
-                <w:szCs w:val="20"/>
-              </w:rPr>
-            </w:pPr>
-            <w:r>
-              <w:rPr>
-                <w:rFonts w:asciiTheme="minorHAnsi" w:hAnsiTheme="minorHAnsi" w:cstheme="minorHAnsi"/>
-                <w:b/>
-                <w:sz w:val="20"/>
-                <w:szCs w:val="20"/>
-              </w:rPr>
-              <w:t xml:space="preserve">Relevant Coursework: </w:t>
-            </w:r>
-            <w:r>
-              <w:rPr>
-                <w:rFonts w:asciiTheme="minorHAnsi" w:hAnsiTheme="minorHAnsi" w:cstheme="minorHAnsi"/>
-                <w:sz w:val="20"/>
-                <w:szCs w:val="20"/>
-              </w:rPr>
-              <w:t>Assembly Language</w:t>
-            </w:r>
-            <w:r>
-              <w:rPr>
-                <w:rFonts w:asciiTheme="minorHAnsi" w:hAnsiTheme="minorHAnsi" w:cstheme="minorHAnsi"/>
-                <w:sz w:val="20"/>
-                <w:szCs w:val="20"/>
-              </w:rPr>
-              <w:t>,</w:t>
-            </w:r>
-            <w:r>
-              <w:rPr>
-                <w:rFonts w:asciiTheme="minorHAnsi" w:hAnsiTheme="minorHAnsi" w:cstheme="minorHAnsi"/>
-                <w:sz w:val="20"/>
-                <w:szCs w:val="20"/>
-              </w:rPr>
-              <w:t xml:space="preserve"> </w:t>
-            </w:r>
-            <w:r>
-              <w:rPr>
-                <w:rFonts w:asciiTheme="minorHAnsi" w:hAnsiTheme="minorHAnsi" w:cstheme="minorHAnsi"/>
-                <w:sz w:val="20"/>
-                <w:szCs w:val="20"/>
-              </w:rPr>
-              <w:t>Artificial Intelligence, Database</w:t>
-            </w:r>
-            <w:r>
-              <w:rPr>
-                <w:rFonts w:asciiTheme="minorHAnsi" w:hAnsiTheme="minorHAnsi" w:cstheme="minorHAnsi"/>
-                <w:sz w:val="20"/>
-                <w:szCs w:val="20"/>
-              </w:rPr>
-              <w:t xml:space="preserve"> </w:t>
-            </w:r>
-            <w:r>
-              <w:rPr>
-                <w:rFonts w:asciiTheme="minorHAnsi" w:hAnsiTheme="minorHAnsi" w:cstheme="minorHAnsi"/>
-                <w:sz w:val="20"/>
-                <w:szCs w:val="20"/>
-              </w:rPr>
-              <w:t>and File Systems</w:t>
-            </w:r>
-            <w:r>
-              <w:rPr>
-                <w:rFonts w:asciiTheme="minorHAnsi" w:hAnsiTheme="minorHAnsi" w:cstheme="minorHAnsi"/>
-                <w:sz w:val="20"/>
-                <w:szCs w:val="20"/>
-              </w:rPr>
-              <w:t>,</w:t>
-            </w:r>
-            <w:r>
-              <w:rPr>
-                <w:rFonts w:asciiTheme="minorHAnsi" w:hAnsiTheme="minorHAnsi" w:cstheme="minorHAnsi"/>
-                <w:sz w:val="20"/>
-                <w:szCs w:val="20"/>
-              </w:rPr>
-              <w:t xml:space="preserve"> </w:t>
-            </w:r>
-            <w:r>
-              <w:rPr>
-                <w:rFonts w:asciiTheme="minorHAnsi" w:hAnsiTheme="minorHAnsi" w:cstheme="minorHAnsi"/>
-                <w:sz w:val="20"/>
-                <w:szCs w:val="20"/>
-              </w:rPr>
-              <w:t>Computational Discrete Math, Foundations of Advanced Math</w:t>
-            </w:r>
-            <w:r>
-              <w:rPr>
-                <w:rFonts w:asciiTheme="minorHAnsi" w:hAnsiTheme="minorHAnsi" w:cstheme="minorHAnsi"/>
-                <w:sz w:val="20"/>
-                <w:szCs w:val="20"/>
-              </w:rPr>
-              <w:t>, Calculus III</w:t>
             </w:r>
           </w:p>
           <w:p>
@@ -574,14 +520,6 @@
                 <w:sz w:val="20"/>
                 <w:szCs w:val="20"/>
               </w:rPr>
-              <w:t xml:space="preserve">(Advanced) </w:t>
-            </w:r>
-            <w:r>
-              <w:rPr>
-                <w:rFonts w:asciiTheme="minorHAnsi" w:hAnsiTheme="minorHAnsi" w:cstheme="minorHAnsi"/>
-                <w:sz w:val="20"/>
-                <w:szCs w:val="20"/>
-              </w:rPr>
               <w:t xml:space="preserve">Java, </w:t>
             </w:r>
             <w:r>
@@ -644,11 +582,15 @@
           <w:p>
             <w:pPr>
               <w:pStyle w:val="Normal1"/>
+              <w:numPr>
+                <w:ilvl w:val="0"/>
+                <w:numId w:val="12"/>
+              </w:numPr>
               <w:tabs>
                 <w:tab w:val="left" w:pos="8460"/>
               </w:tabs>
               <w:spacing w:before="120"/>
-              <w:ind w:left="8460" w:hanging="8100"/>
+              <w:ind w:left="360"/>
               <w:contextualSpacing/>
               <w:rPr>
                 <w:rFonts w:asciiTheme="minorHAnsi" w:hAnsiTheme="minorHAnsi" w:cstheme="minorHAnsi"/>
@@ -660,66 +602,19 @@
             <w:r>
               <w:rPr>
                 <w:rFonts w:asciiTheme="minorHAnsi" w:hAnsiTheme="minorHAnsi" w:cstheme="minorHAnsi"/>
-                <w:sz w:val="20"/>
-                <w:szCs w:val="20"/>
-              </w:rPr>
-              <w:t xml:space="preserve">                                     </w:t>
-            </w:r>
-            <w:r>
-              <w:rPr>
-                <w:rFonts w:asciiTheme="minorHAnsi" w:hAnsiTheme="minorHAnsi" w:cstheme="minorHAnsi"/>
-                <w:sz w:val="20"/>
-                <w:szCs w:val="20"/>
-              </w:rPr>
-              <w:t>(Intermediate)</w:t>
-            </w:r>
-            <w:r>
-              <w:rPr>
-                <w:rFonts w:asciiTheme="minorHAnsi" w:hAnsiTheme="minorHAnsi" w:cstheme="minorHAnsi"/>
-                <w:sz w:val="20"/>
-                <w:szCs w:val="20"/>
-              </w:rPr>
-              <w:t xml:space="preserve"> </w:t>
-            </w:r>
-            <w:r>
-              <w:rPr>
-                <w:rFonts w:asciiTheme="minorHAnsi" w:hAnsiTheme="minorHAnsi" w:cstheme="minorHAnsi"/>
-                <w:sz w:val="20"/>
-                <w:szCs w:val="20"/>
-              </w:rPr>
-              <w:t>Ruby, Ruby on</w:t>
-            </w:r>
-            <w:r>
-              <w:rPr>
-                <w:rFonts w:asciiTheme="minorHAnsi" w:hAnsiTheme="minorHAnsi" w:cstheme="minorHAnsi"/>
-                <w:sz w:val="20"/>
-                <w:szCs w:val="20"/>
-              </w:rPr>
-              <w:t xml:space="preserve"> </w:t>
-            </w:r>
-            <w:r>
-              <w:rPr>
-                <w:rFonts w:asciiTheme="minorHAnsi" w:hAnsiTheme="minorHAnsi" w:cstheme="minorHAnsi"/>
-                <w:sz w:val="20"/>
-                <w:szCs w:val="20"/>
-              </w:rPr>
-              <w:t>Rails,</w:t>
-            </w:r>
-            <w:r>
-              <w:rPr>
-                <w:rFonts w:asciiTheme="minorHAnsi" w:hAnsiTheme="minorHAnsi" w:cstheme="minorHAnsi"/>
-                <w:sz w:val="20"/>
-                <w:szCs w:val="20"/>
-              </w:rPr>
-              <w:t xml:space="preserve"> JavaScript.</w:t>
-            </w:r>
-            <w:r>
-              <w:rPr>
-                <w:rFonts w:asciiTheme="minorHAnsi" w:hAnsiTheme="minorHAnsi" w:cstheme="minorHAnsi"/>
-                <w:sz w:val="20"/>
-                <w:szCs w:val="20"/>
-              </w:rPr>
-              <w:t xml:space="preserve"> </w:t>
+                <w:b/>
+                <w:sz w:val="20"/>
+                <w:szCs w:val="20"/>
+              </w:rPr>
+              <w:t xml:space="preserve">Languages: </w:t>
+            </w:r>
+            <w:r>
+              <w:rPr>
+                <w:rFonts w:asciiTheme="minorHAnsi" w:hAnsiTheme="minorHAnsi" w:cstheme="minorHAnsi"/>
+                <w:sz w:val="20"/>
+                <w:szCs w:val="20"/>
+              </w:rPr>
+              <w:t>Vietnamese, English (fluent); Japanese, Korean, and Chinese (conversational).</w:t>
             </w:r>
           </w:p>
         </w:tc>
@@ -908,8 +803,9 @@
                 <w:sz w:val="20"/>
                 <w:szCs w:val="20"/>
               </w:rPr>
-              <w:t xml:space="preserve">Software Developer, Coc Coc Ltd </w:t>
-            </w:r>
+              <w:t xml:space="preserve">Software Developer, Coc </w:t>
+            </w:r>
+            <w:proofErr w:type="spellStart"/>
             <w:r>
               <w:rPr>
                 <w:rFonts w:asciiTheme="minorHAnsi" w:hAnsiTheme="minorHAnsi" w:cstheme="minorHAnsi"/>
@@ -917,6 +813,25 @@
                 <w:sz w:val="20"/>
                 <w:szCs w:val="20"/>
               </w:rPr>
+              <w:t>Coc</w:t>
+            </w:r>
+            <w:proofErr w:type="spellEnd"/>
+            <w:r>
+              <w:rPr>
+                <w:rFonts w:asciiTheme="minorHAnsi" w:hAnsiTheme="minorHAnsi" w:cstheme="minorHAnsi"/>
+                <w:b/>
+                <w:sz w:val="20"/>
+                <w:szCs w:val="20"/>
+              </w:rPr>
+              <w:t xml:space="preserve"> Ltd </w:t>
+            </w:r>
+            <w:r>
+              <w:rPr>
+                <w:rFonts w:asciiTheme="minorHAnsi" w:hAnsiTheme="minorHAnsi" w:cstheme="minorHAnsi"/>
+                <w:b/>
+                <w:sz w:val="20"/>
+                <w:szCs w:val="20"/>
+              </w:rPr>
               <w:t>–</w:t>
             </w:r>
             <w:r>
@@ -955,7 +870,7 @@
               </w:rPr>
               <w:t xml:space="preserve">Vietnamese </w:t>
             </w:r>
-            <w:hyperlink r:id="rId10" w:history="1">
+            <w:hyperlink r:id="rId11" w:history="1">
               <w:r>
                 <w:rPr>
                   <w:rStyle w:val="Hyperlink"/>
@@ -1072,15 +987,79 @@
                 <w:sz w:val="20"/>
                 <w:szCs w:val="20"/>
               </w:rPr>
-              <w:t>M</w:t>
-            </w:r>
-            <w:r>
-              <w:rPr>
-                <w:rFonts w:asciiTheme="minorHAnsi" w:hAnsiTheme="minorHAnsi" w:cstheme="minorHAnsi"/>
-                <w:sz w:val="20"/>
-                <w:szCs w:val="20"/>
-              </w:rPr>
-              <w:t xml:space="preserve">aintained Query Parser, </w:t>
+              <w:t>Independently</w:t>
+            </w:r>
+            <w:r>
+              <w:rPr>
+                <w:rFonts w:asciiTheme="minorHAnsi" w:hAnsiTheme="minorHAnsi" w:cstheme="minorHAnsi"/>
+                <w:sz w:val="20"/>
+                <w:szCs w:val="20"/>
+              </w:rPr>
+              <w:t xml:space="preserve"> shipped</w:t>
+            </w:r>
+            <w:r>
+              <w:rPr>
+                <w:rFonts w:asciiTheme="minorHAnsi" w:hAnsiTheme="minorHAnsi" w:cstheme="minorHAnsi"/>
+                <w:sz w:val="20"/>
+                <w:szCs w:val="20"/>
+              </w:rPr>
+              <w:t xml:space="preserve"> </w:t>
+            </w:r>
+            <w:r>
+              <w:rPr>
+                <w:rFonts w:asciiTheme="minorHAnsi" w:hAnsiTheme="minorHAnsi" w:cstheme="minorHAnsi"/>
+                <w:sz w:val="20"/>
+                <w:szCs w:val="20"/>
+              </w:rPr>
+              <w:t>and</w:t>
+            </w:r>
+            <w:r>
+              <w:rPr>
+                <w:rFonts w:asciiTheme="minorHAnsi" w:hAnsiTheme="minorHAnsi" w:cstheme="minorHAnsi"/>
+                <w:sz w:val="20"/>
+                <w:szCs w:val="20"/>
+              </w:rPr>
+              <w:t xml:space="preserve"> maintained</w:t>
+            </w:r>
+            <w:r>
+              <w:rPr>
+                <w:rFonts w:asciiTheme="minorHAnsi" w:hAnsiTheme="minorHAnsi" w:cstheme="minorHAnsi"/>
+                <w:sz w:val="20"/>
+                <w:szCs w:val="20"/>
+              </w:rPr>
+              <w:t xml:space="preserve"> </w:t>
+            </w:r>
+            <w:r>
+              <w:rPr>
+                <w:rFonts w:asciiTheme="minorHAnsi" w:hAnsiTheme="minorHAnsi" w:cstheme="minorHAnsi"/>
+                <w:sz w:val="20"/>
+                <w:szCs w:val="20"/>
+              </w:rPr>
+              <w:t>Query Parser</w:t>
+            </w:r>
+            <w:r>
+              <w:rPr>
+                <w:rFonts w:asciiTheme="minorHAnsi" w:hAnsiTheme="minorHAnsi" w:cstheme="minorHAnsi"/>
+                <w:sz w:val="20"/>
+                <w:szCs w:val="20"/>
+              </w:rPr>
+              <w:t xml:space="preserve"> </w:t>
+            </w:r>
+            <w:r>
+              <w:rPr>
+                <w:rFonts w:asciiTheme="minorHAnsi" w:hAnsiTheme="minorHAnsi" w:cstheme="minorHAnsi"/>
+                <w:sz w:val="20"/>
+                <w:szCs w:val="20"/>
+              </w:rPr>
+              <w:t>–</w:t>
+            </w:r>
+            <w:r>
+              <w:rPr>
+                <w:rFonts w:asciiTheme="minorHAnsi" w:hAnsiTheme="minorHAnsi" w:cstheme="minorHAnsi"/>
+                <w:sz w:val="20"/>
+                <w:szCs w:val="20"/>
+              </w:rPr>
+              <w:t xml:space="preserve"> </w:t>
             </w:r>
             <w:r>
               <w:rPr>
@@ -1154,47 +1133,55 @@
                 <w:sz w:val="20"/>
                 <w:szCs w:val="20"/>
               </w:rPr>
-              <w:t xml:space="preserve"> tokenizing, correcting misprints, extracting connotation and context, generating related information</w:t>
-            </w:r>
-            <w:r>
-              <w:rPr>
-                <w:rFonts w:asciiTheme="minorHAnsi" w:hAnsiTheme="minorHAnsi" w:cstheme="minorHAnsi"/>
-                <w:sz w:val="20"/>
-                <w:szCs w:val="20"/>
-              </w:rPr>
-              <w:t xml:space="preserve"> from </w:t>
-            </w:r>
-            <w:r>
-              <w:rPr>
-                <w:rFonts w:asciiTheme="minorHAnsi" w:hAnsiTheme="minorHAnsi" w:cstheme="minorHAnsi"/>
-                <w:sz w:val="20"/>
-                <w:szCs w:val="20"/>
-              </w:rPr>
-              <w:t>200</w:t>
-            </w:r>
-            <w:r>
-              <w:rPr>
-                <w:rFonts w:asciiTheme="minorHAnsi" w:hAnsiTheme="minorHAnsi" w:cstheme="minorHAnsi"/>
-                <w:sz w:val="20"/>
-                <w:szCs w:val="20"/>
-              </w:rPr>
-              <w:t xml:space="preserve"> queries per sec</w:t>
-            </w:r>
-            <w:r>
-              <w:rPr>
-                <w:rFonts w:asciiTheme="minorHAnsi" w:hAnsiTheme="minorHAnsi" w:cstheme="minorHAnsi"/>
-                <w:sz w:val="20"/>
-                <w:szCs w:val="20"/>
-              </w:rPr>
-              <w:t xml:space="preserve">ond. </w:t>
-            </w:r>
-            <w:r>
-              <w:rPr>
-                <w:rFonts w:asciiTheme="minorHAnsi" w:hAnsiTheme="minorHAnsi" w:cstheme="minorHAnsi"/>
-                <w:sz w:val="20"/>
-                <w:szCs w:val="20"/>
-              </w:rPr>
-              <w:t>Implemented new query normalizing mechanism that reduced empty results by 50%.</w:t>
+              <w:t xml:space="preserve"> </w:t>
+            </w:r>
+            <w:r>
+              <w:rPr>
+                <w:rFonts w:asciiTheme="minorHAnsi" w:hAnsiTheme="minorHAnsi" w:cstheme="minorHAnsi"/>
+                <w:sz w:val="20"/>
+                <w:szCs w:val="20"/>
+              </w:rPr>
+              <w:t>all</w:t>
+            </w:r>
+            <w:r>
+              <w:rPr>
+                <w:rFonts w:asciiTheme="minorHAnsi" w:hAnsiTheme="minorHAnsi" w:cstheme="minorHAnsi"/>
+                <w:sz w:val="20"/>
+                <w:szCs w:val="20"/>
+              </w:rPr>
+              <w:t xml:space="preserve"> incoming queries at over 200 queries per second by </w:t>
+            </w:r>
+            <w:r>
+              <w:rPr>
+                <w:rFonts w:asciiTheme="minorHAnsi" w:hAnsiTheme="minorHAnsi" w:cstheme="minorHAnsi"/>
+                <w:sz w:val="20"/>
+                <w:szCs w:val="20"/>
+              </w:rPr>
+              <w:t xml:space="preserve">tokenizing, correcting misprints, extracting connotation and context, </w:t>
+            </w:r>
+            <w:r>
+              <w:rPr>
+                <w:rFonts w:asciiTheme="minorHAnsi" w:hAnsiTheme="minorHAnsi" w:cstheme="minorHAnsi"/>
+                <w:sz w:val="20"/>
+                <w:szCs w:val="20"/>
+              </w:rPr>
+              <w:t xml:space="preserve">and </w:t>
+            </w:r>
+            <w:r>
+              <w:rPr>
+                <w:rFonts w:asciiTheme="minorHAnsi" w:hAnsiTheme="minorHAnsi" w:cstheme="minorHAnsi"/>
+                <w:sz w:val="20"/>
+                <w:szCs w:val="20"/>
+              </w:rPr>
+              <w:t>generating related information</w:t>
+            </w:r>
+            <w:r>
+              <w:rPr>
+                <w:rFonts w:asciiTheme="minorHAnsi" w:hAnsiTheme="minorHAnsi" w:cstheme="minorHAnsi"/>
+                <w:sz w:val="20"/>
+                <w:szCs w:val="20"/>
+              </w:rPr>
+              <w:t xml:space="preserve"> </w:t>
             </w:r>
           </w:p>
           <w:p>
@@ -1209,7 +1196,7 @@
               <w:contextualSpacing/>
               <w:rPr>
                 <w:rFonts w:asciiTheme="minorHAnsi" w:hAnsiTheme="minorHAnsi" w:cstheme="minorHAnsi"/>
-                <w:bCs/>
+                <w:b/>
                 <w:sz w:val="20"/>
                 <w:szCs w:val="20"/>
               </w:rPr>
@@ -1217,11 +1204,46 @@
             <w:r>
               <w:rPr>
                 <w:rFonts w:asciiTheme="minorHAnsi" w:hAnsiTheme="minorHAnsi" w:cstheme="minorHAnsi"/>
-                <w:bCs/>
-                <w:sz w:val="20"/>
-                <w:szCs w:val="20"/>
-              </w:rPr>
-              <w:t xml:space="preserve">Developed vertical search </w:t>
+                <w:sz w:val="20"/>
+                <w:szCs w:val="20"/>
+              </w:rPr>
+              <w:t>Implemented new query normalizing mechanism that reduced empty results by 50%.</w:t>
+            </w:r>
+          </w:p>
+          <w:p>
+            <w:pPr>
+              <w:pStyle w:val="Normal1"/>
+              <w:numPr>
+                <w:ilvl w:val="0"/>
+                <w:numId w:val="5"/>
+              </w:numPr>
+              <w:spacing w:before="120"/>
+              <w:ind w:left="360"/>
+              <w:contextualSpacing/>
+              <w:rPr>
+                <w:rFonts w:asciiTheme="minorHAnsi" w:hAnsiTheme="minorHAnsi" w:cstheme="minorHAnsi"/>
+                <w:bCs/>
+                <w:sz w:val="20"/>
+                <w:szCs w:val="20"/>
+              </w:rPr>
+            </w:pPr>
+            <w:r>
+              <w:rPr>
+                <w:rFonts w:asciiTheme="minorHAnsi" w:hAnsiTheme="minorHAnsi" w:cstheme="minorHAnsi"/>
+                <w:bCs/>
+                <w:sz w:val="20"/>
+                <w:szCs w:val="20"/>
+              </w:rPr>
+              <w:t xml:space="preserve">Shipped </w:t>
+            </w:r>
+            <w:r>
+              <w:rPr>
+                <w:rFonts w:asciiTheme="minorHAnsi" w:hAnsiTheme="minorHAnsi" w:cstheme="minorHAnsi"/>
+                <w:bCs/>
+                <w:sz w:val="20"/>
+                <w:szCs w:val="20"/>
+              </w:rPr>
+              <w:t xml:space="preserve">vertical search </w:t>
             </w:r>
             <w:r>
               <w:rPr>
@@ -1257,25 +1279,52 @@
                 <w:sz w:val="20"/>
                 <w:szCs w:val="20"/>
               </w:rPr>
-              <w:t xml:space="preserve"> for dictionary, textbook homework, </w:t>
-            </w:r>
-            <w:r>
-              <w:rPr>
-                <w:rFonts w:asciiTheme="minorHAnsi" w:hAnsiTheme="minorHAnsi" w:cstheme="minorHAnsi"/>
-                <w:bCs/>
-                <w:sz w:val="20"/>
-                <w:szCs w:val="20"/>
-              </w:rPr>
-              <w:t xml:space="preserve">video lessons, </w:t>
-            </w:r>
-            <w:r>
-              <w:rPr>
-                <w:rFonts w:asciiTheme="minorHAnsi" w:hAnsiTheme="minorHAnsi" w:cstheme="minorHAnsi"/>
-                <w:bCs/>
-                <w:sz w:val="20"/>
-                <w:szCs w:val="20"/>
-              </w:rPr>
-              <w:t xml:space="preserve">and Vietnamese spellchecking. </w:t>
+              <w:t xml:space="preserve"> for</w:t>
+            </w:r>
+            <w:r>
+              <w:rPr>
+                <w:rFonts w:asciiTheme="minorHAnsi" w:hAnsiTheme="minorHAnsi" w:cstheme="minorHAnsi"/>
+                <w:bCs/>
+                <w:sz w:val="20"/>
+                <w:szCs w:val="20"/>
+              </w:rPr>
+              <w:t xml:space="preserve"> education </w:t>
+            </w:r>
+            <w:r>
+              <w:rPr>
+                <w:rFonts w:asciiTheme="minorHAnsi" w:hAnsiTheme="minorHAnsi" w:cstheme="minorHAnsi"/>
+                <w:bCs/>
+                <w:sz w:val="20"/>
+                <w:szCs w:val="20"/>
+              </w:rPr>
+              <w:t xml:space="preserve">purposes </w:t>
+            </w:r>
+            <w:r>
+              <w:rPr>
+                <w:rFonts w:asciiTheme="minorHAnsi" w:hAnsiTheme="minorHAnsi" w:cstheme="minorHAnsi"/>
+                <w:bCs/>
+                <w:sz w:val="20"/>
+                <w:szCs w:val="20"/>
+              </w:rPr>
+              <w:t xml:space="preserve">with </w:t>
+            </w:r>
+            <w:r>
+              <w:rPr>
+                <w:rFonts w:asciiTheme="minorHAnsi" w:hAnsiTheme="minorHAnsi" w:cstheme="minorHAnsi"/>
+                <w:bCs/>
+                <w:sz w:val="20"/>
+                <w:szCs w:val="20"/>
+              </w:rPr>
+              <w:t>94% precision</w:t>
+            </w:r>
+            <w:r>
+              <w:rPr>
+                <w:rFonts w:asciiTheme="minorHAnsi" w:hAnsiTheme="minorHAnsi" w:cstheme="minorHAnsi"/>
+                <w:bCs/>
+                <w:sz w:val="20"/>
+                <w:szCs w:val="20"/>
+              </w:rPr>
+              <w:t xml:space="preserve">. </w:t>
             </w:r>
             <w:r>
               <w:rPr>
@@ -1304,6 +1353,7 @@
               </w:rPr>
               <w:t xml:space="preserve">web using </w:t>
             </w:r>
+            <w:proofErr w:type="spellStart"/>
             <w:r>
               <w:rPr>
                 <w:rFonts w:asciiTheme="minorHAnsi" w:hAnsiTheme="minorHAnsi" w:cstheme="minorHAnsi"/>
@@ -1313,6 +1363,7 @@
               </w:rPr>
               <w:t>Jsoup</w:t>
             </w:r>
+            <w:proofErr w:type="spellEnd"/>
             <w:r>
               <w:rPr>
                 <w:rFonts w:asciiTheme="minorHAnsi" w:hAnsiTheme="minorHAnsi" w:cstheme="minorHAnsi"/>
@@ -1430,14 +1481,41 @@
               </w:rPr>
               <w:t xml:space="preserve"> </w:t>
             </w:r>
-            <w:r>
-              <w:rPr>
-                <w:rFonts w:asciiTheme="minorHAnsi" w:hAnsiTheme="minorHAnsi" w:cstheme="minorHAnsi"/>
-                <w:bCs/>
-                <w:sz w:val="20"/>
-                <w:szCs w:val="20"/>
-              </w:rPr>
-              <w:t>Designed triggers for Query Parser to catch queries for these vertical searches with 94% precision.</w:t>
+          </w:p>
+          <w:p>
+            <w:pPr>
+              <w:pStyle w:val="Normal1"/>
+              <w:numPr>
+                <w:ilvl w:val="0"/>
+                <w:numId w:val="5"/>
+              </w:numPr>
+              <w:spacing w:before="120"/>
+              <w:ind w:left="360"/>
+              <w:contextualSpacing/>
+              <w:rPr>
+                <w:rFonts w:asciiTheme="minorHAnsi" w:hAnsiTheme="minorHAnsi" w:cstheme="minorHAnsi"/>
+                <w:bCs/>
+                <w:sz w:val="20"/>
+                <w:szCs w:val="20"/>
+              </w:rPr>
+            </w:pPr>
+            <w:r>
+              <w:rPr>
+                <w:rFonts w:asciiTheme="minorHAnsi" w:hAnsiTheme="minorHAnsi" w:cstheme="minorHAnsi"/>
+                <w:bCs/>
+                <w:sz w:val="20"/>
+                <w:szCs w:val="20"/>
+              </w:rPr>
+              <w:t>Designed and s</w:t>
+            </w:r>
+            <w:r>
+              <w:rPr>
+                <w:rFonts w:asciiTheme="minorHAnsi" w:hAnsiTheme="minorHAnsi" w:cstheme="minorHAnsi"/>
+                <w:bCs/>
+                <w:sz w:val="20"/>
+                <w:szCs w:val="20"/>
+              </w:rPr>
+              <w:t>hipped</w:t>
             </w:r>
             <w:r>
               <w:rPr>
@@ -1455,43 +1533,529 @@
                 <w:sz w:val="20"/>
                 <w:szCs w:val="20"/>
               </w:rPr>
-              <w:t xml:space="preserve">Collaborated with front-end team to coalesce the services into an </w:t>
-            </w:r>
-            <w:r>
-              <w:rPr>
-                <w:rFonts w:asciiTheme="minorHAnsi" w:hAnsiTheme="minorHAnsi" w:cstheme="minorHAnsi"/>
-                <w:bCs/>
-                <w:sz w:val="20"/>
-                <w:szCs w:val="20"/>
-              </w:rPr>
-              <w:t xml:space="preserve">education-oriented product that </w:t>
-            </w:r>
-            <w:r>
-              <w:rPr>
-                <w:rFonts w:asciiTheme="minorHAnsi" w:hAnsiTheme="minorHAnsi" w:cstheme="minorHAnsi"/>
-                <w:bCs/>
-                <w:sz w:val="20"/>
-                <w:szCs w:val="20"/>
-              </w:rPr>
-              <w:t xml:space="preserve">serves X queries </w:t>
-            </w:r>
-            <w:r>
-              <w:rPr>
-                <w:rFonts w:asciiTheme="minorHAnsi" w:hAnsiTheme="minorHAnsi" w:cstheme="minorHAnsi"/>
-                <w:bCs/>
-                <w:sz w:val="20"/>
-                <w:szCs w:val="20"/>
-              </w:rPr>
-              <w:t>every day</w:t>
-            </w:r>
-            <w:r>
-              <w:rPr>
-                <w:rFonts w:asciiTheme="minorHAnsi" w:hAnsiTheme="minorHAnsi" w:cstheme="minorHAnsi"/>
-                <w:bCs/>
-                <w:sz w:val="20"/>
-                <w:szCs w:val="20"/>
-              </w:rPr>
-              <w:t xml:space="preserve">, </w:t>
+              <w:t>Proxy</w:t>
+            </w:r>
+            <w:r>
+              <w:rPr>
+                <w:rFonts w:asciiTheme="minorHAnsi" w:hAnsiTheme="minorHAnsi" w:cstheme="minorHAnsi"/>
+                <w:bCs/>
+                <w:sz w:val="20"/>
+                <w:szCs w:val="20"/>
+              </w:rPr>
+              <w:t xml:space="preserve"> API Gateway</w:t>
+            </w:r>
+            <w:r>
+              <w:rPr>
+                <w:rFonts w:asciiTheme="minorHAnsi" w:hAnsiTheme="minorHAnsi" w:cstheme="minorHAnsi"/>
+                <w:bCs/>
+                <w:sz w:val="20"/>
+                <w:szCs w:val="20"/>
+              </w:rPr>
+              <w:t xml:space="preserve">, a zero to one project </w:t>
+            </w:r>
+            <w:r>
+              <w:rPr>
+                <w:rFonts w:asciiTheme="minorHAnsi" w:hAnsiTheme="minorHAnsi" w:cstheme="minorHAnsi"/>
+                <w:bCs/>
+                <w:sz w:val="20"/>
+                <w:szCs w:val="20"/>
+              </w:rPr>
+              <w:t>using</w:t>
+            </w:r>
+            <w:r>
+              <w:rPr>
+                <w:rFonts w:asciiTheme="minorHAnsi" w:hAnsiTheme="minorHAnsi" w:cstheme="minorHAnsi"/>
+                <w:b/>
+                <w:sz w:val="20"/>
+                <w:szCs w:val="20"/>
+              </w:rPr>
+              <w:t xml:space="preserve"> Spring</w:t>
+            </w:r>
+            <w:r>
+              <w:rPr>
+                <w:rFonts w:asciiTheme="minorHAnsi" w:hAnsiTheme="minorHAnsi" w:cstheme="minorHAnsi"/>
+                <w:bCs/>
+                <w:sz w:val="20"/>
+                <w:szCs w:val="20"/>
+              </w:rPr>
+              <w:t xml:space="preserve"> that routes</w:t>
+            </w:r>
+            <w:r>
+              <w:rPr>
+                <w:rFonts w:asciiTheme="minorHAnsi" w:hAnsiTheme="minorHAnsi" w:cstheme="minorHAnsi"/>
+                <w:bCs/>
+                <w:sz w:val="20"/>
+                <w:szCs w:val="20"/>
+              </w:rPr>
+              <w:t xml:space="preserve"> </w:t>
+            </w:r>
+            <w:r>
+              <w:rPr>
+                <w:rFonts w:asciiTheme="minorHAnsi" w:hAnsiTheme="minorHAnsi" w:cstheme="minorHAnsi"/>
+                <w:bCs/>
+                <w:sz w:val="20"/>
+                <w:szCs w:val="20"/>
+              </w:rPr>
+              <w:t>120</w:t>
+            </w:r>
+            <w:r>
+              <w:rPr>
+                <w:rFonts w:asciiTheme="minorHAnsi" w:hAnsiTheme="minorHAnsi" w:cstheme="minorHAnsi"/>
+                <w:bCs/>
+                <w:sz w:val="20"/>
+                <w:szCs w:val="20"/>
+              </w:rPr>
+              <w:t>,</w:t>
+            </w:r>
+            <w:r>
+              <w:rPr>
+                <w:rFonts w:asciiTheme="minorHAnsi" w:hAnsiTheme="minorHAnsi" w:cstheme="minorHAnsi"/>
+                <w:bCs/>
+                <w:sz w:val="20"/>
+                <w:szCs w:val="20"/>
+              </w:rPr>
+              <w:t>000</w:t>
+            </w:r>
+            <w:r>
+              <w:rPr>
+                <w:rFonts w:asciiTheme="minorHAnsi" w:hAnsiTheme="minorHAnsi" w:cstheme="minorHAnsi"/>
+                <w:bCs/>
+                <w:sz w:val="20"/>
+                <w:szCs w:val="20"/>
+              </w:rPr>
+              <w:t xml:space="preserve"> </w:t>
+            </w:r>
+            <w:r>
+              <w:rPr>
+                <w:rFonts w:asciiTheme="minorHAnsi" w:hAnsiTheme="minorHAnsi" w:cstheme="minorHAnsi"/>
+                <w:bCs/>
+                <w:sz w:val="20"/>
+                <w:szCs w:val="20"/>
+              </w:rPr>
+              <w:t>specific</w:t>
+            </w:r>
+            <w:r>
+              <w:rPr>
+                <w:rFonts w:asciiTheme="minorHAnsi" w:hAnsiTheme="minorHAnsi" w:cstheme="minorHAnsi"/>
+                <w:bCs/>
+                <w:sz w:val="20"/>
+                <w:szCs w:val="20"/>
+              </w:rPr>
+              <w:t xml:space="preserve"> </w:t>
+            </w:r>
+            <w:r>
+              <w:rPr>
+                <w:rFonts w:asciiTheme="minorHAnsi" w:hAnsiTheme="minorHAnsi" w:cstheme="minorHAnsi"/>
+                <w:bCs/>
+                <w:sz w:val="20"/>
+                <w:szCs w:val="20"/>
+              </w:rPr>
+              <w:t xml:space="preserve">search requests </w:t>
+            </w:r>
+            <w:r>
+              <w:rPr>
+                <w:rFonts w:asciiTheme="minorHAnsi" w:hAnsiTheme="minorHAnsi" w:cstheme="minorHAnsi"/>
+                <w:bCs/>
+                <w:sz w:val="20"/>
+                <w:szCs w:val="20"/>
+              </w:rPr>
+              <w:t xml:space="preserve">per </w:t>
+            </w:r>
+            <w:r>
+              <w:rPr>
+                <w:rFonts w:asciiTheme="minorHAnsi" w:hAnsiTheme="minorHAnsi" w:cstheme="minorHAnsi"/>
+                <w:bCs/>
+                <w:sz w:val="20"/>
+                <w:szCs w:val="20"/>
+              </w:rPr>
+              <w:t>day</w:t>
+            </w:r>
+            <w:r>
+              <w:rPr>
+                <w:rFonts w:asciiTheme="minorHAnsi" w:hAnsiTheme="minorHAnsi" w:cstheme="minorHAnsi"/>
+                <w:bCs/>
+                <w:sz w:val="20"/>
+                <w:szCs w:val="20"/>
+              </w:rPr>
+              <w:t xml:space="preserve"> </w:t>
+            </w:r>
+            <w:r>
+              <w:rPr>
+                <w:rFonts w:asciiTheme="minorHAnsi" w:hAnsiTheme="minorHAnsi" w:cstheme="minorHAnsi"/>
+                <w:bCs/>
+                <w:sz w:val="20"/>
+                <w:szCs w:val="20"/>
+              </w:rPr>
+              <w:t>to affiliated partner</w:t>
+            </w:r>
+            <w:r>
+              <w:rPr>
+                <w:rFonts w:asciiTheme="minorHAnsi" w:hAnsiTheme="minorHAnsi" w:cstheme="minorHAnsi"/>
+                <w:bCs/>
+                <w:sz w:val="20"/>
+                <w:szCs w:val="20"/>
+              </w:rPr>
+              <w:t>s</w:t>
+            </w:r>
+            <w:r>
+              <w:rPr>
+                <w:rFonts w:asciiTheme="minorHAnsi" w:hAnsiTheme="minorHAnsi" w:cstheme="minorHAnsi"/>
+                <w:bCs/>
+                <w:sz w:val="20"/>
+                <w:szCs w:val="20"/>
+              </w:rPr>
+              <w:t>’ services such</w:t>
+            </w:r>
+            <w:r>
+              <w:rPr>
+                <w:rFonts w:asciiTheme="minorHAnsi" w:hAnsiTheme="minorHAnsi" w:cstheme="minorHAnsi"/>
+                <w:bCs/>
+                <w:sz w:val="20"/>
+                <w:szCs w:val="20"/>
+              </w:rPr>
+              <w:t xml:space="preserve"> </w:t>
+            </w:r>
+            <w:r>
+              <w:rPr>
+                <w:rFonts w:asciiTheme="minorHAnsi" w:hAnsiTheme="minorHAnsi" w:cstheme="minorHAnsi"/>
+                <w:bCs/>
+                <w:sz w:val="20"/>
+                <w:szCs w:val="20"/>
+              </w:rPr>
+              <w:t>as Vietnam Airlines</w:t>
+            </w:r>
+            <w:r>
+              <w:rPr>
+                <w:rFonts w:asciiTheme="minorHAnsi" w:hAnsiTheme="minorHAnsi" w:cstheme="minorHAnsi"/>
+                <w:bCs/>
+                <w:sz w:val="20"/>
+                <w:szCs w:val="20"/>
+              </w:rPr>
+              <w:t xml:space="preserve"> (flights search)</w:t>
+            </w:r>
+            <w:r>
+              <w:rPr>
+                <w:rFonts w:asciiTheme="minorHAnsi" w:hAnsiTheme="minorHAnsi" w:cstheme="minorHAnsi"/>
+                <w:bCs/>
+                <w:sz w:val="20"/>
+                <w:szCs w:val="20"/>
+              </w:rPr>
+              <w:t>, Vietnam News Agency</w:t>
+            </w:r>
+            <w:r>
+              <w:rPr>
+                <w:rFonts w:asciiTheme="minorHAnsi" w:hAnsiTheme="minorHAnsi" w:cstheme="minorHAnsi"/>
+                <w:bCs/>
+                <w:sz w:val="20"/>
+                <w:szCs w:val="20"/>
+              </w:rPr>
+              <w:t xml:space="preserve"> (</w:t>
+            </w:r>
+            <w:r>
+              <w:rPr>
+                <w:rFonts w:asciiTheme="minorHAnsi" w:hAnsiTheme="minorHAnsi" w:cstheme="minorHAnsi"/>
+                <w:bCs/>
+                <w:sz w:val="20"/>
+                <w:szCs w:val="20"/>
+              </w:rPr>
+              <w:t xml:space="preserve">verified </w:t>
+            </w:r>
+            <w:r>
+              <w:rPr>
+                <w:rFonts w:asciiTheme="minorHAnsi" w:hAnsiTheme="minorHAnsi" w:cstheme="minorHAnsi"/>
+                <w:bCs/>
+                <w:sz w:val="20"/>
+                <w:szCs w:val="20"/>
+              </w:rPr>
+              <w:t>news search)</w:t>
+            </w:r>
+            <w:r>
+              <w:rPr>
+                <w:rFonts w:asciiTheme="minorHAnsi" w:hAnsiTheme="minorHAnsi" w:cstheme="minorHAnsi"/>
+                <w:bCs/>
+                <w:sz w:val="20"/>
+                <w:szCs w:val="20"/>
+              </w:rPr>
+              <w:t xml:space="preserve"> for better results.</w:t>
+            </w:r>
+          </w:p>
+          <w:p>
+            <w:pPr>
+              <w:pStyle w:val="Normal1"/>
+              <w:numPr>
+                <w:ilvl w:val="0"/>
+                <w:numId w:val="5"/>
+              </w:numPr>
+              <w:spacing w:before="120"/>
+              <w:ind w:left="360"/>
+              <w:contextualSpacing/>
+              <w:rPr>
+                <w:rFonts w:asciiTheme="minorHAnsi" w:hAnsiTheme="minorHAnsi" w:cstheme="minorHAnsi"/>
+                <w:bCs/>
+                <w:sz w:val="20"/>
+                <w:szCs w:val="20"/>
+              </w:rPr>
+            </w:pPr>
+            <w:r>
+              <w:rPr>
+                <w:rFonts w:asciiTheme="minorHAnsi" w:hAnsiTheme="minorHAnsi" w:cstheme="minorHAnsi"/>
+                <w:bCs/>
+                <w:sz w:val="20"/>
+                <w:szCs w:val="20"/>
+              </w:rPr>
+              <w:t>Shipped</w:t>
+            </w:r>
+            <w:r>
+              <w:rPr>
+                <w:rFonts w:asciiTheme="minorHAnsi" w:hAnsiTheme="minorHAnsi" w:cstheme="minorHAnsi"/>
+                <w:bCs/>
+                <w:sz w:val="20"/>
+                <w:szCs w:val="20"/>
+              </w:rPr>
+              <w:t xml:space="preserve"> </w:t>
+            </w:r>
+            <w:r>
+              <w:rPr>
+                <w:rFonts w:asciiTheme="minorHAnsi" w:hAnsiTheme="minorHAnsi" w:cstheme="minorHAnsi"/>
+                <w:bCs/>
+                <w:sz w:val="20"/>
+                <w:szCs w:val="20"/>
+              </w:rPr>
+              <w:t xml:space="preserve">study </w:t>
+            </w:r>
+            <w:r>
+              <w:rPr>
+                <w:rFonts w:asciiTheme="minorHAnsi" w:hAnsiTheme="minorHAnsi" w:cstheme="minorHAnsi"/>
+                <w:bCs/>
+                <w:sz w:val="20"/>
+                <w:szCs w:val="20"/>
+              </w:rPr>
+              <w:t xml:space="preserve">quiz service that </w:t>
+            </w:r>
+            <w:r>
+              <w:rPr>
+                <w:rFonts w:asciiTheme="minorHAnsi" w:hAnsiTheme="minorHAnsi" w:cstheme="minorHAnsi"/>
+                <w:bCs/>
+                <w:sz w:val="20"/>
+                <w:szCs w:val="20"/>
+              </w:rPr>
+              <w:t xml:space="preserve">brought </w:t>
+            </w:r>
+            <w:r>
+              <w:rPr>
+                <w:rFonts w:asciiTheme="minorHAnsi" w:hAnsiTheme="minorHAnsi" w:cstheme="minorHAnsi"/>
+                <w:bCs/>
+                <w:sz w:val="20"/>
+                <w:szCs w:val="20"/>
+              </w:rPr>
+              <w:t>100</w:t>
+            </w:r>
+            <w:r>
+              <w:rPr>
+                <w:rFonts w:asciiTheme="minorHAnsi" w:hAnsiTheme="minorHAnsi" w:cstheme="minorHAnsi"/>
+                <w:bCs/>
+                <w:sz w:val="20"/>
+                <w:szCs w:val="20"/>
+              </w:rPr>
+              <w:t>,</w:t>
+            </w:r>
+            <w:r>
+              <w:rPr>
+                <w:rFonts w:asciiTheme="minorHAnsi" w:hAnsiTheme="minorHAnsi" w:cstheme="minorHAnsi"/>
+                <w:bCs/>
+                <w:sz w:val="20"/>
+                <w:szCs w:val="20"/>
+              </w:rPr>
+              <w:t>000</w:t>
+            </w:r>
+            <w:r>
+              <w:rPr>
+                <w:rFonts w:asciiTheme="minorHAnsi" w:hAnsiTheme="minorHAnsi" w:cstheme="minorHAnsi"/>
+                <w:bCs/>
+                <w:sz w:val="20"/>
+                <w:szCs w:val="20"/>
+              </w:rPr>
+              <w:t xml:space="preserve"> new users</w:t>
+            </w:r>
+            <w:r>
+              <w:rPr>
+                <w:rFonts w:asciiTheme="minorHAnsi" w:hAnsiTheme="minorHAnsi" w:cstheme="minorHAnsi"/>
+                <w:bCs/>
+                <w:sz w:val="20"/>
+                <w:szCs w:val="20"/>
+              </w:rPr>
+              <w:t xml:space="preserve"> using</w:t>
+            </w:r>
+            <w:r>
+              <w:rPr>
+                <w:rFonts w:asciiTheme="minorHAnsi" w:hAnsiTheme="minorHAnsi" w:cstheme="minorHAnsi"/>
+                <w:bCs/>
+                <w:sz w:val="20"/>
+                <w:szCs w:val="20"/>
+              </w:rPr>
+              <w:t xml:space="preserve"> </w:t>
+            </w:r>
+            <w:r>
+              <w:rPr>
+                <w:rFonts w:asciiTheme="minorHAnsi" w:hAnsiTheme="minorHAnsi" w:cstheme="minorHAnsi"/>
+                <w:b/>
+                <w:sz w:val="20"/>
+                <w:szCs w:val="20"/>
+              </w:rPr>
+              <w:t>concurrency</w:t>
+            </w:r>
+            <w:r>
+              <w:rPr>
+                <w:rFonts w:asciiTheme="minorHAnsi" w:hAnsiTheme="minorHAnsi" w:cstheme="minorHAnsi"/>
+                <w:bCs/>
+                <w:sz w:val="20"/>
+                <w:szCs w:val="20"/>
+              </w:rPr>
+              <w:t xml:space="preserve"> </w:t>
+            </w:r>
+            <w:r>
+              <w:rPr>
+                <w:rFonts w:asciiTheme="minorHAnsi" w:hAnsiTheme="minorHAnsi" w:cstheme="minorHAnsi"/>
+                <w:bCs/>
+                <w:sz w:val="20"/>
+                <w:szCs w:val="20"/>
+              </w:rPr>
+              <w:t xml:space="preserve">in </w:t>
+            </w:r>
+            <w:r>
+              <w:rPr>
+                <w:rFonts w:asciiTheme="minorHAnsi" w:hAnsiTheme="minorHAnsi" w:cstheme="minorHAnsi"/>
+                <w:bCs/>
+                <w:sz w:val="20"/>
+                <w:szCs w:val="20"/>
+              </w:rPr>
+              <w:t>read</w:t>
+            </w:r>
+            <w:r>
+              <w:rPr>
+                <w:rFonts w:asciiTheme="minorHAnsi" w:hAnsiTheme="minorHAnsi" w:cstheme="minorHAnsi"/>
+                <w:bCs/>
+                <w:sz w:val="20"/>
+                <w:szCs w:val="20"/>
+              </w:rPr>
+              <w:t>ing</w:t>
+            </w:r>
+            <w:r>
+              <w:rPr>
+                <w:rFonts w:asciiTheme="minorHAnsi" w:hAnsiTheme="minorHAnsi" w:cstheme="minorHAnsi"/>
+                <w:bCs/>
+                <w:sz w:val="20"/>
+                <w:szCs w:val="20"/>
+              </w:rPr>
+              <w:t xml:space="preserve"> and wr</w:t>
+            </w:r>
+            <w:r>
+              <w:rPr>
+                <w:rFonts w:asciiTheme="minorHAnsi" w:hAnsiTheme="minorHAnsi" w:cstheme="minorHAnsi"/>
+                <w:bCs/>
+                <w:sz w:val="20"/>
+                <w:szCs w:val="20"/>
+              </w:rPr>
+              <w:t>iting</w:t>
+            </w:r>
+            <w:r>
+              <w:rPr>
+                <w:rFonts w:asciiTheme="minorHAnsi" w:hAnsiTheme="minorHAnsi" w:cstheme="minorHAnsi"/>
+                <w:bCs/>
+                <w:sz w:val="20"/>
+                <w:szCs w:val="20"/>
+              </w:rPr>
+              <w:t xml:space="preserve"> into </w:t>
+            </w:r>
+            <w:r>
+              <w:rPr>
+                <w:rFonts w:asciiTheme="minorHAnsi" w:hAnsiTheme="minorHAnsi" w:cstheme="minorHAnsi"/>
+                <w:b/>
+                <w:sz w:val="20"/>
+                <w:szCs w:val="20"/>
+              </w:rPr>
+              <w:t>MariaDB</w:t>
+            </w:r>
+            <w:r>
+              <w:rPr>
+                <w:rFonts w:asciiTheme="minorHAnsi" w:hAnsiTheme="minorHAnsi" w:cstheme="minorHAnsi"/>
+                <w:bCs/>
+                <w:sz w:val="20"/>
+                <w:szCs w:val="20"/>
+              </w:rPr>
+              <w:t>.</w:t>
+            </w:r>
+          </w:p>
+          <w:p>
+            <w:pPr>
+              <w:pStyle w:val="Normal1"/>
+              <w:numPr>
+                <w:ilvl w:val="0"/>
+                <w:numId w:val="5"/>
+              </w:numPr>
+              <w:spacing w:before="120" w:after="200"/>
+              <w:ind w:left="360"/>
+              <w:contextualSpacing/>
+              <w:rPr>
+                <w:rFonts w:asciiTheme="minorHAnsi" w:hAnsiTheme="minorHAnsi" w:cstheme="minorHAnsi"/>
+                <w:bCs/>
+                <w:sz w:val="20"/>
+                <w:szCs w:val="20"/>
+              </w:rPr>
+            </w:pPr>
+            <w:r>
+              <w:rPr>
+                <w:rFonts w:asciiTheme="minorHAnsi" w:hAnsiTheme="minorHAnsi" w:cstheme="minorHAnsi"/>
+                <w:bCs/>
+                <w:sz w:val="20"/>
+                <w:szCs w:val="20"/>
+              </w:rPr>
+              <w:t xml:space="preserve">Collaborated with front-end team to coalesce the services into an education-oriented product that </w:t>
+            </w:r>
+            <w:r>
+              <w:rPr>
+                <w:rFonts w:asciiTheme="minorHAnsi" w:hAnsiTheme="minorHAnsi" w:cstheme="minorHAnsi"/>
+                <w:bCs/>
+                <w:sz w:val="20"/>
+                <w:szCs w:val="20"/>
+              </w:rPr>
+              <w:t xml:space="preserve">serves </w:t>
+            </w:r>
+            <w:r>
+              <w:rPr>
+                <w:rFonts w:asciiTheme="minorHAnsi" w:hAnsiTheme="minorHAnsi" w:cstheme="minorHAnsi"/>
+                <w:bCs/>
+                <w:sz w:val="20"/>
+                <w:szCs w:val="20"/>
+              </w:rPr>
+              <w:t>30</w:t>
+            </w:r>
+            <w:r>
+              <w:rPr>
+                <w:rFonts w:asciiTheme="minorHAnsi" w:hAnsiTheme="minorHAnsi" w:cstheme="minorHAnsi"/>
+                <w:bCs/>
+                <w:sz w:val="20"/>
+                <w:szCs w:val="20"/>
+              </w:rPr>
+              <w:t>,</w:t>
+            </w:r>
+            <w:r>
+              <w:rPr>
+                <w:rFonts w:asciiTheme="minorHAnsi" w:hAnsiTheme="minorHAnsi" w:cstheme="minorHAnsi"/>
+                <w:bCs/>
+                <w:sz w:val="20"/>
+                <w:szCs w:val="20"/>
+              </w:rPr>
+              <w:t>000</w:t>
+            </w:r>
+            <w:r>
+              <w:rPr>
+                <w:rFonts w:asciiTheme="minorHAnsi" w:hAnsiTheme="minorHAnsi" w:cstheme="minorHAnsi"/>
+                <w:bCs/>
+                <w:sz w:val="20"/>
+                <w:szCs w:val="20"/>
+              </w:rPr>
+              <w:t xml:space="preserve"> queries every day, </w:t>
             </w:r>
             <w:r>
               <w:rPr>
@@ -1518,18 +2082,9 @@
                 <w:sz w:val="20"/>
                 <w:szCs w:val="20"/>
               </w:rPr>
-              <w:t xml:space="preserve"> online tutoring during the pandemic.</w:t>
-            </w:r>
-            <w:r>
-              <w:rPr>
-                <w:rFonts w:asciiTheme="minorHAnsi" w:hAnsiTheme="minorHAnsi" w:cstheme="minorHAnsi"/>
-                <w:bCs/>
-                <w:sz w:val="20"/>
-                <w:szCs w:val="20"/>
-              </w:rPr>
-              <w:t xml:space="preserve"> (</w:t>
-            </w:r>
-            <w:hyperlink r:id="rId11" w:history="1">
+              <w:t xml:space="preserve"> online tutoring during the pandemic. (</w:t>
+            </w:r>
+            <w:hyperlink r:id="rId12" w:history="1">
               <w:r>
                 <w:rPr>
                   <w:rStyle w:val="Hyperlink"/>
@@ -1575,322 +2130,61 @@
                 <w:sz w:val="20"/>
                 <w:szCs w:val="20"/>
               </w:rPr>
-              <w:t>Built</w:t>
-            </w:r>
-            <w:r>
-              <w:rPr>
-                <w:rFonts w:asciiTheme="minorHAnsi" w:hAnsiTheme="minorHAnsi" w:cstheme="minorHAnsi"/>
-                <w:bCs/>
-                <w:sz w:val="20"/>
-                <w:szCs w:val="20"/>
-              </w:rPr>
-              <w:t xml:space="preserve"> an API Gateway using</w:t>
-            </w:r>
-            <w:r>
-              <w:rPr>
-                <w:rFonts w:asciiTheme="minorHAnsi" w:hAnsiTheme="minorHAnsi" w:cstheme="minorHAnsi"/>
-                <w:b/>
-                <w:sz w:val="20"/>
-                <w:szCs w:val="20"/>
-              </w:rPr>
-              <w:t xml:space="preserve"> Spring</w:t>
-            </w:r>
-            <w:r>
-              <w:rPr>
-                <w:rFonts w:asciiTheme="minorHAnsi" w:hAnsiTheme="minorHAnsi" w:cstheme="minorHAnsi"/>
-                <w:bCs/>
-                <w:sz w:val="20"/>
-                <w:szCs w:val="20"/>
-              </w:rPr>
-              <w:t xml:space="preserve"> that routes</w:t>
-            </w:r>
-            <w:r>
-              <w:rPr>
-                <w:rFonts w:asciiTheme="minorHAnsi" w:hAnsiTheme="minorHAnsi" w:cstheme="minorHAnsi"/>
-                <w:bCs/>
-                <w:sz w:val="20"/>
-                <w:szCs w:val="20"/>
-              </w:rPr>
-              <w:t xml:space="preserve"> specific</w:t>
-            </w:r>
-            <w:r>
-              <w:rPr>
-                <w:rFonts w:asciiTheme="minorHAnsi" w:hAnsiTheme="minorHAnsi" w:cstheme="minorHAnsi"/>
-                <w:bCs/>
-                <w:sz w:val="20"/>
-                <w:szCs w:val="20"/>
-              </w:rPr>
-              <w:t xml:space="preserve"> </w:t>
-            </w:r>
-            <w:r>
-              <w:rPr>
-                <w:rFonts w:asciiTheme="minorHAnsi" w:hAnsiTheme="minorHAnsi" w:cstheme="minorHAnsi"/>
-                <w:bCs/>
-                <w:sz w:val="20"/>
-                <w:szCs w:val="20"/>
-              </w:rPr>
-              <w:t>search requests to affiliated partner</w:t>
-            </w:r>
-            <w:r>
-              <w:rPr>
-                <w:rFonts w:asciiTheme="minorHAnsi" w:hAnsiTheme="minorHAnsi" w:cstheme="minorHAnsi"/>
-                <w:bCs/>
-                <w:sz w:val="20"/>
-                <w:szCs w:val="20"/>
-              </w:rPr>
-              <w:t>s</w:t>
-            </w:r>
-            <w:r>
-              <w:rPr>
-                <w:rFonts w:asciiTheme="minorHAnsi" w:hAnsiTheme="minorHAnsi" w:cstheme="minorHAnsi"/>
-                <w:bCs/>
-                <w:sz w:val="20"/>
-                <w:szCs w:val="20"/>
-              </w:rPr>
-              <w:t>’ services such</w:t>
-            </w:r>
-            <w:r>
-              <w:rPr>
-                <w:rFonts w:asciiTheme="minorHAnsi" w:hAnsiTheme="minorHAnsi" w:cstheme="minorHAnsi"/>
-                <w:bCs/>
-                <w:sz w:val="20"/>
-                <w:szCs w:val="20"/>
-              </w:rPr>
-              <w:t xml:space="preserve"> </w:t>
-            </w:r>
-            <w:r>
-              <w:rPr>
-                <w:rFonts w:asciiTheme="minorHAnsi" w:hAnsiTheme="minorHAnsi" w:cstheme="minorHAnsi"/>
-                <w:bCs/>
-                <w:sz w:val="20"/>
-                <w:szCs w:val="20"/>
-              </w:rPr>
-              <w:t>as Vietnam Airlines</w:t>
-            </w:r>
-            <w:r>
-              <w:rPr>
-                <w:rFonts w:asciiTheme="minorHAnsi" w:hAnsiTheme="minorHAnsi" w:cstheme="minorHAnsi"/>
-                <w:bCs/>
-                <w:sz w:val="20"/>
-                <w:szCs w:val="20"/>
-              </w:rPr>
-              <w:t xml:space="preserve"> (flights search)</w:t>
-            </w:r>
-            <w:r>
-              <w:rPr>
-                <w:rFonts w:asciiTheme="minorHAnsi" w:hAnsiTheme="minorHAnsi" w:cstheme="minorHAnsi"/>
-                <w:bCs/>
-                <w:sz w:val="20"/>
-                <w:szCs w:val="20"/>
-              </w:rPr>
-              <w:t>, Vietnam News Agency</w:t>
-            </w:r>
-            <w:r>
-              <w:rPr>
-                <w:rFonts w:asciiTheme="minorHAnsi" w:hAnsiTheme="minorHAnsi" w:cstheme="minorHAnsi"/>
-                <w:bCs/>
-                <w:sz w:val="20"/>
-                <w:szCs w:val="20"/>
-              </w:rPr>
-              <w:t xml:space="preserve"> (</w:t>
-            </w:r>
-            <w:r>
-              <w:rPr>
-                <w:rFonts w:asciiTheme="minorHAnsi" w:hAnsiTheme="minorHAnsi" w:cstheme="minorHAnsi"/>
-                <w:bCs/>
-                <w:sz w:val="20"/>
-                <w:szCs w:val="20"/>
-              </w:rPr>
-              <w:t xml:space="preserve">verified </w:t>
-            </w:r>
-            <w:r>
-              <w:rPr>
-                <w:rFonts w:asciiTheme="minorHAnsi" w:hAnsiTheme="minorHAnsi" w:cstheme="minorHAnsi"/>
-                <w:bCs/>
-                <w:sz w:val="20"/>
-                <w:szCs w:val="20"/>
-              </w:rPr>
-              <w:t>news search)</w:t>
-            </w:r>
-            <w:r>
-              <w:rPr>
-                <w:rFonts w:asciiTheme="minorHAnsi" w:hAnsiTheme="minorHAnsi" w:cstheme="minorHAnsi"/>
-                <w:bCs/>
-                <w:sz w:val="20"/>
-                <w:szCs w:val="20"/>
-              </w:rPr>
-              <w:t xml:space="preserve"> for better results.</w:t>
-            </w:r>
-          </w:p>
-          <w:p>
-            <w:pPr>
-              <w:pStyle w:val="Normal1"/>
-              <w:numPr>
-                <w:ilvl w:val="0"/>
-                <w:numId w:val="5"/>
-              </w:numPr>
-              <w:spacing w:before="120"/>
-              <w:ind w:left="360"/>
-              <w:contextualSpacing/>
-              <w:rPr>
-                <w:rFonts w:asciiTheme="minorHAnsi" w:hAnsiTheme="minorHAnsi" w:cstheme="minorHAnsi"/>
-                <w:bCs/>
-                <w:sz w:val="20"/>
-                <w:szCs w:val="20"/>
-              </w:rPr>
-            </w:pPr>
-            <w:r>
-              <w:rPr>
-                <w:rFonts w:asciiTheme="minorHAnsi" w:hAnsiTheme="minorHAnsi" w:cstheme="minorHAnsi"/>
-                <w:bCs/>
-                <w:sz w:val="20"/>
-                <w:szCs w:val="20"/>
-              </w:rPr>
-              <w:t xml:space="preserve">Created </w:t>
-            </w:r>
-            <w:r>
-              <w:rPr>
-                <w:rFonts w:asciiTheme="minorHAnsi" w:hAnsiTheme="minorHAnsi" w:cstheme="minorHAnsi"/>
-                <w:bCs/>
-                <w:sz w:val="20"/>
-                <w:szCs w:val="20"/>
-              </w:rPr>
-              <w:t xml:space="preserve">study </w:t>
-            </w:r>
-            <w:r>
-              <w:rPr>
-                <w:rFonts w:asciiTheme="minorHAnsi" w:hAnsiTheme="minorHAnsi" w:cstheme="minorHAnsi"/>
-                <w:bCs/>
-                <w:sz w:val="20"/>
-                <w:szCs w:val="20"/>
-              </w:rPr>
-              <w:t xml:space="preserve">quiz service that supported </w:t>
-            </w:r>
-            <w:r>
-              <w:rPr>
-                <w:rFonts w:asciiTheme="minorHAnsi" w:hAnsiTheme="minorHAnsi" w:cstheme="minorHAnsi"/>
-                <w:b/>
-                <w:sz w:val="20"/>
-                <w:szCs w:val="20"/>
-              </w:rPr>
-              <w:t>concurrency</w:t>
-            </w:r>
-            <w:r>
-              <w:rPr>
-                <w:rFonts w:asciiTheme="minorHAnsi" w:hAnsiTheme="minorHAnsi" w:cstheme="minorHAnsi"/>
-                <w:bCs/>
-                <w:sz w:val="20"/>
-                <w:szCs w:val="20"/>
-              </w:rPr>
-              <w:t xml:space="preserve"> </w:t>
-            </w:r>
-            <w:r>
-              <w:rPr>
-                <w:rFonts w:asciiTheme="minorHAnsi" w:hAnsiTheme="minorHAnsi" w:cstheme="minorHAnsi"/>
-                <w:bCs/>
-                <w:sz w:val="20"/>
-                <w:szCs w:val="20"/>
-              </w:rPr>
-              <w:t xml:space="preserve">in </w:t>
-            </w:r>
-            <w:r>
-              <w:rPr>
-                <w:rFonts w:asciiTheme="minorHAnsi" w:hAnsiTheme="minorHAnsi" w:cstheme="minorHAnsi"/>
-                <w:bCs/>
-                <w:sz w:val="20"/>
-                <w:szCs w:val="20"/>
-              </w:rPr>
-              <w:t>read</w:t>
-            </w:r>
-            <w:r>
-              <w:rPr>
-                <w:rFonts w:asciiTheme="minorHAnsi" w:hAnsiTheme="minorHAnsi" w:cstheme="minorHAnsi"/>
-                <w:bCs/>
-                <w:sz w:val="20"/>
-                <w:szCs w:val="20"/>
-              </w:rPr>
-              <w:t>ing</w:t>
-            </w:r>
-            <w:r>
-              <w:rPr>
-                <w:rFonts w:asciiTheme="minorHAnsi" w:hAnsiTheme="minorHAnsi" w:cstheme="minorHAnsi"/>
-                <w:bCs/>
-                <w:sz w:val="20"/>
-                <w:szCs w:val="20"/>
-              </w:rPr>
-              <w:t xml:space="preserve"> and wr</w:t>
-            </w:r>
-            <w:r>
-              <w:rPr>
-                <w:rFonts w:asciiTheme="minorHAnsi" w:hAnsiTheme="minorHAnsi" w:cstheme="minorHAnsi"/>
-                <w:bCs/>
-                <w:sz w:val="20"/>
-                <w:szCs w:val="20"/>
-              </w:rPr>
-              <w:t>iting</w:t>
-            </w:r>
-            <w:r>
-              <w:rPr>
-                <w:rFonts w:asciiTheme="minorHAnsi" w:hAnsiTheme="minorHAnsi" w:cstheme="minorHAnsi"/>
-                <w:bCs/>
-                <w:sz w:val="20"/>
-                <w:szCs w:val="20"/>
-              </w:rPr>
-              <w:t xml:space="preserve"> into </w:t>
-            </w:r>
-            <w:r>
-              <w:rPr>
-                <w:rFonts w:asciiTheme="minorHAnsi" w:hAnsiTheme="minorHAnsi" w:cstheme="minorHAnsi"/>
-                <w:b/>
-                <w:sz w:val="20"/>
-                <w:szCs w:val="20"/>
-              </w:rPr>
-              <w:t>MariaDB</w:t>
-            </w:r>
-            <w:r>
-              <w:rPr>
-                <w:rFonts w:asciiTheme="minorHAnsi" w:hAnsiTheme="minorHAnsi" w:cstheme="minorHAnsi"/>
-                <w:bCs/>
-                <w:sz w:val="20"/>
-                <w:szCs w:val="20"/>
-              </w:rPr>
-              <w:t>. Integrated</w:t>
-            </w:r>
-            <w:r>
-              <w:rPr>
-                <w:rFonts w:asciiTheme="minorHAnsi" w:hAnsiTheme="minorHAnsi" w:cstheme="minorHAnsi"/>
-                <w:bCs/>
-                <w:sz w:val="20"/>
-                <w:szCs w:val="20"/>
-              </w:rPr>
-              <w:t xml:space="preserve"> </w:t>
-            </w:r>
-            <w:r>
-              <w:rPr>
-                <w:rFonts w:asciiTheme="minorHAnsi" w:hAnsiTheme="minorHAnsi" w:cstheme="minorHAnsi"/>
-                <w:bCs/>
-                <w:sz w:val="20"/>
-                <w:szCs w:val="20"/>
-              </w:rPr>
-              <w:t xml:space="preserve">service during students' finals which brought </w:t>
-            </w:r>
-            <w:r>
-              <w:rPr>
-                <w:rFonts w:asciiTheme="minorHAnsi" w:hAnsiTheme="minorHAnsi" w:cstheme="minorHAnsi"/>
-                <w:bCs/>
-                <w:sz w:val="20"/>
-                <w:szCs w:val="20"/>
-              </w:rPr>
-              <w:t>100.000</w:t>
-            </w:r>
-            <w:r>
-              <w:rPr>
-                <w:rFonts w:asciiTheme="minorHAnsi" w:hAnsiTheme="minorHAnsi" w:cstheme="minorHAnsi"/>
-                <w:bCs/>
-                <w:sz w:val="20"/>
-                <w:szCs w:val="20"/>
-              </w:rPr>
-              <w:t xml:space="preserve"> new users.</w:t>
+              <w:t xml:space="preserve">Reviewed </w:t>
+            </w:r>
+            <w:r>
+              <w:rPr>
+                <w:rFonts w:asciiTheme="minorHAnsi" w:hAnsiTheme="minorHAnsi" w:cstheme="minorHAnsi"/>
+                <w:bCs/>
+                <w:sz w:val="20"/>
+                <w:szCs w:val="20"/>
+              </w:rPr>
+              <w:t>35+</w:t>
+            </w:r>
+            <w:r>
+              <w:rPr>
+                <w:rFonts w:asciiTheme="minorHAnsi" w:hAnsiTheme="minorHAnsi" w:cstheme="minorHAnsi"/>
+                <w:bCs/>
+                <w:sz w:val="20"/>
+                <w:szCs w:val="20"/>
+              </w:rPr>
+              <w:t xml:space="preserve"> code reviews with the total of </w:t>
+            </w:r>
+            <w:r>
+              <w:rPr>
+                <w:rFonts w:asciiTheme="minorHAnsi" w:hAnsiTheme="minorHAnsi" w:cstheme="minorHAnsi"/>
+                <w:bCs/>
+                <w:sz w:val="20"/>
+                <w:szCs w:val="20"/>
+              </w:rPr>
+              <w:t>10</w:t>
+            </w:r>
+            <w:r>
+              <w:rPr>
+                <w:rFonts w:asciiTheme="minorHAnsi" w:hAnsiTheme="minorHAnsi" w:cstheme="minorHAnsi"/>
+                <w:bCs/>
+                <w:sz w:val="20"/>
+                <w:szCs w:val="20"/>
+              </w:rPr>
+              <w:t>,</w:t>
+            </w:r>
+            <w:r>
+              <w:rPr>
+                <w:rFonts w:asciiTheme="minorHAnsi" w:hAnsiTheme="minorHAnsi" w:cstheme="minorHAnsi"/>
+                <w:bCs/>
+                <w:sz w:val="20"/>
+                <w:szCs w:val="20"/>
+              </w:rPr>
+              <w:t>000+</w:t>
+            </w:r>
+            <w:r>
+              <w:rPr>
+                <w:rFonts w:asciiTheme="minorHAnsi" w:hAnsiTheme="minorHAnsi" w:cstheme="minorHAnsi"/>
+                <w:bCs/>
+                <w:sz w:val="20"/>
+                <w:szCs w:val="20"/>
+              </w:rPr>
+              <w:t xml:space="preserve"> lines of code.</w:t>
             </w:r>
           </w:p>
         </w:tc>
@@ -1917,9 +2211,10 @@
               <w:spacing w:before="120"/>
               <w:jc w:val="right"/>
               <w:rPr>
-                <w:rFonts w:asciiTheme="minorHAnsi" w:hAnsiTheme="minorHAnsi" w:cstheme="minorHAnsi"/>
-                <w:sz w:val="20"/>
-                <w:szCs w:val="20"/>
+                <w:rFonts w:asciiTheme="minorHAnsi" w:eastAsia="MS Mincho" w:hAnsiTheme="minorHAnsi" w:cstheme="minorHAnsi"/>
+                <w:sz w:val="20"/>
+                <w:szCs w:val="20"/>
+                <w:lang w:eastAsia="ja-JP"/>
               </w:rPr>
             </w:pPr>
             <w:r>
@@ -1930,82 +2225,14 @@
               </w:rPr>
               <w:t>Hanoi, Vietnam</w:t>
             </w:r>
-          </w:p>
-          <w:p>
-            <w:pPr>
-              <w:pStyle w:val="Normal1"/>
-              <w:pBdr>
-                <w:top w:val="none" w:sz="0" w:space="0" w:color="auto"/>
-                <w:left w:val="none" w:sz="0" w:space="0" w:color="auto"/>
-                <w:bottom w:val="none" w:sz="0" w:space="0" w:color="auto"/>
-                <w:right w:val="none" w:sz="0" w:space="0" w:color="auto"/>
-                <w:between w:val="none" w:sz="0" w:space="0" w:color="auto"/>
-              </w:pBdr>
-              <w:jc w:val="right"/>
-              <w:rPr>
-                <w:rFonts w:asciiTheme="minorHAnsi" w:hAnsiTheme="minorHAnsi" w:cstheme="minorHAnsi"/>
-                <w:sz w:val="20"/>
-                <w:szCs w:val="20"/>
-              </w:rPr>
-            </w:pPr>
-            <w:r>
-              <w:rPr>
-                <w:rFonts w:asciiTheme="minorHAnsi" w:hAnsiTheme="minorHAnsi" w:cstheme="minorHAnsi"/>
-                <w:sz w:val="20"/>
-                <w:szCs w:val="20"/>
-              </w:rPr>
-              <w:t>Sep</w:t>
-            </w:r>
-            <w:r>
-              <w:rPr>
-                <w:rFonts w:asciiTheme="minorHAnsi" w:hAnsiTheme="minorHAnsi" w:cstheme="minorHAnsi"/>
-                <w:sz w:val="20"/>
-                <w:szCs w:val="20"/>
-              </w:rPr>
-              <w:t>tember</w:t>
-            </w:r>
-            <w:r>
-              <w:rPr>
-                <w:rFonts w:asciiTheme="minorHAnsi" w:hAnsiTheme="minorHAnsi" w:cstheme="minorHAnsi"/>
-                <w:sz w:val="20"/>
-                <w:szCs w:val="20"/>
-              </w:rPr>
-              <w:t xml:space="preserve"> 2020</w:t>
-            </w:r>
-            <w:r>
-              <w:rPr>
-                <w:rFonts w:asciiTheme="minorHAnsi" w:hAnsiTheme="minorHAnsi" w:cstheme="minorHAnsi"/>
-                <w:sz w:val="20"/>
-                <w:szCs w:val="20"/>
-              </w:rPr>
-              <w:t>-</w:t>
-            </w:r>
-          </w:p>
-          <w:p>
-            <w:pPr>
-              <w:pStyle w:val="Normal1"/>
-              <w:pBdr>
-                <w:top w:val="none" w:sz="0" w:space="0" w:color="auto"/>
-                <w:left w:val="none" w:sz="0" w:space="0" w:color="auto"/>
-                <w:bottom w:val="none" w:sz="0" w:space="0" w:color="auto"/>
-                <w:right w:val="none" w:sz="0" w:space="0" w:color="auto"/>
-                <w:between w:val="none" w:sz="0" w:space="0" w:color="auto"/>
-              </w:pBdr>
-              <w:jc w:val="right"/>
-              <w:rPr>
-                <w:rFonts w:asciiTheme="minorHAnsi" w:eastAsia="MS Mincho" w:hAnsiTheme="minorHAnsi" w:cstheme="minorHAnsi"/>
-                <w:sz w:val="20"/>
-                <w:szCs w:val="20"/>
-                <w:lang w:eastAsia="ja-JP"/>
-              </w:rPr>
-            </w:pPr>
-            <w:r>
-              <w:rPr>
-                <w:rFonts w:asciiTheme="minorHAnsi" w:hAnsiTheme="minorHAnsi" w:cstheme="minorHAnsi"/>
-                <w:sz w:val="20"/>
-                <w:szCs w:val="20"/>
-              </w:rPr>
-              <w:t>September 2021</w:t>
+            <w:r>
+              <w:rPr>
+                <w:rFonts w:asciiTheme="minorHAnsi" w:hAnsiTheme="minorHAnsi" w:cstheme="minorHAnsi"/>
+                <w:sz w:val="20"/>
+                <w:szCs w:val="20"/>
+              </w:rPr>
+              <w:br/>
+              <w:t>September 2020 – September 2021</w:t>
             </w:r>
           </w:p>
         </w:tc>
@@ -2082,6 +2309,7 @@
               </w:rPr>
               <w:t>(</w:t>
             </w:r>
+            <w:proofErr w:type="spellStart"/>
             <w:r>
               <w:rPr>
                 <w:rFonts w:asciiTheme="minorHAnsi" w:hAnsiTheme="minorHAnsi" w:cstheme="minorHAnsi"/>
@@ -2089,7 +2317,57 @@
                 <w:sz w:val="20"/>
                 <w:szCs w:val="20"/>
               </w:rPr>
-              <w:t>PyTorch, Coq, Gallina, TreeLSTM)</w:t>
+              <w:t>PyTorch</w:t>
+            </w:r>
+            <w:proofErr w:type="spellEnd"/>
+            <w:r>
+              <w:rPr>
+                <w:rFonts w:asciiTheme="minorHAnsi" w:hAnsiTheme="minorHAnsi" w:cstheme="minorHAnsi"/>
+                <w:i/>
+                <w:sz w:val="20"/>
+                <w:szCs w:val="20"/>
+              </w:rPr>
+              <w:t xml:space="preserve">, Coq, </w:t>
+            </w:r>
+            <w:proofErr w:type="spellStart"/>
+            <w:r>
+              <w:rPr>
+                <w:rFonts w:asciiTheme="minorHAnsi" w:hAnsiTheme="minorHAnsi" w:cstheme="minorHAnsi"/>
+                <w:i/>
+                <w:sz w:val="20"/>
+                <w:szCs w:val="20"/>
+              </w:rPr>
+              <w:t>Gallina</w:t>
+            </w:r>
+            <w:proofErr w:type="spellEnd"/>
+            <w:r>
+              <w:rPr>
+                <w:rFonts w:asciiTheme="minorHAnsi" w:hAnsiTheme="minorHAnsi" w:cstheme="minorHAnsi"/>
+                <w:i/>
+                <w:sz w:val="20"/>
+                <w:szCs w:val="20"/>
+              </w:rPr>
+              <w:t xml:space="preserve">, </w:t>
+            </w:r>
+            <w:proofErr w:type="spellStart"/>
+            <w:r>
+              <w:rPr>
+                <w:rFonts w:asciiTheme="minorHAnsi" w:hAnsiTheme="minorHAnsi" w:cstheme="minorHAnsi"/>
+                <w:i/>
+                <w:sz w:val="20"/>
+                <w:szCs w:val="20"/>
+              </w:rPr>
+              <w:t>TreeLSTM</w:t>
+            </w:r>
+            <w:proofErr w:type="spellEnd"/>
+            <w:r>
+              <w:rPr>
+                <w:rFonts w:asciiTheme="minorHAnsi" w:hAnsiTheme="minorHAnsi" w:cstheme="minorHAnsi"/>
+                <w:i/>
+                <w:sz w:val="20"/>
+                <w:szCs w:val="20"/>
+              </w:rPr>
+              <w:t>)</w:t>
             </w:r>
           </w:p>
           <w:p>
@@ -2147,15 +2425,7 @@
                 <w:sz w:val="20"/>
                 <w:szCs w:val="20"/>
               </w:rPr>
-              <w:t xml:space="preserve">helps </w:t>
-            </w:r>
-            <w:r>
-              <w:rPr>
-                <w:rFonts w:asciiTheme="minorHAnsi" w:hAnsiTheme="minorHAnsi" w:cstheme="minorHAnsi"/>
-                <w:sz w:val="20"/>
-                <w:szCs w:val="20"/>
-              </w:rPr>
-              <w:t>users</w:t>
+              <w:t>helps students and instructors</w:t>
             </w:r>
             <w:r>
               <w:rPr>
@@ -2331,7 +2601,15 @@
                 <w:sz w:val="20"/>
                 <w:szCs w:val="20"/>
               </w:rPr>
-              <w:t xml:space="preserve">i.e. </w:t>
+              <w:t>i.e.,</w:t>
+            </w:r>
+            <w:r>
+              <w:rPr>
+                <w:rFonts w:asciiTheme="minorHAnsi" w:hAnsiTheme="minorHAnsi" w:cstheme="minorHAnsi"/>
+                <w:sz w:val="20"/>
+                <w:szCs w:val="20"/>
+              </w:rPr>
+              <w:t xml:space="preserve"> </w:t>
             </w:r>
             <w:r>
               <w:rPr>
@@ -2365,24 +2643,9 @@
                 <w:sz w:val="20"/>
                 <w:szCs w:val="20"/>
               </w:rPr>
-              <w:t xml:space="preserve">Worked on a four-person team </w:t>
-            </w:r>
-            <w:r>
-              <w:rPr>
-                <w:rFonts w:asciiTheme="minorHAnsi" w:hAnsiTheme="minorHAnsi" w:cstheme="minorHAnsi"/>
-                <w:sz w:val="20"/>
-                <w:szCs w:val="20"/>
-              </w:rPr>
-              <w:t>to u</w:t>
-            </w:r>
-            <w:r>
-              <w:rPr>
-                <w:rFonts w:asciiTheme="minorHAnsi" w:hAnsiTheme="minorHAnsi" w:cstheme="minorHAnsi"/>
-                <w:sz w:val="20"/>
-                <w:szCs w:val="20"/>
-              </w:rPr>
-              <w:t>se machine learning and natural language processing (</w:t>
-            </w:r>
+              <w:t xml:space="preserve">Translated proof data into tree structures to fit into a </w:t>
+            </w:r>
+            <w:proofErr w:type="spellStart"/>
             <w:r>
               <w:rPr>
                 <w:rFonts w:asciiTheme="minorHAnsi" w:hAnsiTheme="minorHAnsi" w:cstheme="minorHAnsi"/>
@@ -2391,6 +2654,51 @@
                 <w:sz w:val="20"/>
                 <w:szCs w:val="20"/>
               </w:rPr>
+              <w:t>TreeLSTM</w:t>
+            </w:r>
+            <w:proofErr w:type="spellEnd"/>
+            <w:r>
+              <w:rPr>
+                <w:rFonts w:asciiTheme="minorHAnsi" w:hAnsiTheme="minorHAnsi" w:cstheme="minorHAnsi"/>
+                <w:sz w:val="20"/>
+                <w:szCs w:val="20"/>
+              </w:rPr>
+              <w:t>, a type of recurrent neural network (</w:t>
+            </w:r>
+            <w:r>
+              <w:rPr>
+                <w:rFonts w:asciiTheme="minorHAnsi" w:hAnsiTheme="minorHAnsi" w:cstheme="minorHAnsi"/>
+                <w:b/>
+                <w:bCs/>
+                <w:sz w:val="20"/>
+                <w:szCs w:val="20"/>
+              </w:rPr>
+              <w:t>RNN</w:t>
+            </w:r>
+            <w:r>
+              <w:rPr>
+                <w:rFonts w:asciiTheme="minorHAnsi" w:hAnsiTheme="minorHAnsi" w:cstheme="minorHAnsi"/>
+                <w:sz w:val="20"/>
+                <w:szCs w:val="20"/>
+              </w:rPr>
+              <w:t>)</w:t>
+            </w:r>
+            <w:r>
+              <w:rPr>
+                <w:rFonts w:asciiTheme="minorHAnsi" w:hAnsiTheme="minorHAnsi" w:cstheme="minorHAnsi"/>
+                <w:sz w:val="20"/>
+                <w:szCs w:val="20"/>
+              </w:rPr>
+              <w:t xml:space="preserve"> underlying our </w:t>
+            </w:r>
+            <w:r>
+              <w:rPr>
+                <w:rFonts w:asciiTheme="minorHAnsi" w:hAnsiTheme="minorHAnsi" w:cstheme="minorHAnsi"/>
+                <w:b/>
+                <w:bCs/>
+                <w:sz w:val="20"/>
+                <w:szCs w:val="20"/>
+              </w:rPr>
               <w:t>NLP</w:t>
             </w:r>
             <w:r>
@@ -2399,23 +2707,27 @@
                 <w:sz w:val="20"/>
                 <w:szCs w:val="20"/>
               </w:rPr>
-              <w:t xml:space="preserve">) to help </w:t>
-            </w:r>
-            <w:r>
-              <w:rPr>
-                <w:rFonts w:asciiTheme="minorHAnsi" w:hAnsiTheme="minorHAnsi" w:cstheme="minorHAnsi"/>
-                <w:sz w:val="20"/>
-                <w:szCs w:val="20"/>
-              </w:rPr>
-              <w:t>people</w:t>
-            </w:r>
-            <w:r>
-              <w:rPr>
-                <w:rFonts w:asciiTheme="minorHAnsi" w:hAnsiTheme="minorHAnsi" w:cstheme="minorHAnsi"/>
-                <w:sz w:val="20"/>
-                <w:szCs w:val="20"/>
-              </w:rPr>
-              <w:t xml:space="preserve"> predict useful tactics.</w:t>
+              <w:t xml:space="preserve"> model using </w:t>
+            </w:r>
+            <w:proofErr w:type="spellStart"/>
+            <w:r>
+              <w:rPr>
+                <w:rFonts w:asciiTheme="minorHAnsi" w:hAnsiTheme="minorHAnsi" w:cstheme="minorHAnsi"/>
+                <w:b/>
+                <w:bCs/>
+                <w:sz w:val="20"/>
+                <w:szCs w:val="20"/>
+              </w:rPr>
+              <w:t>PyTorch</w:t>
+            </w:r>
+            <w:proofErr w:type="spellEnd"/>
+            <w:r>
+              <w:rPr>
+                <w:rFonts w:asciiTheme="minorHAnsi" w:hAnsiTheme="minorHAnsi" w:cstheme="minorHAnsi"/>
+                <w:sz w:val="20"/>
+                <w:szCs w:val="20"/>
+              </w:rPr>
+              <w:t>.</w:t>
             </w:r>
           </w:p>
           <w:p>
@@ -2441,7 +2753,15 @@
                 <w:sz w:val="20"/>
                 <w:szCs w:val="20"/>
               </w:rPr>
-              <w:t>Translated proof data into tree structures to fit into a TreeLSTM, a type of recurrent neural network (</w:t>
+              <w:t>W</w:t>
+            </w:r>
+            <w:r>
+              <w:rPr>
+                <w:rFonts w:asciiTheme="minorHAnsi" w:hAnsiTheme="minorHAnsi" w:cstheme="minorHAnsi"/>
+                <w:sz w:val="20"/>
+                <w:szCs w:val="20"/>
+              </w:rPr>
+              <w:t>orked on a four-person team to use machine learning and natural language processing (</w:t>
             </w:r>
             <w:r>
               <w:rPr>
@@ -2451,32 +2771,6 @@
                 <w:sz w:val="20"/>
                 <w:szCs w:val="20"/>
               </w:rPr>
-              <w:t>RNN</w:t>
-            </w:r>
-            <w:r>
-              <w:rPr>
-                <w:rFonts w:asciiTheme="minorHAnsi" w:hAnsiTheme="minorHAnsi" w:cstheme="minorHAnsi"/>
-                <w:sz w:val="20"/>
-                <w:szCs w:val="20"/>
-              </w:rPr>
-              <w:t>)</w:t>
-            </w:r>
-            <w:r>
-              <w:rPr>
-                <w:rFonts w:asciiTheme="minorHAnsi" w:hAnsiTheme="minorHAnsi" w:cstheme="minorHAnsi"/>
-                <w:sz w:val="20"/>
-                <w:szCs w:val="20"/>
-              </w:rPr>
-              <w:t xml:space="preserve"> underlying our </w:t>
-            </w:r>
-            <w:r>
-              <w:rPr>
-                <w:rFonts w:asciiTheme="minorHAnsi" w:hAnsiTheme="minorHAnsi" w:cstheme="minorHAnsi"/>
-                <w:b/>
-                <w:bCs/>
-                <w:sz w:val="20"/>
-                <w:szCs w:val="20"/>
-              </w:rPr>
               <w:t>NLP</w:t>
             </w:r>
             <w:r>
@@ -2485,25 +2779,7 @@
                 <w:sz w:val="20"/>
                 <w:szCs w:val="20"/>
               </w:rPr>
-              <w:t xml:space="preserve"> model</w:t>
-            </w:r>
-            <w:r>
-              <w:rPr>
-                <w:rFonts w:asciiTheme="minorHAnsi" w:hAnsiTheme="minorHAnsi" w:cstheme="minorHAnsi"/>
-                <w:sz w:val="20"/>
-                <w:szCs w:val="20"/>
-              </w:rPr>
-              <w:t xml:space="preserve"> using </w:t>
-            </w:r>
-            <w:r>
-              <w:rPr>
-                <w:rFonts w:asciiTheme="minorHAnsi" w:hAnsiTheme="minorHAnsi" w:cstheme="minorHAnsi"/>
-                <w:b/>
-                <w:bCs/>
-                <w:sz w:val="20"/>
-                <w:szCs w:val="20"/>
-              </w:rPr>
-              <w:t>PyTorch</w:t>
+              <w:t>) to help people predict useful tactics</w:t>
             </w:r>
             <w:r>
               <w:rPr>
@@ -2704,8 +2980,21 @@
                 <w:sz w:val="20"/>
                 <w:szCs w:val="20"/>
               </w:rPr>
-              <w:t>C++, PixMap</w:t>
-            </w:r>
+              <w:t xml:space="preserve">C++, </w:t>
+            </w:r>
+            <w:proofErr w:type="spellStart"/>
+            <w:r>
+              <w:rPr>
+                <w:rFonts w:asciiTheme="minorHAnsi" w:hAnsiTheme="minorHAnsi" w:cstheme="minorHAnsi"/>
+                <w:bCs/>
+                <w:i/>
+                <w:iCs/>
+                <w:sz w:val="20"/>
+                <w:szCs w:val="20"/>
+              </w:rPr>
+              <w:t>PixMap</w:t>
+            </w:r>
+            <w:proofErr w:type="spellEnd"/>
             <w:r>
               <w:rPr>
                 <w:rFonts w:asciiTheme="minorHAnsi" w:hAnsiTheme="minorHAnsi" w:cstheme="minorHAnsi"/>
@@ -2785,18 +3074,48 @@
                 <w:sz w:val="20"/>
                 <w:szCs w:val="20"/>
               </w:rPr>
-              <w:t xml:space="preserve"> (source code on </w:t>
-            </w:r>
-            <w:hyperlink r:id="rId12" w:history="1">
+              <w:t xml:space="preserve"> (</w:t>
+            </w:r>
+            <w:hyperlink r:id="rId13" w:history="1">
               <w:r>
                 <w:rPr>
                   <w:rStyle w:val="Hyperlink"/>
                   <w:rFonts w:asciiTheme="minorHAnsi" w:hAnsiTheme="minorHAnsi" w:cstheme="minorHAnsi"/>
-                  <w:color w:val="auto"/>
+                  <w:color w:val="4F81BD" w:themeColor="accent1"/>
                   <w:sz w:val="20"/>
                   <w:szCs w:val="20"/>
                 </w:rPr>
-                <w:t>GitHub</w:t>
+                <w:t>Git</w:t>
+              </w:r>
+              <w:r>
+                <w:rPr>
+                  <w:rStyle w:val="Hyperlink"/>
+                  <w:rFonts w:asciiTheme="minorHAnsi" w:hAnsiTheme="minorHAnsi" w:cstheme="minorHAnsi"/>
+                  <w:color w:val="4F81BD" w:themeColor="accent1"/>
+                  <w:sz w:val="20"/>
+                  <w:szCs w:val="20"/>
+                </w:rPr>
+                <w:t>H</w:t>
+              </w:r>
+              <w:r>
+                <w:rPr>
+                  <w:rStyle w:val="Hyperlink"/>
+                  <w:rFonts w:asciiTheme="minorHAnsi" w:hAnsiTheme="minorHAnsi" w:cstheme="minorHAnsi"/>
+                  <w:color w:val="4F81BD" w:themeColor="accent1"/>
+                  <w:sz w:val="20"/>
+                  <w:szCs w:val="20"/>
+                </w:rPr>
+                <w:t>u</w:t>
+              </w:r>
+              <w:r>
+                <w:rPr>
+                  <w:rStyle w:val="Hyperlink"/>
+                  <w:rFonts w:asciiTheme="minorHAnsi" w:hAnsiTheme="minorHAnsi" w:cstheme="minorHAnsi"/>
+                  <w:color w:val="4F81BD" w:themeColor="accent1"/>
+                  <w:sz w:val="20"/>
+                  <w:szCs w:val="20"/>
+                </w:rPr>
+                <w:t>b</w:t>
               </w:r>
             </w:hyperlink>
             <w:r>
@@ -2830,7 +3149,7 @@
                 <w:right w:val="none" w:sz="0" w:space="0" w:color="auto"/>
                 <w:between w:val="none" w:sz="0" w:space="0" w:color="auto"/>
               </w:pBdr>
-              <w:spacing w:before="240"/>
+              <w:spacing w:before="120"/>
               <w:jc w:val="right"/>
               <w:rPr>
                 <w:rFonts w:asciiTheme="minorHAnsi" w:hAnsiTheme="minorHAnsi" w:cstheme="minorHAnsi"/>
@@ -3057,14 +3376,14 @@
                 <w:sz w:val="20"/>
                 <w:szCs w:val="20"/>
               </w:rPr>
-              <w:t xml:space="preserve"> to show professors’ information upon hovering their names on the school’s courses website (published on </w:t>
-            </w:r>
-            <w:hyperlink r:id="rId13" w:history="1">
+              <w:t xml:space="preserve"> to show professors’ information upon hovering their names on the school’s courses website (</w:t>
+            </w:r>
+            <w:hyperlink r:id="rId14" w:history="1">
               <w:r>
                 <w:rPr>
                   <w:rStyle w:val="Hyperlink"/>
                   <w:rFonts w:asciiTheme="minorHAnsi" w:hAnsiTheme="minorHAnsi" w:cstheme="minorHAnsi"/>
-                  <w:color w:val="auto"/>
+                  <w:color w:val="4F81BD" w:themeColor="accent1"/>
                   <w:sz w:val="20"/>
                   <w:szCs w:val="20"/>
                 </w:rPr>
@@ -3080,12 +3399,12 @@
               </w:rPr>
               <w:t xml:space="preserve"> and </w:t>
             </w:r>
-            <w:hyperlink r:id="rId14" w:history="1">
+            <w:hyperlink r:id="rId15" w:history="1">
               <w:r>
                 <w:rPr>
                   <w:rStyle w:val="Hyperlink"/>
                   <w:rFonts w:asciiTheme="minorHAnsi" w:hAnsiTheme="minorHAnsi" w:cstheme="minorHAnsi"/>
-                  <w:color w:val="auto"/>
+                  <w:color w:val="4F81BD" w:themeColor="accent1"/>
                   <w:sz w:val="20"/>
                   <w:szCs w:val="20"/>
                 </w:rPr>
@@ -3258,7 +3577,27 @@
                 <w:sz w:val="20"/>
                 <w:szCs w:val="20"/>
               </w:rPr>
-              <w:t>(PyTorch, Pandas, OpenCV, NumPy, Matplotlib)</w:t>
+              <w:t>(</w:t>
+            </w:r>
+            <w:proofErr w:type="spellStart"/>
+            <w:r>
+              <w:rPr>
+                <w:rFonts w:asciiTheme="minorHAnsi" w:hAnsiTheme="minorHAnsi" w:cstheme="minorHAnsi"/>
+                <w:i/>
+                <w:sz w:val="20"/>
+                <w:szCs w:val="20"/>
+              </w:rPr>
+              <w:t>PyTorch</w:t>
+            </w:r>
+            <w:proofErr w:type="spellEnd"/>
+            <w:r>
+              <w:rPr>
+                <w:rFonts w:asciiTheme="minorHAnsi" w:hAnsiTheme="minorHAnsi" w:cstheme="minorHAnsi"/>
+                <w:i/>
+                <w:sz w:val="20"/>
+                <w:szCs w:val="20"/>
+              </w:rPr>
+              <w:t>, Pandas, OpenCV, NumPy, Matplotlib)</w:t>
             </w:r>
           </w:p>
           <w:p>
@@ -3312,6 +3651,7 @@
               </w:rPr>
               <w:t xml:space="preserve">) in </w:t>
             </w:r>
+            <w:proofErr w:type="spellStart"/>
             <w:r>
               <w:rPr>
                 <w:rFonts w:asciiTheme="minorHAnsi" w:hAnsiTheme="minorHAnsi" w:cstheme="minorHAnsi"/>
@@ -3322,6 +3662,7 @@
               </w:rPr>
               <w:t>PyTorch</w:t>
             </w:r>
+            <w:proofErr w:type="spellEnd"/>
             <w:r>
               <w:rPr>
                 <w:rFonts w:asciiTheme="minorHAnsi" w:hAnsiTheme="minorHAnsi" w:cstheme="minorHAnsi"/>
@@ -3378,7 +3719,25 @@
                 <w:sz w:val="20"/>
                 <w:szCs w:val="20"/>
               </w:rPr>
-              <w:t xml:space="preserve"> (ICPC)</w:t>
+              <w:t xml:space="preserve"> (</w:t>
+            </w:r>
+            <w:r>
+              <w:rPr>
+                <w:rFonts w:asciiTheme="minorHAnsi" w:hAnsiTheme="minorHAnsi" w:cstheme="minorHAnsi"/>
+                <w:b/>
+                <w:bCs/>
+                <w:sz w:val="20"/>
+                <w:szCs w:val="20"/>
+              </w:rPr>
+              <w:t>ICPC</w:t>
+            </w:r>
+            <w:r>
+              <w:rPr>
+                <w:rFonts w:asciiTheme="minorHAnsi" w:hAnsiTheme="minorHAnsi" w:cstheme="minorHAnsi"/>
+                <w:sz w:val="20"/>
+                <w:szCs w:val="20"/>
+              </w:rPr>
+              <w:t>)</w:t>
             </w:r>
             <w:r>
               <w:rPr>
@@ -3473,27 +3832,34 @@
                 <w:szCs w:val="20"/>
                 <w:lang w:eastAsia="ja-JP"/>
               </w:rPr>
-              <w:t>8-</w:t>
-            </w:r>
-          </w:p>
-          <w:p>
-            <w:pPr>
-              <w:pStyle w:val="Normal1"/>
-              <w:pBdr>
-                <w:top w:val="none" w:sz="0" w:space="0" w:color="auto"/>
-                <w:left w:val="none" w:sz="0" w:space="0" w:color="auto"/>
-                <w:bottom w:val="none" w:sz="0" w:space="0" w:color="auto"/>
-                <w:right w:val="none" w:sz="0" w:space="0" w:color="auto"/>
-                <w:between w:val="none" w:sz="0" w:space="0" w:color="auto"/>
-              </w:pBdr>
-              <w:jc w:val="right"/>
+              <w:t>8</w:t>
+            </w:r>
+            <w:r>
               <w:rPr>
                 <w:rFonts w:asciiTheme="minorHAnsi" w:eastAsia="MS Mincho" w:hAnsiTheme="minorHAnsi" w:cstheme="minorHAnsi"/>
                 <w:sz w:val="20"/>
                 <w:szCs w:val="20"/>
                 <w:lang w:eastAsia="ja-JP"/>
               </w:rPr>
-            </w:pPr>
+              <w:t xml:space="preserve"> </w:t>
+            </w:r>
+            <w:r>
+              <w:rPr>
+                <w:rFonts w:asciiTheme="minorHAnsi" w:hAnsiTheme="minorHAnsi" w:cstheme="minorHAnsi"/>
+                <w:sz w:val="20"/>
+                <w:szCs w:val="20"/>
+              </w:rPr>
+              <w:t>–</w:t>
+            </w:r>
+            <w:r>
+              <w:rPr>
+                <w:rFonts w:asciiTheme="minorHAnsi" w:eastAsia="MS Mincho" w:hAnsiTheme="minorHAnsi" w:cstheme="minorHAnsi"/>
+                <w:sz w:val="20"/>
+                <w:szCs w:val="20"/>
+                <w:lang w:eastAsia="ja-JP"/>
+              </w:rPr>
+              <w:t xml:space="preserve"> </w:t>
+            </w:r>
             <w:r>
               <w:rPr>
                 <w:rFonts w:asciiTheme="minorHAnsi" w:eastAsia="MS Mincho" w:hAnsiTheme="minorHAnsi" w:cstheme="minorHAnsi"/>
@@ -3529,7 +3895,7 @@
     <w:tbl>
       <w:tblPr>
         <w:tblStyle w:val="TableGrid1"/>
-        <w:tblW w:w="10904" w:type="dxa"/>
+        <w:tblW w:w="13064" w:type="dxa"/>
         <w:tblInd w:w="-176" w:type="dxa"/>
         <w:tblBorders>
           <w:top w:val="none" w:sz="0" w:space="0" w:color="auto"/>
@@ -3542,13 +3908,13 @@
         <w:tblLook w:val="04A0" w:firstRow="1" w:lastRow="0" w:firstColumn="1" w:lastColumn="0" w:noHBand="0" w:noVBand="1"/>
       </w:tblPr>
       <w:tblGrid>
-        <w:gridCol w:w="8834"/>
+        <w:gridCol w:w="10994"/>
         <w:gridCol w:w="2070"/>
       </w:tblGrid>
       <w:tr>
         <w:tc>
           <w:tcPr>
-            <w:tcW w:w="10904" w:type="dxa"/>
+            <w:tcW w:w="13064" w:type="dxa"/>
             <w:gridSpan w:val="2"/>
             <w:tcBorders>
               <w:bottom w:val="nil"/>
@@ -3585,7 +3951,7 @@
         </w:trPr>
         <w:tc>
           <w:tcPr>
-            <w:tcW w:w="8834" w:type="dxa"/>
+            <w:tcW w:w="10994" w:type="dxa"/>
             <w:tcBorders>
               <w:bottom w:val="nil"/>
             </w:tcBorders>
@@ -3593,16 +3959,13 @@
           <w:p>
             <w:pPr>
               <w:pStyle w:val="Normal1"/>
-              <w:pBdr>
-                <w:top w:val="none" w:sz="0" w:space="0" w:color="auto"/>
-                <w:left w:val="none" w:sz="0" w:space="0" w:color="auto"/>
-                <w:bottom w:val="none" w:sz="0" w:space="0" w:color="auto"/>
-                <w:right w:val="none" w:sz="0" w:space="0" w:color="auto"/>
-                <w:between w:val="none" w:sz="0" w:space="0" w:color="auto"/>
-              </w:pBdr>
+              <w:tabs>
+                <w:tab w:val="left" w:pos="806"/>
+              </w:tabs>
               <w:spacing w:after="60"/>
               <w:rPr>
                 <w:rFonts w:asciiTheme="minorHAnsi" w:hAnsiTheme="minorHAnsi" w:cstheme="minorHAnsi"/>
+                <w:b/>
                 <w:sz w:val="20"/>
                 <w:szCs w:val="20"/>
               </w:rPr>
@@ -3614,112 +3977,73 @@
                 <w:sz w:val="20"/>
                 <w:szCs w:val="20"/>
               </w:rPr>
-              <w:t>Languages:</w:t>
-            </w:r>
-            <w:r>
-              <w:rPr>
-                <w:rFonts w:asciiTheme="minorHAnsi" w:hAnsiTheme="minorHAnsi" w:cstheme="minorHAnsi"/>
-                <w:b/>
-                <w:sz w:val="20"/>
-                <w:szCs w:val="20"/>
-              </w:rPr>
-              <w:t xml:space="preserve"> </w:t>
-            </w:r>
-            <w:r>
-              <w:rPr>
-                <w:rFonts w:asciiTheme="minorHAnsi" w:hAnsiTheme="minorHAnsi" w:cstheme="minorHAnsi"/>
-                <w:sz w:val="20"/>
-                <w:szCs w:val="20"/>
-              </w:rPr>
-              <w:t>Vietnamese, E</w:t>
-            </w:r>
-            <w:r>
-              <w:rPr>
-                <w:rFonts w:asciiTheme="minorHAnsi" w:hAnsiTheme="minorHAnsi" w:cstheme="minorHAnsi"/>
-                <w:sz w:val="20"/>
-                <w:szCs w:val="20"/>
-              </w:rPr>
-              <w:t>nglish (</w:t>
-            </w:r>
-            <w:r>
-              <w:rPr>
-                <w:rFonts w:asciiTheme="minorHAnsi" w:hAnsiTheme="minorHAnsi" w:cstheme="minorHAnsi"/>
-                <w:sz w:val="20"/>
-                <w:szCs w:val="20"/>
-              </w:rPr>
-              <w:t>f</w:t>
-            </w:r>
-            <w:r>
-              <w:rPr>
-                <w:rFonts w:asciiTheme="minorHAnsi" w:hAnsiTheme="minorHAnsi" w:cstheme="minorHAnsi"/>
-                <w:sz w:val="20"/>
-                <w:szCs w:val="20"/>
-              </w:rPr>
-              <w:t>luent)</w:t>
-            </w:r>
-            <w:r>
-              <w:rPr>
-                <w:rFonts w:asciiTheme="minorHAnsi" w:hAnsiTheme="minorHAnsi" w:cstheme="minorHAnsi"/>
-                <w:sz w:val="20"/>
-                <w:szCs w:val="20"/>
-              </w:rPr>
-              <w:t>;</w:t>
-            </w:r>
-            <w:r>
-              <w:rPr>
-                <w:rFonts w:asciiTheme="minorHAnsi" w:hAnsiTheme="minorHAnsi" w:cstheme="minorHAnsi"/>
-                <w:sz w:val="20"/>
-                <w:szCs w:val="20"/>
-              </w:rPr>
-              <w:t xml:space="preserve"> Japanese</w:t>
-            </w:r>
-            <w:r>
-              <w:rPr>
-                <w:rFonts w:asciiTheme="minorHAnsi" w:hAnsiTheme="minorHAnsi" w:cstheme="minorHAnsi"/>
-                <w:sz w:val="20"/>
-                <w:szCs w:val="20"/>
-              </w:rPr>
-              <w:t>, Korean,</w:t>
-            </w:r>
-            <w:r>
-              <w:rPr>
-                <w:rFonts w:asciiTheme="minorHAnsi" w:hAnsiTheme="minorHAnsi" w:cstheme="minorHAnsi"/>
-                <w:sz w:val="20"/>
-                <w:szCs w:val="20"/>
-              </w:rPr>
-              <w:t xml:space="preserve"> and Chinese</w:t>
-            </w:r>
-            <w:r>
-              <w:rPr>
-                <w:rFonts w:asciiTheme="minorHAnsi" w:hAnsiTheme="minorHAnsi" w:cstheme="minorHAnsi"/>
-                <w:sz w:val="20"/>
-                <w:szCs w:val="20"/>
-              </w:rPr>
-              <w:t xml:space="preserve"> (</w:t>
-            </w:r>
-            <w:r>
-              <w:rPr>
-                <w:rFonts w:asciiTheme="minorHAnsi" w:hAnsiTheme="minorHAnsi" w:cstheme="minorHAnsi"/>
-                <w:sz w:val="20"/>
-                <w:szCs w:val="20"/>
-              </w:rPr>
-              <w:t>c</w:t>
-            </w:r>
-            <w:r>
-              <w:rPr>
-                <w:rFonts w:asciiTheme="minorHAnsi" w:hAnsiTheme="minorHAnsi" w:cstheme="minorHAnsi"/>
-                <w:sz w:val="20"/>
-                <w:szCs w:val="20"/>
-              </w:rPr>
-              <w:t>onversational)</w:t>
-            </w:r>
-            <w:r>
-              <w:rPr>
-                <w:rFonts w:asciiTheme="minorHAnsi" w:hAnsiTheme="minorHAnsi" w:cstheme="minorHAnsi"/>
-                <w:sz w:val="20"/>
-                <w:szCs w:val="20"/>
-              </w:rPr>
-              <w:t>.</w:t>
+              <w:t xml:space="preserve">Interests: </w:t>
+            </w:r>
+            <w:r>
+              <w:rPr>
+                <w:rFonts w:asciiTheme="minorHAnsi" w:hAnsiTheme="minorHAnsi" w:cstheme="minorHAnsi"/>
+                <w:sz w:val="20"/>
+                <w:szCs w:val="20"/>
+              </w:rPr>
+              <w:t>Top</w:t>
+            </w:r>
+            <w:r>
+              <w:rPr>
+                <w:rFonts w:asciiTheme="minorHAnsi" w:hAnsiTheme="minorHAnsi" w:cstheme="minorHAnsi"/>
+                <w:sz w:val="20"/>
+                <w:szCs w:val="20"/>
+              </w:rPr>
+              <w:t xml:space="preserve"> 0.2% of the world in </w:t>
+            </w:r>
+            <w:proofErr w:type="spellStart"/>
+            <w:r>
+              <w:rPr>
+                <w:rFonts w:asciiTheme="minorHAnsi" w:hAnsiTheme="minorHAnsi" w:cstheme="minorHAnsi"/>
+                <w:sz w:val="20"/>
+                <w:szCs w:val="20"/>
+              </w:rPr>
+              <w:t>osu</w:t>
+            </w:r>
+            <w:proofErr w:type="spellEnd"/>
+            <w:r>
+              <w:rPr>
+                <w:rFonts w:asciiTheme="minorHAnsi" w:hAnsiTheme="minorHAnsi" w:cstheme="minorHAnsi"/>
+                <w:sz w:val="20"/>
+                <w:szCs w:val="20"/>
+              </w:rPr>
+              <w:t>! – R</w:t>
+            </w:r>
+            <w:r>
+              <w:rPr>
+                <w:rFonts w:asciiTheme="minorHAnsi" w:hAnsiTheme="minorHAnsi" w:cstheme="minorHAnsi"/>
+                <w:sz w:val="20"/>
+                <w:szCs w:val="20"/>
+              </w:rPr>
+              <w:t>hythm-based</w:t>
+            </w:r>
+            <w:r>
+              <w:rPr>
+                <w:rFonts w:asciiTheme="minorHAnsi" w:hAnsiTheme="minorHAnsi" w:cstheme="minorHAnsi"/>
+                <w:sz w:val="20"/>
+                <w:szCs w:val="20"/>
+              </w:rPr>
+              <w:t xml:space="preserve"> game with </w:t>
+            </w:r>
+            <w:r>
+              <w:rPr>
+                <w:rFonts w:asciiTheme="minorHAnsi" w:hAnsiTheme="minorHAnsi" w:cstheme="minorHAnsi"/>
+                <w:sz w:val="20"/>
+                <w:szCs w:val="20"/>
+              </w:rPr>
+              <w:t xml:space="preserve">over </w:t>
+            </w:r>
+            <w:r>
+              <w:rPr>
+                <w:rFonts w:asciiTheme="minorHAnsi" w:hAnsiTheme="minorHAnsi" w:cstheme="minorHAnsi"/>
+                <w:sz w:val="20"/>
+                <w:szCs w:val="20"/>
+              </w:rPr>
+              <w:t>10 million players.</w:t>
             </w:r>
           </w:p>
           <w:p>
@@ -3731,7 +4055,6 @@
               <w:spacing w:after="60"/>
               <w:rPr>
                 <w:rFonts w:asciiTheme="minorHAnsi" w:hAnsiTheme="minorHAnsi" w:cstheme="minorHAnsi"/>
-                <w:b/>
                 <w:sz w:val="20"/>
                 <w:szCs w:val="20"/>
               </w:rPr>
@@ -3739,81 +4062,9 @@
             <w:r>
               <w:rPr>
                 <w:rFonts w:asciiTheme="minorHAnsi" w:hAnsiTheme="minorHAnsi" w:cstheme="minorHAnsi"/>
-                <w:b/>
-                <w:sz w:val="20"/>
-                <w:szCs w:val="20"/>
-              </w:rPr>
-              <w:t xml:space="preserve">Interests: </w:t>
-            </w:r>
-            <w:r>
-              <w:rPr>
-                <w:rFonts w:asciiTheme="minorHAnsi" w:hAnsiTheme="minorHAnsi" w:cstheme="minorHAnsi"/>
-                <w:sz w:val="20"/>
-                <w:szCs w:val="20"/>
-              </w:rPr>
-              <w:t>Top</w:t>
-            </w:r>
-            <w:r>
-              <w:rPr>
-                <w:rFonts w:asciiTheme="minorHAnsi" w:hAnsiTheme="minorHAnsi" w:cstheme="minorHAnsi"/>
-                <w:sz w:val="20"/>
-                <w:szCs w:val="20"/>
-              </w:rPr>
-              <w:t xml:space="preserve"> 0.2% of the world in osu! – R</w:t>
-            </w:r>
-            <w:r>
-              <w:rPr>
-                <w:rFonts w:asciiTheme="minorHAnsi" w:hAnsiTheme="minorHAnsi" w:cstheme="minorHAnsi"/>
-                <w:sz w:val="20"/>
-                <w:szCs w:val="20"/>
-              </w:rPr>
-              <w:t>hythm-based</w:t>
-            </w:r>
-            <w:r>
-              <w:rPr>
-                <w:rFonts w:asciiTheme="minorHAnsi" w:hAnsiTheme="minorHAnsi" w:cstheme="minorHAnsi"/>
-                <w:sz w:val="20"/>
-                <w:szCs w:val="20"/>
-              </w:rPr>
-              <w:t xml:space="preserve"> game with </w:t>
-            </w:r>
-            <w:r>
-              <w:rPr>
-                <w:rFonts w:asciiTheme="minorHAnsi" w:hAnsiTheme="minorHAnsi" w:cstheme="minorHAnsi"/>
-                <w:sz w:val="20"/>
-                <w:szCs w:val="20"/>
-              </w:rPr>
-              <w:t xml:space="preserve">over </w:t>
-            </w:r>
-            <w:r>
-              <w:rPr>
-                <w:rFonts w:asciiTheme="minorHAnsi" w:hAnsiTheme="minorHAnsi" w:cstheme="minorHAnsi"/>
-                <w:sz w:val="20"/>
-                <w:szCs w:val="20"/>
-              </w:rPr>
-              <w:t>10 million players.</w:t>
-            </w:r>
-          </w:p>
-          <w:p>
-            <w:pPr>
-              <w:pStyle w:val="Normal1"/>
-              <w:tabs>
-                <w:tab w:val="left" w:pos="806"/>
-              </w:tabs>
-              <w:spacing w:after="60"/>
-              <w:rPr>
-                <w:rFonts w:asciiTheme="minorHAnsi" w:hAnsiTheme="minorHAnsi" w:cstheme="minorHAnsi"/>
-                <w:sz w:val="20"/>
-                <w:szCs w:val="20"/>
-              </w:rPr>
-            </w:pPr>
-            <w:r>
-              <w:rPr>
-                <w:rFonts w:asciiTheme="minorHAnsi" w:hAnsiTheme="minorHAnsi" w:cstheme="minorHAnsi"/>
-                <w:sz w:val="20"/>
-                <w:szCs w:val="20"/>
-              </w:rPr>
-              <w:lastRenderedPageBreak/>
+                <w:sz w:val="20"/>
+                <w:szCs w:val="20"/>
+              </w:rPr>
               <w:t xml:space="preserve">                  Top </w:t>
             </w:r>
             <w:r>
@@ -3838,6 +4089,14 @@
                 <w:sz w:val="20"/>
                 <w:szCs w:val="20"/>
               </w:rPr>
+              <w:t>2</w:t>
+            </w:r>
+            <w:r>
+              <w:rPr>
+                <w:rFonts w:asciiTheme="minorHAnsi" w:hAnsiTheme="minorHAnsi" w:cstheme="minorHAnsi"/>
+                <w:sz w:val="20"/>
+                <w:szCs w:val="20"/>
+              </w:rPr>
               <w:t xml:space="preserve"> – Strategy</w:t>
             </w:r>
             <w:r>
@@ -3854,27 +4113,20 @@
                 <w:sz w:val="20"/>
                 <w:szCs w:val="20"/>
               </w:rPr>
-              <w:t xml:space="preserve"> game with </w:t>
-            </w:r>
-            <w:r>
-              <w:rPr>
-                <w:rFonts w:asciiTheme="minorHAnsi" w:hAnsiTheme="minorHAnsi" w:cstheme="minorHAnsi"/>
-                <w:sz w:val="20"/>
-                <w:szCs w:val="20"/>
-              </w:rPr>
-              <w:t xml:space="preserve">over </w:t>
-            </w:r>
-            <w:r>
-              <w:rPr>
-                <w:rFonts w:asciiTheme="minorHAnsi" w:hAnsiTheme="minorHAnsi" w:cstheme="minorHAnsi"/>
-                <w:sz w:val="20"/>
-                <w:szCs w:val="20"/>
-              </w:rPr>
-              <w:t>1 million players.</w:t>
+              <w:t xml:space="preserve"> game</w:t>
+            </w:r>
+            <w:r>
+              <w:rPr>
+                <w:rFonts w:asciiTheme="minorHAnsi" w:hAnsiTheme="minorHAnsi" w:cstheme="minorHAnsi"/>
+                <w:sz w:val="20"/>
+                <w:szCs w:val="20"/>
+              </w:rPr>
+              <w:t xml:space="preserve"> with the biggest prize pool of esports.</w:t>
             </w:r>
           </w:p>
         </w:tc>
       </w:tr>
+      <w:bookmarkEnd w:id="3"/>
     </w:tbl>
     <w:p>
       <w:pPr>
@@ -3890,9 +4142,6 @@
           <w:szCs w:val="2"/>
         </w:rPr>
       </w:pPr>
-      <w:bookmarkStart w:id="4" w:name="_gjdgxs" w:colFirst="0" w:colLast="0"/>
-      <w:bookmarkEnd w:id="3"/>
-      <w:bookmarkEnd w:id="4"/>
     </w:p>
     <w:sectPr>
       <w:pgSz w:w="12240" w:h="15840" w:code="1"/>

</xml_diff>

<commit_message>
updated resume for Google
</commit_message>
<xml_diff>
--- a/Anh 'Andy' Le - Resume.docx
+++ b/Anh 'Andy' Le - Resume.docx
@@ -1,6 +1,6 @@
 
 <file path=word/document.xml><?xml version="1.0" encoding="utf-8"?>
-<w:document xmlns:wpc="http://schemas.microsoft.com/office/word/2010/wordprocessingCanvas" xmlns:cx="http://schemas.microsoft.com/office/drawing/2014/chartex" xmlns:cx1="http://schemas.microsoft.com/office/drawing/2015/9/8/chartex" xmlns:cx2="http://schemas.microsoft.com/office/drawing/2015/10/21/chartex" xmlns:cx3="http://schemas.microsoft.com/office/drawing/2016/5/9/chartex" xmlns:cx4="http://schemas.microsoft.com/office/drawing/2016/5/10/chartex" xmlns:cx5="http://schemas.microsoft.com/office/drawing/2016/5/11/chartex" xmlns:cx6="http://schemas.microsoft.com/office/drawing/2016/5/12/chartex" xmlns:cx7="http://schemas.microsoft.com/office/drawing/2016/5/13/chartex" xmlns:cx8="http://schemas.microsoft.com/office/drawing/2016/5/14/chartex" xmlns:mc="http://schemas.openxmlformats.org/markup-compatibility/2006" xmlns:aink="http://schemas.microsoft.com/office/drawing/2016/ink" xmlns:am3d="http://schemas.microsoft.com/office/drawing/2017/model3d" xmlns:o="urn:schemas-microsoft-com:office:office" xmlns:r="http://schemas.openxmlformats.org/officeDocument/2006/relationships" xmlns:m="http://schemas.openxmlformats.org/officeDocument/2006/math" xmlns:v="urn:schemas-microsoft-com:vml" xmlns:wp14="http://schemas.microsoft.com/office/word/2010/wordprocessingDrawing" xmlns:wp="http://schemas.openxmlformats.org/drawingml/2006/wordprocessingDrawing" xmlns:w10="urn:schemas-microsoft-com:office:word" xmlns:w="http://schemas.openxmlformats.org/wordprocessingml/2006/main" xmlns:w14="http://schemas.microsoft.com/office/word/2010/wordml" xmlns:w15="http://schemas.microsoft.com/office/word/2012/wordml" xmlns:w16cex="http://schemas.microsoft.com/office/word/2018/wordml/cex" xmlns:w16cid="http://schemas.microsoft.com/office/word/2016/wordml/cid" xmlns:w16="http://schemas.microsoft.com/office/word/2018/wordml" xmlns:w16sdtdh="http://schemas.microsoft.com/office/word/2020/wordml/sdtdatahash" xmlns:w16se="http://schemas.microsoft.com/office/word/2015/wordml/symex" xmlns:wpg="http://schemas.microsoft.com/office/word/2010/wordprocessingGroup" xmlns:wpi="http://schemas.microsoft.com/office/word/2010/wordprocessingInk" xmlns:wne="http://schemas.microsoft.com/office/word/2006/wordml" xmlns:wps="http://schemas.microsoft.com/office/word/2010/wordprocessingShape" mc:Ignorable="w14 w15 w16se w16cid w16 w16cex w16sdtdh wp14">
+<w:document xmlns:wpc="http://schemas.microsoft.com/office/word/2010/wordprocessingCanvas" xmlns:cx="http://schemas.microsoft.com/office/drawing/2014/chartex" xmlns:cx1="http://schemas.microsoft.com/office/drawing/2015/9/8/chartex" xmlns:cx2="http://schemas.microsoft.com/office/drawing/2015/10/21/chartex" xmlns:cx3="http://schemas.microsoft.com/office/drawing/2016/5/9/chartex" xmlns:cx4="http://schemas.microsoft.com/office/drawing/2016/5/10/chartex" xmlns:cx5="http://schemas.microsoft.com/office/drawing/2016/5/11/chartex" xmlns:cx6="http://schemas.microsoft.com/office/drawing/2016/5/12/chartex" xmlns:cx7="http://schemas.microsoft.com/office/drawing/2016/5/13/chartex" xmlns:cx8="http://schemas.microsoft.com/office/drawing/2016/5/14/chartex" xmlns:mc="http://schemas.openxmlformats.org/markup-compatibility/2006" xmlns:aink="http://schemas.microsoft.com/office/drawing/2016/ink" xmlns:am3d="http://schemas.microsoft.com/office/drawing/2017/model3d" xmlns:o="urn:schemas-microsoft-com:office:office" xmlns:oel="http://schemas.microsoft.com/office/2019/extlst" xmlns:r="http://schemas.openxmlformats.org/officeDocument/2006/relationships" xmlns:m="http://schemas.openxmlformats.org/officeDocument/2006/math" xmlns:v="urn:schemas-microsoft-com:vml" xmlns:wp14="http://schemas.microsoft.com/office/word/2010/wordprocessingDrawing" xmlns:wp="http://schemas.openxmlformats.org/drawingml/2006/wordprocessingDrawing" xmlns:w10="urn:schemas-microsoft-com:office:word" xmlns:w="http://schemas.openxmlformats.org/wordprocessingml/2006/main" xmlns:w14="http://schemas.microsoft.com/office/word/2010/wordml" xmlns:w15="http://schemas.microsoft.com/office/word/2012/wordml" xmlns:w16cex="http://schemas.microsoft.com/office/word/2018/wordml/cex" xmlns:w16cid="http://schemas.microsoft.com/office/word/2016/wordml/cid" xmlns:w16="http://schemas.microsoft.com/office/word/2018/wordml" xmlns:w16sdtdh="http://schemas.microsoft.com/office/word/2020/wordml/sdtdatahash" xmlns:w16se="http://schemas.microsoft.com/office/word/2015/wordml/symex" xmlns:wpg="http://schemas.microsoft.com/office/word/2010/wordprocessingGroup" xmlns:wpi="http://schemas.microsoft.com/office/word/2010/wordprocessingInk" xmlns:wne="http://schemas.microsoft.com/office/word/2006/wordml" xmlns:wps="http://schemas.microsoft.com/office/word/2010/wordprocessingShape" mc:Ignorable="w14 w15 w16se w16cid w16 w16cex w16sdtdh wp14">
   <w:body>
     <w:tbl>
       <w:tblPr>
@@ -18,8 +18,8 @@
         <w:tblLook w:val="04A0" w:firstRow="1" w:lastRow="0" w:firstColumn="1" w:lastColumn="0" w:noHBand="0" w:noVBand="1"/>
       </w:tblPr>
       <w:tblGrid>
-        <w:gridCol w:w="9104"/>
-        <w:gridCol w:w="1800"/>
+        <w:gridCol w:w="8924"/>
+        <w:gridCol w:w="1980"/>
       </w:tblGrid>
       <w:tr>
         <w:tc>
@@ -30,7 +30,7 @@
           <w:p>
             <w:pPr>
               <w:pStyle w:val="Normal1"/>
-              <w:spacing w:before="60"/>
+              <w:spacing w:before="60" w:after="60"/>
               <w:jc w:val="center"/>
               <w:rPr>
                 <w:rFonts w:asciiTheme="minorHAnsi" w:hAnsiTheme="minorHAnsi" w:cstheme="minorHAnsi"/>
@@ -171,7 +171,7 @@
                   <w:sz w:val="20"/>
                   <w:szCs w:val="20"/>
                 </w:rPr>
-                <w:t>anhle_2023@depauw.edu</w:t>
+                <w:t>anh.t.le22@gmail.com</w:t>
               </w:r>
             </w:hyperlink>
             <w:r>
@@ -180,7 +180,15 @@
                 <w:sz w:val="20"/>
                 <w:szCs w:val="20"/>
               </w:rPr>
-              <w:t xml:space="preserve"> |</w:t>
+              <w:t xml:space="preserve"> </w:t>
+            </w:r>
+            <w:r>
+              <w:rPr>
+                <w:rFonts w:asciiTheme="minorHAnsi" w:hAnsiTheme="minorHAnsi" w:cstheme="minorHAnsi"/>
+                <w:sz w:val="20"/>
+                <w:szCs w:val="20"/>
+              </w:rPr>
+              <w:t>|</w:t>
             </w:r>
             <w:r>
               <w:rPr>
@@ -259,7 +267,7 @@
         </w:trPr>
         <w:tc>
           <w:tcPr>
-            <w:tcW w:w="9104" w:type="dxa"/>
+            <w:tcW w:w="8924" w:type="dxa"/>
             <w:tcBorders>
               <w:bottom w:val="nil"/>
             </w:tcBorders>
@@ -533,14 +541,6 @@
                 <w:sz w:val="20"/>
                 <w:szCs w:val="20"/>
               </w:rPr>
-              <w:t>, bash</w:t>
-            </w:r>
-            <w:r>
-              <w:rPr>
-                <w:rFonts w:asciiTheme="minorHAnsi" w:hAnsiTheme="minorHAnsi" w:cstheme="minorHAnsi"/>
-                <w:sz w:val="20"/>
-                <w:szCs w:val="20"/>
-              </w:rPr>
               <w:t xml:space="preserve">, </w:t>
             </w:r>
             <w:r>
@@ -557,7 +557,23 @@
                 <w:sz w:val="20"/>
                 <w:szCs w:val="20"/>
               </w:rPr>
-              <w:t>Linux/Unix environments, git</w:t>
+              <w:t>bash</w:t>
+            </w:r>
+            <w:r>
+              <w:rPr>
+                <w:rFonts w:asciiTheme="minorHAnsi" w:hAnsiTheme="minorHAnsi" w:cstheme="minorHAnsi"/>
+                <w:sz w:val="20"/>
+                <w:szCs w:val="20"/>
+              </w:rPr>
+              <w:t>, Linux/Unix environments, git</w:t>
+            </w:r>
+            <w:r>
+              <w:rPr>
+                <w:rFonts w:asciiTheme="minorHAnsi" w:hAnsiTheme="minorHAnsi" w:cstheme="minorHAnsi"/>
+                <w:sz w:val="20"/>
+                <w:szCs w:val="20"/>
+              </w:rPr>
+              <w:t>, mercurial</w:t>
             </w:r>
             <w:r>
               <w:rPr>
@@ -566,12 +582,50 @@
                 <w:szCs w:val="20"/>
               </w:rPr>
               <w:t>.</w:t>
+            </w:r>
+          </w:p>
+          <w:p>
+            <w:pPr>
+              <w:pStyle w:val="Normal1"/>
+              <w:numPr>
+                <w:ilvl w:val="0"/>
+                <w:numId w:val="12"/>
+              </w:numPr>
+              <w:tabs>
+                <w:tab w:val="left" w:pos="8460"/>
+              </w:tabs>
+              <w:spacing w:before="120"/>
+              <w:ind w:left="360"/>
+              <w:contextualSpacing/>
+              <w:rPr>
+                <w:rFonts w:asciiTheme="minorHAnsi" w:hAnsiTheme="minorHAnsi" w:cstheme="minorHAnsi"/>
+                <w:b/>
+                <w:sz w:val="20"/>
+                <w:szCs w:val="20"/>
+              </w:rPr>
+            </w:pPr>
+            <w:r>
+              <w:rPr>
+                <w:rFonts w:asciiTheme="minorHAnsi" w:hAnsiTheme="minorHAnsi" w:cstheme="minorHAnsi"/>
+                <w:b/>
+                <w:sz w:val="20"/>
+                <w:szCs w:val="20"/>
+              </w:rPr>
+              <w:t xml:space="preserve">Languages: </w:t>
+            </w:r>
+            <w:r>
+              <w:rPr>
+                <w:rFonts w:asciiTheme="minorHAnsi" w:hAnsiTheme="minorHAnsi" w:cstheme="minorHAnsi"/>
+                <w:sz w:val="20"/>
+                <w:szCs w:val="20"/>
+              </w:rPr>
+              <w:t>Vietnamese, English (fluent); Japanese, Korean, and Chinese (conversational).</w:t>
             </w:r>
           </w:p>
         </w:tc>
         <w:tc>
           <w:tcPr>
-            <w:tcW w:w="1800" w:type="dxa"/>
+            <w:tcW w:w="1980" w:type="dxa"/>
             <w:tcBorders>
               <w:bottom w:val="nil"/>
             </w:tcBorders>
@@ -586,6 +640,7 @@
                 <w:right w:val="none" w:sz="0" w:space="0" w:color="auto"/>
                 <w:between w:val="none" w:sz="0" w:space="0" w:color="auto"/>
               </w:pBdr>
+              <w:spacing w:before="120"/>
               <w:jc w:val="right"/>
               <w:rPr>
                 <w:rFonts w:asciiTheme="minorHAnsi" w:hAnsiTheme="minorHAnsi" w:cstheme="minorHAnsi"/>
@@ -599,48 +654,6 @@
                 <w:sz w:val="20"/>
                 <w:szCs w:val="20"/>
               </w:rPr>
-              <w:t>Greencastle</w:t>
-            </w:r>
-            <w:r>
-              <w:rPr>
-                <w:rFonts w:asciiTheme="minorHAnsi" w:hAnsiTheme="minorHAnsi" w:cstheme="minorHAnsi"/>
-                <w:sz w:val="20"/>
-                <w:szCs w:val="20"/>
-              </w:rPr>
-              <w:t xml:space="preserve">, </w:t>
-            </w:r>
-            <w:r>
-              <w:rPr>
-                <w:rFonts w:asciiTheme="minorHAnsi" w:hAnsiTheme="minorHAnsi" w:cstheme="minorHAnsi"/>
-                <w:sz w:val="20"/>
-                <w:szCs w:val="20"/>
-              </w:rPr>
-              <w:t>IN</w:t>
-            </w:r>
-          </w:p>
-          <w:p>
-            <w:pPr>
-              <w:pStyle w:val="Normal1"/>
-              <w:pBdr>
-                <w:top w:val="none" w:sz="0" w:space="0" w:color="auto"/>
-                <w:left w:val="none" w:sz="0" w:space="0" w:color="auto"/>
-                <w:bottom w:val="none" w:sz="0" w:space="0" w:color="auto"/>
-                <w:right w:val="none" w:sz="0" w:space="0" w:color="auto"/>
-                <w:between w:val="none" w:sz="0" w:space="0" w:color="auto"/>
-              </w:pBdr>
-              <w:jc w:val="right"/>
-              <w:rPr>
-                <w:rFonts w:asciiTheme="minorHAnsi" w:hAnsiTheme="minorHAnsi" w:cstheme="minorHAnsi"/>
-                <w:sz w:val="20"/>
-                <w:szCs w:val="20"/>
-              </w:rPr>
-            </w:pPr>
-            <w:r>
-              <w:rPr>
-                <w:rFonts w:asciiTheme="minorHAnsi" w:hAnsiTheme="minorHAnsi" w:cstheme="minorHAnsi"/>
-                <w:sz w:val="20"/>
-                <w:szCs w:val="20"/>
-              </w:rPr>
               <w:t>BA expected in</w:t>
             </w:r>
             <w:r>
@@ -649,7 +662,23 @@
                 <w:sz w:val="20"/>
                 <w:szCs w:val="20"/>
               </w:rPr>
-              <w:t xml:space="preserve"> 20</w:t>
+              <w:t xml:space="preserve"> </w:t>
+            </w:r>
+            <w:r>
+              <w:rPr>
+                <w:rFonts w:asciiTheme="minorHAnsi" w:hAnsiTheme="minorHAnsi" w:cstheme="minorHAnsi"/>
+                <w:sz w:val="20"/>
+                <w:szCs w:val="20"/>
+              </w:rPr>
+              <w:t xml:space="preserve">December </w:t>
+            </w:r>
+            <w:r>
+              <w:rPr>
+                <w:rFonts w:asciiTheme="minorHAnsi" w:hAnsiTheme="minorHAnsi" w:cstheme="minorHAnsi"/>
+                <w:sz w:val="20"/>
+                <w:szCs w:val="20"/>
+              </w:rPr>
+              <w:t>20</w:t>
             </w:r>
             <w:r>
               <w:rPr>
@@ -666,11 +695,22 @@
                 <w:szCs w:val="20"/>
               </w:rPr>
               <w:t>2</w:t>
+            </w:r>
+            <w:r>
+              <w:rPr>
+                <w:rFonts w:asciiTheme="minorHAnsi" w:hAnsiTheme="minorHAnsi" w:cstheme="minorHAnsi"/>
+                <w:sz w:val="20"/>
+                <w:szCs w:val="20"/>
+              </w:rPr>
+              <w:t xml:space="preserve"> </w:t>
             </w:r>
           </w:p>
         </w:tc>
       </w:tr>
       <w:tr>
+        <w:trPr>
+          <w:trHeight w:val="461"/>
+        </w:trPr>
         <w:tc>
           <w:tcPr>
             <w:tcW w:w="10904" w:type="dxa"/>
@@ -686,7 +726,7 @@
             <w:pPr>
               <w:pStyle w:val="Normal1"/>
               <w:pBdr>
-                <w:bottom w:val="single" w:sz="4" w:space="1" w:color="000000"/>
+                <w:bottom w:val="single" w:sz="4" w:space="1" w:color="auto"/>
               </w:pBdr>
               <w:spacing w:before="120"/>
               <w:jc w:val="both"/>
@@ -717,7 +757,7 @@
       <w:tr>
         <w:tc>
           <w:tcPr>
-            <w:tcW w:w="9104" w:type="dxa"/>
+            <w:tcW w:w="8924" w:type="dxa"/>
             <w:tcBorders>
               <w:top w:val="nil"/>
               <w:left w:val="nil"/>
@@ -746,7 +786,7 @@
                 <w:sz w:val="20"/>
                 <w:szCs w:val="20"/>
               </w:rPr>
-              <w:t>Software Developer</w:t>
+              <w:t>Software</w:t>
             </w:r>
             <w:r>
               <w:rPr>
@@ -755,7 +795,7 @@
                 <w:sz w:val="20"/>
                 <w:szCs w:val="20"/>
               </w:rPr>
-              <w:t xml:space="preserve"> Intern/Co-op</w:t>
+              <w:t xml:space="preserve"> Engineering Inter</w:t>
             </w:r>
             <w:r>
               <w:rPr>
@@ -764,7 +804,7 @@
                 <w:sz w:val="20"/>
                 <w:szCs w:val="20"/>
               </w:rPr>
-              <w:t xml:space="preserve">, Coc Coc Ltd </w:t>
+              <w:t>n</w:t>
             </w:r>
             <w:r>
               <w:rPr>
@@ -773,6 +813,33 @@
                 <w:sz w:val="20"/>
                 <w:szCs w:val="20"/>
               </w:rPr>
+              <w:t xml:space="preserve">, </w:t>
+            </w:r>
+            <w:r>
+              <w:rPr>
+                <w:rFonts w:asciiTheme="minorHAnsi" w:hAnsiTheme="minorHAnsi" w:cstheme="minorHAnsi"/>
+                <w:b/>
+                <w:sz w:val="20"/>
+                <w:szCs w:val="20"/>
+              </w:rPr>
+              <w:t>Google</w:t>
+            </w:r>
+            <w:r>
+              <w:rPr>
+                <w:rFonts w:asciiTheme="minorHAnsi" w:hAnsiTheme="minorHAnsi" w:cstheme="minorHAnsi"/>
+                <w:b/>
+                <w:sz w:val="20"/>
+                <w:szCs w:val="20"/>
+              </w:rPr>
+              <w:t xml:space="preserve"> </w:t>
+            </w:r>
+            <w:r>
+              <w:rPr>
+                <w:rFonts w:asciiTheme="minorHAnsi" w:hAnsiTheme="minorHAnsi" w:cstheme="minorHAnsi"/>
+                <w:b/>
+                <w:sz w:val="20"/>
+                <w:szCs w:val="20"/>
+              </w:rPr>
               <w:t>–</w:t>
             </w:r>
             <w:r>
@@ -783,33 +850,6 @@
                 <w:szCs w:val="20"/>
               </w:rPr>
               <w:t xml:space="preserve"> </w:t>
-            </w:r>
-            <w:r>
-              <w:rPr>
-                <w:rFonts w:asciiTheme="minorHAnsi" w:hAnsiTheme="minorHAnsi" w:cstheme="minorHAnsi"/>
-                <w:b/>
-                <w:sz w:val="20"/>
-                <w:szCs w:val="20"/>
-              </w:rPr>
-              <w:t>L</w:t>
-            </w:r>
-            <w:r>
-              <w:rPr>
-                <w:rFonts w:asciiTheme="minorHAnsi" w:hAnsiTheme="minorHAnsi" w:cstheme="minorHAnsi"/>
-                <w:b/>
-                <w:sz w:val="20"/>
-                <w:szCs w:val="20"/>
-              </w:rPr>
-              <w:t xml:space="preserve">argest </w:t>
-            </w:r>
-            <w:r>
-              <w:rPr>
-                <w:rFonts w:asciiTheme="minorHAnsi" w:hAnsiTheme="minorHAnsi" w:cstheme="minorHAnsi"/>
-                <w:b/>
-                <w:sz w:val="20"/>
-                <w:szCs w:val="20"/>
-              </w:rPr>
-              <w:t xml:space="preserve">Vietnamese </w:t>
             </w:r>
             <w:hyperlink r:id="rId11" w:history="1">
               <w:r>
@@ -820,7 +860,27 @@
                   <w:sz w:val="20"/>
                   <w:szCs w:val="20"/>
                 </w:rPr>
-                <w:t>search engine</w:t>
+                <w:t>Google Store Trade</w:t>
+              </w:r>
+              <w:r>
+                <w:rPr>
+                  <w:rStyle w:val="Hyperlink"/>
+                  <w:rFonts w:asciiTheme="minorHAnsi" w:hAnsiTheme="minorHAnsi" w:cstheme="minorHAnsi"/>
+                  <w:b/>
+                  <w:sz w:val="20"/>
+                  <w:szCs w:val="20"/>
+                </w:rPr>
+                <w:t>-i</w:t>
+              </w:r>
+              <w:r>
+                <w:rPr>
+                  <w:rStyle w:val="Hyperlink"/>
+                  <w:rFonts w:asciiTheme="minorHAnsi" w:hAnsiTheme="minorHAnsi" w:cstheme="minorHAnsi"/>
+                  <w:b/>
+                  <w:sz w:val="20"/>
+                  <w:szCs w:val="20"/>
+                </w:rPr>
+                <w:t>n</w:t>
               </w:r>
             </w:hyperlink>
             <w:r>
@@ -839,7 +899,7 @@
                 <w:sz w:val="20"/>
                 <w:szCs w:val="20"/>
               </w:rPr>
-              <w:t>(</w:t>
+              <w:t xml:space="preserve">(Java, </w:t>
             </w:r>
             <w:r>
               <w:rPr>
@@ -848,7 +908,7 @@
                 <w:sz w:val="20"/>
                 <w:szCs w:val="20"/>
               </w:rPr>
-              <w:t xml:space="preserve">Spring, </w:t>
+              <w:t xml:space="preserve">protobuf, </w:t>
             </w:r>
             <w:r>
               <w:rPr>
@@ -857,25 +917,7 @@
                 <w:sz w:val="20"/>
                 <w:szCs w:val="20"/>
               </w:rPr>
-              <w:t>Jetty,</w:t>
-            </w:r>
-            <w:r>
-              <w:rPr>
-                <w:rFonts w:asciiTheme="minorHAnsi" w:hAnsiTheme="minorHAnsi" w:cstheme="minorHAnsi"/>
-                <w:i/>
-                <w:sz w:val="20"/>
-                <w:szCs w:val="20"/>
-              </w:rPr>
-              <w:t xml:space="preserve"> </w:t>
-            </w:r>
-            <w:r>
-              <w:rPr>
-                <w:rFonts w:asciiTheme="minorHAnsi" w:hAnsiTheme="minorHAnsi" w:cstheme="minorHAnsi"/>
-                <w:i/>
-                <w:sz w:val="20"/>
-                <w:szCs w:val="20"/>
-              </w:rPr>
-              <w:t>MariaDB</w:t>
+              <w:t>gRPC, Borg</w:t>
             </w:r>
             <w:r>
               <w:rPr>
@@ -910,15 +952,31 @@
                 <w:sz w:val="20"/>
                 <w:szCs w:val="20"/>
               </w:rPr>
-              <w:t>Independently</w:t>
-            </w:r>
-            <w:r>
-              <w:rPr>
-                <w:rFonts w:asciiTheme="minorHAnsi" w:hAnsiTheme="minorHAnsi" w:cstheme="minorHAnsi"/>
-                <w:sz w:val="20"/>
-                <w:szCs w:val="20"/>
-              </w:rPr>
-              <w:t xml:space="preserve"> shipped</w:t>
+              <w:t>Improved business operations for Google Store’s Trade-in program</w:t>
+            </w:r>
+            <w:r>
+              <w:rPr>
+                <w:rFonts w:asciiTheme="minorHAnsi" w:hAnsiTheme="minorHAnsi" w:cstheme="minorHAnsi"/>
+                <w:sz w:val="20"/>
+                <w:szCs w:val="20"/>
+              </w:rPr>
+              <w:t xml:space="preserve"> which </w:t>
+            </w:r>
+            <w:r>
+              <w:rPr>
+                <w:rFonts w:asciiTheme="minorHAnsi" w:hAnsiTheme="minorHAnsi" w:cstheme="minorHAnsi"/>
+                <w:sz w:val="20"/>
+                <w:szCs w:val="20"/>
+              </w:rPr>
+              <w:t xml:space="preserve">generates </w:t>
+            </w:r>
+            <w:r>
+              <w:rPr>
+                <w:rFonts w:asciiTheme="minorHAnsi" w:hAnsiTheme="minorHAnsi" w:cstheme="minorHAnsi"/>
+                <w:sz w:val="20"/>
+                <w:szCs w:val="20"/>
+              </w:rPr>
+              <w:t>40 million</w:t>
             </w:r>
             <w:r>
               <w:rPr>
@@ -934,15 +992,7 @@
                 <w:sz w:val="20"/>
                 <w:szCs w:val="20"/>
               </w:rPr>
-              <w:t>and</w:t>
-            </w:r>
-            <w:r>
-              <w:rPr>
-                <w:rFonts w:asciiTheme="minorHAnsi" w:hAnsiTheme="minorHAnsi" w:cstheme="minorHAnsi"/>
-                <w:sz w:val="20"/>
-                <w:szCs w:val="20"/>
-              </w:rPr>
-              <w:t xml:space="preserve"> maintained</w:t>
+              <w:t>dollars</w:t>
             </w:r>
             <w:r>
               <w:rPr>
@@ -958,185 +1008,15 @@
                 <w:sz w:val="20"/>
                 <w:szCs w:val="20"/>
               </w:rPr>
-              <w:t>Query Parser</w:t>
-            </w:r>
-            <w:r>
-              <w:rPr>
-                <w:rFonts w:asciiTheme="minorHAnsi" w:hAnsiTheme="minorHAnsi" w:cstheme="minorHAnsi"/>
-                <w:sz w:val="20"/>
-                <w:szCs w:val="20"/>
-              </w:rPr>
-              <w:t xml:space="preserve"> </w:t>
-            </w:r>
-            <w:r>
-              <w:rPr>
-                <w:rFonts w:asciiTheme="minorHAnsi" w:hAnsiTheme="minorHAnsi" w:cstheme="minorHAnsi"/>
-                <w:sz w:val="20"/>
-                <w:szCs w:val="20"/>
-              </w:rPr>
-              <w:t>–</w:t>
-            </w:r>
-            <w:r>
-              <w:rPr>
-                <w:rFonts w:asciiTheme="minorHAnsi" w:hAnsiTheme="minorHAnsi" w:cstheme="minorHAnsi"/>
-                <w:sz w:val="20"/>
-                <w:szCs w:val="20"/>
-              </w:rPr>
-              <w:t xml:space="preserve"> </w:t>
-            </w:r>
-            <w:r>
-              <w:rPr>
-                <w:rFonts w:asciiTheme="minorHAnsi" w:hAnsiTheme="minorHAnsi" w:cstheme="minorHAnsi"/>
-                <w:sz w:val="20"/>
-                <w:szCs w:val="20"/>
-              </w:rPr>
-              <w:t>a c</w:t>
-            </w:r>
-            <w:r>
-              <w:rPr>
-                <w:rFonts w:asciiTheme="minorHAnsi" w:hAnsiTheme="minorHAnsi" w:cstheme="minorHAnsi"/>
-                <w:sz w:val="20"/>
-                <w:szCs w:val="20"/>
-              </w:rPr>
-              <w:t>or</w:t>
-            </w:r>
-            <w:r>
-              <w:rPr>
-                <w:rFonts w:asciiTheme="minorHAnsi" w:hAnsiTheme="minorHAnsi" w:cstheme="minorHAnsi"/>
-                <w:sz w:val="20"/>
-                <w:szCs w:val="20"/>
-              </w:rPr>
-              <w:t>e</w:t>
-            </w:r>
-            <w:r>
-              <w:rPr>
-                <w:rFonts w:asciiTheme="minorHAnsi" w:hAnsiTheme="minorHAnsi" w:cstheme="minorHAnsi"/>
-                <w:sz w:val="20"/>
-                <w:szCs w:val="20"/>
-              </w:rPr>
-              <w:t xml:space="preserve"> service</w:t>
-            </w:r>
-            <w:r>
-              <w:rPr>
-                <w:rFonts w:asciiTheme="minorHAnsi" w:hAnsiTheme="minorHAnsi" w:cstheme="minorHAnsi"/>
-                <w:sz w:val="20"/>
-                <w:szCs w:val="20"/>
-              </w:rPr>
-              <w:t xml:space="preserve"> written in </w:t>
-            </w:r>
-            <w:r>
-              <w:rPr>
-                <w:rFonts w:asciiTheme="minorHAnsi" w:hAnsiTheme="minorHAnsi" w:cstheme="minorHAnsi"/>
-                <w:b/>
-                <w:bCs/>
-                <w:sz w:val="20"/>
-                <w:szCs w:val="20"/>
-              </w:rPr>
-              <w:t>Java</w:t>
-            </w:r>
-            <w:r>
-              <w:rPr>
-                <w:rFonts w:asciiTheme="minorHAnsi" w:hAnsiTheme="minorHAnsi" w:cstheme="minorHAnsi"/>
-                <w:sz w:val="20"/>
-                <w:szCs w:val="20"/>
-              </w:rPr>
-              <w:t xml:space="preserve"> that </w:t>
-            </w:r>
-            <w:r>
-              <w:rPr>
-                <w:rFonts w:asciiTheme="minorHAnsi" w:hAnsiTheme="minorHAnsi" w:cstheme="minorHAnsi"/>
-                <w:sz w:val="20"/>
-                <w:szCs w:val="20"/>
-              </w:rPr>
-              <w:t>handles</w:t>
-            </w:r>
-            <w:r>
-              <w:rPr>
-                <w:rFonts w:asciiTheme="minorHAnsi" w:hAnsiTheme="minorHAnsi" w:cstheme="minorHAnsi"/>
-                <w:sz w:val="20"/>
-                <w:szCs w:val="20"/>
-              </w:rPr>
-              <w:t xml:space="preserve"> </w:t>
-            </w:r>
-            <w:r>
-              <w:rPr>
-                <w:rFonts w:asciiTheme="minorHAnsi" w:hAnsiTheme="minorHAnsi" w:cstheme="minorHAnsi"/>
-                <w:sz w:val="20"/>
-                <w:szCs w:val="20"/>
-              </w:rPr>
-              <w:t xml:space="preserve">16 million </w:t>
-            </w:r>
-            <w:r>
-              <w:rPr>
-                <w:rFonts w:asciiTheme="minorHAnsi" w:hAnsiTheme="minorHAnsi" w:cstheme="minorHAnsi"/>
-                <w:sz w:val="20"/>
-                <w:szCs w:val="20"/>
-              </w:rPr>
-              <w:t>queries per</w:t>
-            </w:r>
-            <w:r>
-              <w:rPr>
-                <w:rFonts w:asciiTheme="minorHAnsi" w:hAnsiTheme="minorHAnsi" w:cstheme="minorHAnsi"/>
-                <w:sz w:val="20"/>
-                <w:szCs w:val="20"/>
-              </w:rPr>
-              <w:t xml:space="preserve"> </w:t>
-            </w:r>
-            <w:r>
-              <w:rPr>
-                <w:rFonts w:asciiTheme="minorHAnsi" w:hAnsiTheme="minorHAnsi" w:cstheme="minorHAnsi"/>
-                <w:sz w:val="20"/>
-                <w:szCs w:val="20"/>
-              </w:rPr>
-              <w:t>day</w:t>
-            </w:r>
-            <w:r>
-              <w:rPr>
-                <w:rFonts w:asciiTheme="minorHAnsi" w:hAnsiTheme="minorHAnsi" w:cstheme="minorHAnsi"/>
-                <w:sz w:val="20"/>
-                <w:szCs w:val="20"/>
-              </w:rPr>
-              <w:t xml:space="preserve"> by </w:t>
-            </w:r>
-            <w:r>
-              <w:rPr>
-                <w:rFonts w:asciiTheme="minorHAnsi" w:hAnsiTheme="minorHAnsi" w:cstheme="minorHAnsi"/>
-                <w:sz w:val="20"/>
-                <w:szCs w:val="20"/>
-              </w:rPr>
-              <w:t xml:space="preserve">tokenizing, correcting misprints, extracting connotation and context, </w:t>
-            </w:r>
-            <w:r>
-              <w:rPr>
-                <w:rFonts w:asciiTheme="minorHAnsi" w:hAnsiTheme="minorHAnsi" w:cstheme="minorHAnsi"/>
-                <w:sz w:val="20"/>
-                <w:szCs w:val="20"/>
-              </w:rPr>
-              <w:t xml:space="preserve">and </w:t>
-            </w:r>
-            <w:r>
-              <w:rPr>
-                <w:rFonts w:asciiTheme="minorHAnsi" w:hAnsiTheme="minorHAnsi" w:cstheme="minorHAnsi"/>
-                <w:sz w:val="20"/>
-                <w:szCs w:val="20"/>
-              </w:rPr>
-              <w:t>generating related information</w:t>
-            </w:r>
-            <w:r>
-              <w:rPr>
-                <w:rFonts w:asciiTheme="minorHAnsi" w:hAnsiTheme="minorHAnsi" w:cstheme="minorHAnsi"/>
-                <w:sz w:val="20"/>
-                <w:szCs w:val="20"/>
-              </w:rPr>
-              <w:t>.</w:t>
-            </w:r>
-            <w:r>
-              <w:rPr>
-                <w:rFonts w:asciiTheme="minorHAnsi" w:hAnsiTheme="minorHAnsi" w:cstheme="minorHAnsi"/>
-                <w:sz w:val="20"/>
-                <w:szCs w:val="20"/>
-              </w:rPr>
-              <w:t xml:space="preserve"> </w:t>
+              <w:t xml:space="preserve">in revenue </w:t>
+            </w:r>
+            <w:r>
+              <w:rPr>
+                <w:rFonts w:asciiTheme="minorHAnsi" w:hAnsiTheme="minorHAnsi" w:cstheme="minorHAnsi"/>
+                <w:sz w:val="20"/>
+                <w:szCs w:val="20"/>
+              </w:rPr>
+              <w:t xml:space="preserve">every year </w:t>
             </w:r>
           </w:p>
           <w:p>
@@ -1162,7 +1042,143 @@
                 <w:sz w:val="20"/>
                 <w:szCs w:val="20"/>
               </w:rPr>
-              <w:t>Implemented new query normalizing mechanism that reduced empty results by 50%.</w:t>
+              <w:t xml:space="preserve">Designed and </w:t>
+            </w:r>
+            <w:r>
+              <w:rPr>
+                <w:rFonts w:asciiTheme="minorHAnsi" w:hAnsiTheme="minorHAnsi" w:cstheme="minorHAnsi"/>
+                <w:sz w:val="20"/>
+                <w:szCs w:val="20"/>
+              </w:rPr>
+              <w:t>shipped</w:t>
+            </w:r>
+            <w:r>
+              <w:rPr>
+                <w:rFonts w:asciiTheme="minorHAnsi" w:hAnsiTheme="minorHAnsi" w:cstheme="minorHAnsi"/>
+                <w:sz w:val="20"/>
+                <w:szCs w:val="20"/>
+              </w:rPr>
+              <w:t xml:space="preserve"> a </w:t>
+            </w:r>
+            <w:r>
+              <w:rPr>
+                <w:rFonts w:asciiTheme="minorHAnsi" w:hAnsiTheme="minorHAnsi" w:cstheme="minorHAnsi"/>
+                <w:sz w:val="20"/>
+                <w:szCs w:val="20"/>
+              </w:rPr>
+              <w:t xml:space="preserve">distributed </w:t>
+            </w:r>
+            <w:r>
+              <w:rPr>
+                <w:rFonts w:asciiTheme="minorHAnsi" w:hAnsiTheme="minorHAnsi" w:cstheme="minorHAnsi"/>
+                <w:sz w:val="20"/>
+                <w:szCs w:val="20"/>
+              </w:rPr>
+              <w:t>data</w:t>
+            </w:r>
+            <w:r>
+              <w:rPr>
+                <w:rFonts w:asciiTheme="minorHAnsi" w:hAnsiTheme="minorHAnsi" w:cstheme="minorHAnsi"/>
+                <w:sz w:val="20"/>
+                <w:szCs w:val="20"/>
+              </w:rPr>
+              <w:t xml:space="preserve"> </w:t>
+            </w:r>
+            <w:r>
+              <w:rPr>
+                <w:rFonts w:asciiTheme="minorHAnsi" w:hAnsiTheme="minorHAnsi" w:cstheme="minorHAnsi"/>
+                <w:sz w:val="20"/>
+                <w:szCs w:val="20"/>
+              </w:rPr>
+              <w:t xml:space="preserve">processing pipeline </w:t>
+            </w:r>
+            <w:r>
+              <w:rPr>
+                <w:rFonts w:asciiTheme="minorHAnsi" w:hAnsiTheme="minorHAnsi" w:cstheme="minorHAnsi"/>
+                <w:sz w:val="20"/>
+                <w:szCs w:val="20"/>
+              </w:rPr>
+              <w:t xml:space="preserve">that </w:t>
+            </w:r>
+            <w:r>
+              <w:rPr>
+                <w:rFonts w:asciiTheme="minorHAnsi" w:hAnsiTheme="minorHAnsi" w:cstheme="minorHAnsi"/>
+                <w:sz w:val="20"/>
+                <w:szCs w:val="20"/>
+              </w:rPr>
+              <w:t>automated</w:t>
+            </w:r>
+            <w:r>
+              <w:rPr>
+                <w:rFonts w:asciiTheme="minorHAnsi" w:hAnsiTheme="minorHAnsi" w:cstheme="minorHAnsi"/>
+                <w:sz w:val="20"/>
+                <w:szCs w:val="20"/>
+              </w:rPr>
+              <w:t xml:space="preserve"> customer communication </w:t>
+            </w:r>
+            <w:r>
+              <w:rPr>
+                <w:rFonts w:asciiTheme="minorHAnsi" w:hAnsiTheme="minorHAnsi" w:cstheme="minorHAnsi"/>
+                <w:sz w:val="20"/>
+                <w:szCs w:val="20"/>
+              </w:rPr>
+              <w:t xml:space="preserve">for </w:t>
+            </w:r>
+            <w:r>
+              <w:rPr>
+                <w:rFonts w:asciiTheme="minorHAnsi" w:hAnsiTheme="minorHAnsi" w:cstheme="minorHAnsi"/>
+                <w:sz w:val="20"/>
+                <w:szCs w:val="20"/>
+              </w:rPr>
+              <w:t>9%</w:t>
+            </w:r>
+            <w:r>
+              <w:rPr>
+                <w:rFonts w:asciiTheme="minorHAnsi" w:hAnsiTheme="minorHAnsi" w:cstheme="minorHAnsi"/>
+                <w:sz w:val="20"/>
+                <w:szCs w:val="20"/>
+              </w:rPr>
+              <w:t xml:space="preserve"> of</w:t>
+            </w:r>
+            <w:r>
+              <w:rPr>
+                <w:rFonts w:asciiTheme="minorHAnsi" w:hAnsiTheme="minorHAnsi" w:cstheme="minorHAnsi"/>
+                <w:sz w:val="20"/>
+                <w:szCs w:val="20"/>
+              </w:rPr>
+              <w:t xml:space="preserve"> delayed</w:t>
+            </w:r>
+            <w:r>
+              <w:rPr>
+                <w:rFonts w:asciiTheme="minorHAnsi" w:hAnsiTheme="minorHAnsi" w:cstheme="minorHAnsi"/>
+                <w:sz w:val="20"/>
+                <w:szCs w:val="20"/>
+              </w:rPr>
+              <w:t xml:space="preserve"> </w:t>
+            </w:r>
+            <w:r>
+              <w:rPr>
+                <w:rFonts w:asciiTheme="minorHAnsi" w:hAnsiTheme="minorHAnsi" w:cstheme="minorHAnsi"/>
+                <w:sz w:val="20"/>
+                <w:szCs w:val="20"/>
+              </w:rPr>
+              <w:t>trade-ins</w:t>
+            </w:r>
+            <w:r>
+              <w:rPr>
+                <w:rFonts w:asciiTheme="minorHAnsi" w:hAnsiTheme="minorHAnsi" w:cstheme="minorHAnsi"/>
+                <w:sz w:val="20"/>
+                <w:szCs w:val="20"/>
+              </w:rPr>
+              <w:t>, offloading the work of customer support by 20%.</w:t>
+            </w:r>
+            <w:r>
+              <w:rPr>
+                <w:rFonts w:asciiTheme="minorHAnsi" w:hAnsiTheme="minorHAnsi" w:cstheme="minorHAnsi"/>
+                <w:sz w:val="20"/>
+                <w:szCs w:val="20"/>
+              </w:rPr>
+              <w:t xml:space="preserve"> </w:t>
             </w:r>
           </w:p>
           <w:p>
@@ -1177,7 +1193,7 @@
               <w:contextualSpacing/>
               <w:rPr>
                 <w:rFonts w:asciiTheme="minorHAnsi" w:hAnsiTheme="minorHAnsi" w:cstheme="minorHAnsi"/>
-                <w:bCs/>
+                <w:b/>
                 <w:sz w:val="20"/>
                 <w:szCs w:val="20"/>
               </w:rPr>
@@ -1185,43 +1201,160 @@
             <w:r>
               <w:rPr>
                 <w:rFonts w:asciiTheme="minorHAnsi" w:hAnsiTheme="minorHAnsi" w:cstheme="minorHAnsi"/>
-                <w:bCs/>
-                <w:sz w:val="20"/>
-                <w:szCs w:val="20"/>
-              </w:rPr>
-              <w:t xml:space="preserve">Shipped </w:t>
-            </w:r>
-            <w:r>
-              <w:rPr>
-                <w:rFonts w:asciiTheme="minorHAnsi" w:hAnsiTheme="minorHAnsi" w:cstheme="minorHAnsi"/>
-                <w:bCs/>
-                <w:sz w:val="20"/>
-                <w:szCs w:val="20"/>
-              </w:rPr>
-              <w:t xml:space="preserve">vertical search </w:t>
-            </w:r>
-            <w:r>
-              <w:rPr>
-                <w:rFonts w:asciiTheme="minorHAnsi" w:hAnsiTheme="minorHAnsi" w:cstheme="minorHAnsi"/>
-                <w:bCs/>
-                <w:sz w:val="20"/>
-                <w:szCs w:val="20"/>
-              </w:rPr>
-              <w:t>micro</w:t>
-            </w:r>
-            <w:r>
-              <w:rPr>
-                <w:rFonts w:asciiTheme="minorHAnsi" w:hAnsiTheme="minorHAnsi" w:cstheme="minorHAnsi"/>
-                <w:bCs/>
-                <w:sz w:val="20"/>
-                <w:szCs w:val="20"/>
-              </w:rPr>
-              <w:t>service</w:t>
-            </w:r>
-            <w:r>
-              <w:rPr>
-                <w:rFonts w:asciiTheme="minorHAnsi" w:hAnsiTheme="minorHAnsi" w:cstheme="minorHAnsi"/>
-                <w:bCs/>
+                <w:sz w:val="20"/>
+                <w:szCs w:val="20"/>
+              </w:rPr>
+              <w:t xml:space="preserve">Designed a new </w:t>
+            </w:r>
+            <w:r>
+              <w:rPr>
+                <w:rFonts w:asciiTheme="minorHAnsi" w:hAnsiTheme="minorHAnsi" w:cstheme="minorHAnsi"/>
+                <w:b/>
+                <w:bCs/>
+                <w:sz w:val="20"/>
+                <w:szCs w:val="20"/>
+              </w:rPr>
+              <w:t>gRPC</w:t>
+            </w:r>
+            <w:r>
+              <w:rPr>
+                <w:rFonts w:asciiTheme="minorHAnsi" w:hAnsiTheme="minorHAnsi" w:cstheme="minorHAnsi"/>
+                <w:sz w:val="20"/>
+                <w:szCs w:val="20"/>
+              </w:rPr>
+              <w:t xml:space="preserve"> </w:t>
+            </w:r>
+            <w:r>
+              <w:rPr>
+                <w:rFonts w:asciiTheme="minorHAnsi" w:hAnsiTheme="minorHAnsi" w:cstheme="minorHAnsi"/>
+                <w:sz w:val="20"/>
+                <w:szCs w:val="20"/>
+              </w:rPr>
+              <w:t xml:space="preserve">endpoint </w:t>
+            </w:r>
+            <w:r>
+              <w:rPr>
+                <w:rFonts w:asciiTheme="minorHAnsi" w:hAnsiTheme="minorHAnsi" w:cstheme="minorHAnsi"/>
+                <w:sz w:val="20"/>
+                <w:szCs w:val="20"/>
+              </w:rPr>
+              <w:t xml:space="preserve">to trade-in </w:t>
+            </w:r>
+            <w:r>
+              <w:rPr>
+                <w:rFonts w:asciiTheme="minorHAnsi" w:hAnsiTheme="minorHAnsi" w:cstheme="minorHAnsi"/>
+                <w:sz w:val="20"/>
+                <w:szCs w:val="20"/>
+              </w:rPr>
+              <w:t xml:space="preserve">that </w:t>
+            </w:r>
+            <w:r>
+              <w:rPr>
+                <w:rFonts w:asciiTheme="minorHAnsi" w:hAnsiTheme="minorHAnsi" w:cstheme="minorHAnsi"/>
+                <w:sz w:val="20"/>
+                <w:szCs w:val="20"/>
+              </w:rPr>
+              <w:t>allow</w:t>
+            </w:r>
+            <w:r>
+              <w:rPr>
+                <w:rFonts w:asciiTheme="minorHAnsi" w:hAnsiTheme="minorHAnsi" w:cstheme="minorHAnsi"/>
+                <w:sz w:val="20"/>
+                <w:szCs w:val="20"/>
+              </w:rPr>
+              <w:t xml:space="preserve">ed </w:t>
+            </w:r>
+            <w:r>
+              <w:rPr>
+                <w:rFonts w:asciiTheme="minorHAnsi" w:hAnsiTheme="minorHAnsi" w:cstheme="minorHAnsi"/>
+                <w:sz w:val="20"/>
+                <w:szCs w:val="20"/>
+              </w:rPr>
+              <w:t>10% of</w:t>
+            </w:r>
+            <w:r>
+              <w:rPr>
+                <w:rFonts w:asciiTheme="minorHAnsi" w:hAnsiTheme="minorHAnsi" w:cstheme="minorHAnsi"/>
+                <w:sz w:val="20"/>
+                <w:szCs w:val="20"/>
+              </w:rPr>
+              <w:t xml:space="preserve"> </w:t>
+            </w:r>
+            <w:r>
+              <w:rPr>
+                <w:rFonts w:asciiTheme="minorHAnsi" w:hAnsiTheme="minorHAnsi" w:cstheme="minorHAnsi"/>
+                <w:sz w:val="20"/>
+                <w:szCs w:val="20"/>
+              </w:rPr>
+              <w:t xml:space="preserve">faulty </w:t>
+            </w:r>
+            <w:r>
+              <w:rPr>
+                <w:rFonts w:asciiTheme="minorHAnsi" w:hAnsiTheme="minorHAnsi" w:cstheme="minorHAnsi"/>
+                <w:sz w:val="20"/>
+                <w:szCs w:val="20"/>
+              </w:rPr>
+              <w:t xml:space="preserve">trade-ins </w:t>
+            </w:r>
+            <w:r>
+              <w:rPr>
+                <w:rFonts w:asciiTheme="minorHAnsi" w:hAnsiTheme="minorHAnsi" w:cstheme="minorHAnsi"/>
+                <w:sz w:val="20"/>
+                <w:szCs w:val="20"/>
+              </w:rPr>
+              <w:t>to be rolled bac</w:t>
+            </w:r>
+            <w:r>
+              <w:rPr>
+                <w:rFonts w:asciiTheme="minorHAnsi" w:hAnsiTheme="minorHAnsi" w:cstheme="minorHAnsi"/>
+                <w:sz w:val="20"/>
+                <w:szCs w:val="20"/>
+              </w:rPr>
+              <w:t xml:space="preserve">k, completely </w:t>
+            </w:r>
+            <w:r>
+              <w:rPr>
+                <w:rFonts w:asciiTheme="minorHAnsi" w:hAnsiTheme="minorHAnsi" w:cstheme="minorHAnsi"/>
+                <w:sz w:val="20"/>
+                <w:szCs w:val="20"/>
+              </w:rPr>
+              <w:t>cut</w:t>
+            </w:r>
+            <w:r>
+              <w:rPr>
+                <w:rFonts w:asciiTheme="minorHAnsi" w:hAnsiTheme="minorHAnsi" w:cstheme="minorHAnsi"/>
+                <w:sz w:val="20"/>
+                <w:szCs w:val="20"/>
+              </w:rPr>
+              <w:t>ting</w:t>
+            </w:r>
+            <w:r>
+              <w:rPr>
+                <w:rFonts w:asciiTheme="minorHAnsi" w:hAnsiTheme="minorHAnsi" w:cstheme="minorHAnsi"/>
+                <w:sz w:val="20"/>
+                <w:szCs w:val="20"/>
+              </w:rPr>
+              <w:t xml:space="preserve"> off </w:t>
+            </w:r>
+            <w:r>
+              <w:rPr>
+                <w:rFonts w:asciiTheme="minorHAnsi" w:hAnsiTheme="minorHAnsi" w:cstheme="minorHAnsi"/>
+                <w:sz w:val="20"/>
+                <w:szCs w:val="20"/>
+              </w:rPr>
+              <w:t xml:space="preserve">manual </w:t>
+            </w:r>
+            <w:r>
+              <w:rPr>
+                <w:rFonts w:asciiTheme="minorHAnsi" w:hAnsiTheme="minorHAnsi" w:cstheme="minorHAnsi"/>
+                <w:sz w:val="20"/>
+                <w:szCs w:val="20"/>
+              </w:rPr>
+              <w:t>work and communication cost</w:t>
+            </w:r>
+            <w:r>
+              <w:rPr>
+                <w:rFonts w:asciiTheme="minorHAnsi" w:hAnsiTheme="minorHAnsi" w:cstheme="minorHAnsi"/>
                 <w:sz w:val="20"/>
                 <w:szCs w:val="20"/>
               </w:rPr>
@@ -1230,97 +1363,6 @@
             <w:r>
               <w:rPr>
                 <w:rFonts w:asciiTheme="minorHAnsi" w:hAnsiTheme="minorHAnsi" w:cstheme="minorHAnsi"/>
-                <w:bCs/>
-                <w:sz w:val="20"/>
-                <w:szCs w:val="20"/>
-              </w:rPr>
-              <w:t xml:space="preserve"> for</w:t>
-            </w:r>
-            <w:r>
-              <w:rPr>
-                <w:rFonts w:asciiTheme="minorHAnsi" w:hAnsiTheme="minorHAnsi" w:cstheme="minorHAnsi"/>
-                <w:bCs/>
-                <w:sz w:val="20"/>
-                <w:szCs w:val="20"/>
-              </w:rPr>
-              <w:t xml:space="preserve"> education </w:t>
-            </w:r>
-            <w:r>
-              <w:rPr>
-                <w:rFonts w:asciiTheme="minorHAnsi" w:hAnsiTheme="minorHAnsi" w:cstheme="minorHAnsi"/>
-                <w:bCs/>
-                <w:sz w:val="20"/>
-                <w:szCs w:val="20"/>
-              </w:rPr>
-              <w:t xml:space="preserve">purposes </w:t>
-            </w:r>
-            <w:r>
-              <w:rPr>
-                <w:rFonts w:asciiTheme="minorHAnsi" w:hAnsiTheme="minorHAnsi" w:cstheme="minorHAnsi"/>
-                <w:bCs/>
-                <w:sz w:val="20"/>
-                <w:szCs w:val="20"/>
-              </w:rPr>
-              <w:t xml:space="preserve">with </w:t>
-            </w:r>
-            <w:r>
-              <w:rPr>
-                <w:rFonts w:asciiTheme="minorHAnsi" w:hAnsiTheme="minorHAnsi" w:cstheme="minorHAnsi"/>
-                <w:bCs/>
-                <w:sz w:val="20"/>
-                <w:szCs w:val="20"/>
-              </w:rPr>
-              <w:t>94% precision</w:t>
-            </w:r>
-            <w:r>
-              <w:rPr>
-                <w:rFonts w:asciiTheme="minorHAnsi" w:hAnsiTheme="minorHAnsi" w:cstheme="minorHAnsi"/>
-                <w:bCs/>
-                <w:sz w:val="20"/>
-                <w:szCs w:val="20"/>
-              </w:rPr>
-              <w:t xml:space="preserve">. </w:t>
-            </w:r>
-            <w:r>
-              <w:rPr>
-                <w:rFonts w:asciiTheme="minorHAnsi" w:hAnsiTheme="minorHAnsi" w:cstheme="minorHAnsi"/>
-                <w:bCs/>
-                <w:sz w:val="20"/>
-                <w:szCs w:val="20"/>
-              </w:rPr>
-              <w:t xml:space="preserve">These microservices crawled </w:t>
-            </w:r>
-            <w:r>
-              <w:rPr>
-                <w:rFonts w:asciiTheme="minorHAnsi" w:hAnsiTheme="minorHAnsi" w:cstheme="minorHAnsi"/>
-                <w:bCs/>
-                <w:sz w:val="20"/>
-                <w:szCs w:val="20"/>
-              </w:rPr>
-              <w:t xml:space="preserve">the </w:t>
-            </w:r>
-            <w:r>
-              <w:rPr>
-                <w:rFonts w:asciiTheme="minorHAnsi" w:hAnsiTheme="minorHAnsi" w:cstheme="minorHAnsi"/>
-                <w:bCs/>
-                <w:sz w:val="20"/>
-                <w:szCs w:val="20"/>
-              </w:rPr>
-              <w:t xml:space="preserve">web using </w:t>
-            </w:r>
-            <w:r>
-              <w:rPr>
-                <w:rFonts w:asciiTheme="minorHAnsi" w:hAnsiTheme="minorHAnsi" w:cstheme="minorHAnsi"/>
-                <w:b/>
-                <w:sz w:val="20"/>
-                <w:szCs w:val="20"/>
-              </w:rPr>
-              <w:t>Jsoup</w:t>
-            </w:r>
-            <w:r>
-              <w:rPr>
-                <w:rFonts w:asciiTheme="minorHAnsi" w:hAnsiTheme="minorHAnsi" w:cstheme="minorHAnsi"/>
-                <w:bCs/>
                 <w:sz w:val="20"/>
                 <w:szCs w:val="20"/>
               </w:rPr>
@@ -1329,110 +1371,26 @@
             <w:r>
               <w:rPr>
                 <w:rFonts w:asciiTheme="minorHAnsi" w:hAnsiTheme="minorHAnsi" w:cstheme="minorHAnsi"/>
-                <w:bCs/>
-                <w:sz w:val="20"/>
-                <w:szCs w:val="20"/>
-              </w:rPr>
-              <w:t>then i</w:t>
-            </w:r>
-            <w:r>
-              <w:rPr>
-                <w:rFonts w:asciiTheme="minorHAnsi" w:hAnsiTheme="minorHAnsi" w:cstheme="minorHAnsi"/>
-                <w:bCs/>
-                <w:sz w:val="20"/>
-                <w:szCs w:val="20"/>
-              </w:rPr>
-              <w:t xml:space="preserve">ndexed </w:t>
-            </w:r>
-            <w:r>
-              <w:rPr>
-                <w:rFonts w:asciiTheme="minorHAnsi" w:hAnsiTheme="minorHAnsi" w:cstheme="minorHAnsi"/>
-                <w:bCs/>
-                <w:sz w:val="20"/>
-                <w:szCs w:val="20"/>
-              </w:rPr>
-              <w:t xml:space="preserve">data </w:t>
-            </w:r>
-            <w:r>
-              <w:rPr>
-                <w:rFonts w:asciiTheme="minorHAnsi" w:hAnsiTheme="minorHAnsi" w:cstheme="minorHAnsi"/>
-                <w:bCs/>
-                <w:sz w:val="20"/>
-                <w:szCs w:val="20"/>
-              </w:rPr>
-              <w:t>into</w:t>
-            </w:r>
-            <w:r>
-              <w:rPr>
-                <w:rFonts w:asciiTheme="minorHAnsi" w:hAnsiTheme="minorHAnsi" w:cstheme="minorHAnsi"/>
-                <w:bCs/>
-                <w:sz w:val="20"/>
-                <w:szCs w:val="20"/>
-              </w:rPr>
-              <w:t xml:space="preserve"> </w:t>
-            </w:r>
-            <w:r>
-              <w:rPr>
-                <w:rFonts w:asciiTheme="minorHAnsi" w:hAnsiTheme="minorHAnsi" w:cstheme="minorHAnsi"/>
-                <w:b/>
-                <w:sz w:val="20"/>
-                <w:szCs w:val="20"/>
-              </w:rPr>
-              <w:t>MariaDB</w:t>
-            </w:r>
-            <w:r>
-              <w:rPr>
-                <w:rFonts w:asciiTheme="minorHAnsi" w:hAnsiTheme="minorHAnsi" w:cstheme="minorHAnsi"/>
-                <w:b/>
-                <w:sz w:val="20"/>
-                <w:szCs w:val="20"/>
-              </w:rPr>
-              <w:t xml:space="preserve"> </w:t>
-            </w:r>
-            <w:r>
-              <w:rPr>
-                <w:rFonts w:asciiTheme="minorHAnsi" w:hAnsiTheme="minorHAnsi" w:cstheme="minorHAnsi"/>
-                <w:bCs/>
-                <w:sz w:val="20"/>
-                <w:szCs w:val="20"/>
-              </w:rPr>
-              <w:t>using</w:t>
-            </w:r>
-            <w:r>
-              <w:rPr>
-                <w:rFonts w:asciiTheme="minorHAnsi" w:hAnsiTheme="minorHAnsi" w:cstheme="minorHAnsi"/>
-                <w:b/>
-                <w:sz w:val="20"/>
-                <w:szCs w:val="20"/>
-              </w:rPr>
-              <w:t xml:space="preserve"> </w:t>
-            </w:r>
-            <w:r>
-              <w:rPr>
-                <w:rFonts w:asciiTheme="minorHAnsi" w:hAnsiTheme="minorHAnsi" w:cstheme="minorHAnsi"/>
-                <w:b/>
-                <w:sz w:val="20"/>
-                <w:szCs w:val="20"/>
-              </w:rPr>
-              <w:t>JPA Hibernate</w:t>
-            </w:r>
-            <w:r>
-              <w:rPr>
-                <w:rFonts w:asciiTheme="minorHAnsi" w:hAnsiTheme="minorHAnsi" w:cstheme="minorHAnsi"/>
-                <w:b/>
+                <w:sz w:val="20"/>
+                <w:szCs w:val="20"/>
+              </w:rPr>
+              <w:t xml:space="preserve">across </w:t>
+            </w:r>
+            <w:r>
+              <w:rPr>
+                <w:rFonts w:asciiTheme="minorHAnsi" w:hAnsiTheme="minorHAnsi" w:cstheme="minorHAnsi"/>
+                <w:sz w:val="20"/>
+                <w:szCs w:val="20"/>
+              </w:rPr>
+              <w:t>teams</w:t>
+            </w:r>
+            <w:r>
+              <w:rPr>
+                <w:rFonts w:asciiTheme="minorHAnsi" w:hAnsiTheme="minorHAnsi" w:cstheme="minorHAnsi"/>
                 <w:sz w:val="20"/>
                 <w:szCs w:val="20"/>
               </w:rPr>
               <w:t>.</w:t>
-            </w:r>
-            <w:r>
-              <w:rPr>
-                <w:rFonts w:asciiTheme="minorHAnsi" w:hAnsiTheme="minorHAnsi" w:cstheme="minorHAnsi"/>
-                <w:bCs/>
-                <w:sz w:val="20"/>
-                <w:szCs w:val="20"/>
-              </w:rPr>
-              <w:t xml:space="preserve"> </w:t>
             </w:r>
           </w:p>
           <w:p>
@@ -1447,7 +1405,7 @@
               <w:contextualSpacing/>
               <w:rPr>
                 <w:rFonts w:asciiTheme="minorHAnsi" w:hAnsiTheme="minorHAnsi" w:cstheme="minorHAnsi"/>
-                <w:bCs/>
+                <w:b/>
                 <w:sz w:val="20"/>
                 <w:szCs w:val="20"/>
               </w:rPr>
@@ -1459,466 +1417,25 @@
                 <w:sz w:val="20"/>
                 <w:szCs w:val="20"/>
               </w:rPr>
-              <w:t>Designed and s</w:t>
-            </w:r>
-            <w:r>
-              <w:rPr>
-                <w:rFonts w:asciiTheme="minorHAnsi" w:hAnsiTheme="minorHAnsi" w:cstheme="minorHAnsi"/>
-                <w:bCs/>
-                <w:sz w:val="20"/>
-                <w:szCs w:val="20"/>
-              </w:rPr>
-              <w:t>hipped</w:t>
-            </w:r>
-            <w:r>
-              <w:rPr>
-                <w:rFonts w:asciiTheme="minorHAnsi" w:hAnsiTheme="minorHAnsi" w:cstheme="minorHAnsi"/>
-                <w:bCs/>
-                <w:sz w:val="20"/>
-                <w:szCs w:val="20"/>
-              </w:rPr>
-              <w:t xml:space="preserve"> </w:t>
-            </w:r>
-            <w:r>
-              <w:rPr>
-                <w:rFonts w:asciiTheme="minorHAnsi" w:hAnsiTheme="minorHAnsi" w:cstheme="minorHAnsi"/>
-                <w:bCs/>
-                <w:sz w:val="20"/>
-                <w:szCs w:val="20"/>
-              </w:rPr>
-              <w:t>Proxy</w:t>
-            </w:r>
-            <w:r>
-              <w:rPr>
-                <w:rFonts w:asciiTheme="minorHAnsi" w:hAnsiTheme="minorHAnsi" w:cstheme="minorHAnsi"/>
-                <w:bCs/>
-                <w:sz w:val="20"/>
-                <w:szCs w:val="20"/>
-              </w:rPr>
-              <w:t xml:space="preserve"> API Gateway</w:t>
-            </w:r>
-            <w:r>
-              <w:rPr>
-                <w:rFonts w:asciiTheme="minorHAnsi" w:hAnsiTheme="minorHAnsi" w:cstheme="minorHAnsi"/>
-                <w:bCs/>
-                <w:sz w:val="20"/>
-                <w:szCs w:val="20"/>
-              </w:rPr>
-              <w:t xml:space="preserve">, a zero to one project </w:t>
-            </w:r>
-            <w:r>
-              <w:rPr>
-                <w:rFonts w:asciiTheme="minorHAnsi" w:hAnsiTheme="minorHAnsi" w:cstheme="minorHAnsi"/>
-                <w:bCs/>
-                <w:sz w:val="20"/>
-                <w:szCs w:val="20"/>
-              </w:rPr>
-              <w:t>using</w:t>
-            </w:r>
-            <w:r>
-              <w:rPr>
-                <w:rFonts w:asciiTheme="minorHAnsi" w:hAnsiTheme="minorHAnsi" w:cstheme="minorHAnsi"/>
-                <w:b/>
-                <w:sz w:val="20"/>
-                <w:szCs w:val="20"/>
-              </w:rPr>
-              <w:t xml:space="preserve"> Spring</w:t>
-            </w:r>
-            <w:r>
-              <w:rPr>
-                <w:rFonts w:asciiTheme="minorHAnsi" w:hAnsiTheme="minorHAnsi" w:cstheme="minorHAnsi"/>
-                <w:bCs/>
-                <w:sz w:val="20"/>
-                <w:szCs w:val="20"/>
-              </w:rPr>
-              <w:t xml:space="preserve"> that routes</w:t>
-            </w:r>
-            <w:r>
-              <w:rPr>
-                <w:rFonts w:asciiTheme="minorHAnsi" w:hAnsiTheme="minorHAnsi" w:cstheme="minorHAnsi"/>
-                <w:bCs/>
-                <w:sz w:val="20"/>
-                <w:szCs w:val="20"/>
-              </w:rPr>
-              <w:t xml:space="preserve"> </w:t>
-            </w:r>
-            <w:r>
-              <w:rPr>
-                <w:rFonts w:asciiTheme="minorHAnsi" w:hAnsiTheme="minorHAnsi" w:cstheme="minorHAnsi"/>
-                <w:bCs/>
-                <w:sz w:val="20"/>
-                <w:szCs w:val="20"/>
-              </w:rPr>
-              <w:t>120</w:t>
-            </w:r>
-            <w:r>
-              <w:rPr>
-                <w:rFonts w:asciiTheme="minorHAnsi" w:hAnsiTheme="minorHAnsi" w:cstheme="minorHAnsi"/>
-                <w:bCs/>
-                <w:sz w:val="20"/>
-                <w:szCs w:val="20"/>
-              </w:rPr>
-              <w:t>,</w:t>
-            </w:r>
-            <w:r>
-              <w:rPr>
-                <w:rFonts w:asciiTheme="minorHAnsi" w:hAnsiTheme="minorHAnsi" w:cstheme="minorHAnsi"/>
-                <w:bCs/>
-                <w:sz w:val="20"/>
-                <w:szCs w:val="20"/>
-              </w:rPr>
-              <w:t>000</w:t>
-            </w:r>
-            <w:r>
-              <w:rPr>
-                <w:rFonts w:asciiTheme="minorHAnsi" w:hAnsiTheme="minorHAnsi" w:cstheme="minorHAnsi"/>
-                <w:bCs/>
-                <w:sz w:val="20"/>
-                <w:szCs w:val="20"/>
-              </w:rPr>
-              <w:t xml:space="preserve"> </w:t>
-            </w:r>
-            <w:r>
-              <w:rPr>
-                <w:rFonts w:asciiTheme="minorHAnsi" w:hAnsiTheme="minorHAnsi" w:cstheme="minorHAnsi"/>
-                <w:bCs/>
-                <w:sz w:val="20"/>
-                <w:szCs w:val="20"/>
-              </w:rPr>
-              <w:t>specific</w:t>
-            </w:r>
-            <w:r>
-              <w:rPr>
-                <w:rFonts w:asciiTheme="minorHAnsi" w:hAnsiTheme="minorHAnsi" w:cstheme="minorHAnsi"/>
-                <w:bCs/>
-                <w:sz w:val="20"/>
-                <w:szCs w:val="20"/>
-              </w:rPr>
-              <w:t xml:space="preserve"> </w:t>
-            </w:r>
-            <w:r>
-              <w:rPr>
-                <w:rFonts w:asciiTheme="minorHAnsi" w:hAnsiTheme="minorHAnsi" w:cstheme="minorHAnsi"/>
-                <w:bCs/>
-                <w:sz w:val="20"/>
-                <w:szCs w:val="20"/>
-              </w:rPr>
-              <w:t xml:space="preserve">search requests </w:t>
-            </w:r>
-            <w:r>
-              <w:rPr>
-                <w:rFonts w:asciiTheme="minorHAnsi" w:hAnsiTheme="minorHAnsi" w:cstheme="minorHAnsi"/>
-                <w:bCs/>
-                <w:sz w:val="20"/>
-                <w:szCs w:val="20"/>
-              </w:rPr>
-              <w:t xml:space="preserve">per </w:t>
-            </w:r>
-            <w:r>
-              <w:rPr>
-                <w:rFonts w:asciiTheme="minorHAnsi" w:hAnsiTheme="minorHAnsi" w:cstheme="minorHAnsi"/>
-                <w:bCs/>
-                <w:sz w:val="20"/>
-                <w:szCs w:val="20"/>
-              </w:rPr>
-              <w:t>day</w:t>
-            </w:r>
-            <w:r>
-              <w:rPr>
-                <w:rFonts w:asciiTheme="minorHAnsi" w:hAnsiTheme="minorHAnsi" w:cstheme="minorHAnsi"/>
-                <w:bCs/>
-                <w:sz w:val="20"/>
-                <w:szCs w:val="20"/>
-              </w:rPr>
-              <w:t xml:space="preserve"> </w:t>
-            </w:r>
-            <w:r>
-              <w:rPr>
-                <w:rFonts w:asciiTheme="minorHAnsi" w:hAnsiTheme="minorHAnsi" w:cstheme="minorHAnsi"/>
-                <w:bCs/>
-                <w:sz w:val="20"/>
-                <w:szCs w:val="20"/>
-              </w:rPr>
-              <w:t>to affiliated partner</w:t>
-            </w:r>
-            <w:r>
-              <w:rPr>
-                <w:rFonts w:asciiTheme="minorHAnsi" w:hAnsiTheme="minorHAnsi" w:cstheme="minorHAnsi"/>
-                <w:bCs/>
-                <w:sz w:val="20"/>
-                <w:szCs w:val="20"/>
-              </w:rPr>
-              <w:t>s</w:t>
-            </w:r>
-            <w:r>
-              <w:rPr>
-                <w:rFonts w:asciiTheme="minorHAnsi" w:hAnsiTheme="minorHAnsi" w:cstheme="minorHAnsi"/>
-                <w:bCs/>
-                <w:sz w:val="20"/>
-                <w:szCs w:val="20"/>
-              </w:rPr>
-              <w:t>’ services such</w:t>
-            </w:r>
-            <w:r>
-              <w:rPr>
-                <w:rFonts w:asciiTheme="minorHAnsi" w:hAnsiTheme="minorHAnsi" w:cstheme="minorHAnsi"/>
-                <w:bCs/>
-                <w:sz w:val="20"/>
-                <w:szCs w:val="20"/>
-              </w:rPr>
-              <w:t xml:space="preserve"> </w:t>
-            </w:r>
-            <w:r>
-              <w:rPr>
-                <w:rFonts w:asciiTheme="minorHAnsi" w:hAnsiTheme="minorHAnsi" w:cstheme="minorHAnsi"/>
-                <w:bCs/>
-                <w:sz w:val="20"/>
-                <w:szCs w:val="20"/>
-              </w:rPr>
-              <w:t>as Vietnam Airlines</w:t>
-            </w:r>
-            <w:r>
-              <w:rPr>
-                <w:rFonts w:asciiTheme="minorHAnsi" w:hAnsiTheme="minorHAnsi" w:cstheme="minorHAnsi"/>
-                <w:bCs/>
-                <w:sz w:val="20"/>
-                <w:szCs w:val="20"/>
-              </w:rPr>
-              <w:t xml:space="preserve"> (flights search)</w:t>
-            </w:r>
-            <w:r>
-              <w:rPr>
-                <w:rFonts w:asciiTheme="minorHAnsi" w:hAnsiTheme="minorHAnsi" w:cstheme="minorHAnsi"/>
-                <w:bCs/>
-                <w:sz w:val="20"/>
-                <w:szCs w:val="20"/>
-              </w:rPr>
-              <w:t>, Vietnam News Agency</w:t>
-            </w:r>
-            <w:r>
-              <w:rPr>
-                <w:rFonts w:asciiTheme="minorHAnsi" w:hAnsiTheme="minorHAnsi" w:cstheme="minorHAnsi"/>
-                <w:bCs/>
-                <w:sz w:val="20"/>
-                <w:szCs w:val="20"/>
-              </w:rPr>
-              <w:t xml:space="preserve"> (</w:t>
-            </w:r>
-            <w:r>
-              <w:rPr>
-                <w:rFonts w:asciiTheme="minorHAnsi" w:hAnsiTheme="minorHAnsi" w:cstheme="minorHAnsi"/>
-                <w:bCs/>
-                <w:sz w:val="20"/>
-                <w:szCs w:val="20"/>
-              </w:rPr>
-              <w:t xml:space="preserve">verified </w:t>
-            </w:r>
-            <w:r>
-              <w:rPr>
-                <w:rFonts w:asciiTheme="minorHAnsi" w:hAnsiTheme="minorHAnsi" w:cstheme="minorHAnsi"/>
-                <w:bCs/>
-                <w:sz w:val="20"/>
-                <w:szCs w:val="20"/>
-              </w:rPr>
-              <w:t>news search)</w:t>
-            </w:r>
-            <w:r>
-              <w:rPr>
-                <w:rFonts w:asciiTheme="minorHAnsi" w:hAnsiTheme="minorHAnsi" w:cstheme="minorHAnsi"/>
-                <w:bCs/>
-                <w:sz w:val="20"/>
-                <w:szCs w:val="20"/>
-              </w:rPr>
-              <w:t xml:space="preserve"> for better results.</w:t>
-            </w:r>
-          </w:p>
-          <w:p>
-            <w:pPr>
-              <w:pStyle w:val="Normal1"/>
-              <w:numPr>
-                <w:ilvl w:val="0"/>
-                <w:numId w:val="5"/>
-              </w:numPr>
-              <w:spacing w:before="120"/>
-              <w:ind w:left="360"/>
-              <w:contextualSpacing/>
-              <w:rPr>
-                <w:rFonts w:asciiTheme="minorHAnsi" w:hAnsiTheme="minorHAnsi" w:cstheme="minorHAnsi"/>
-                <w:bCs/>
-                <w:sz w:val="20"/>
-                <w:szCs w:val="20"/>
-              </w:rPr>
-            </w:pPr>
-            <w:r>
-              <w:rPr>
-                <w:rFonts w:asciiTheme="minorHAnsi" w:hAnsiTheme="minorHAnsi" w:cstheme="minorHAnsi"/>
-                <w:bCs/>
-                <w:sz w:val="20"/>
-                <w:szCs w:val="20"/>
-              </w:rPr>
-              <w:t>Shipped</w:t>
-            </w:r>
-            <w:r>
-              <w:rPr>
-                <w:rFonts w:asciiTheme="minorHAnsi" w:hAnsiTheme="minorHAnsi" w:cstheme="minorHAnsi"/>
-                <w:bCs/>
-                <w:sz w:val="20"/>
-                <w:szCs w:val="20"/>
-              </w:rPr>
-              <w:t xml:space="preserve"> </w:t>
-            </w:r>
-            <w:r>
-              <w:rPr>
-                <w:rFonts w:asciiTheme="minorHAnsi" w:hAnsiTheme="minorHAnsi" w:cstheme="minorHAnsi"/>
-                <w:bCs/>
-                <w:sz w:val="20"/>
-                <w:szCs w:val="20"/>
-              </w:rPr>
-              <w:t xml:space="preserve">study </w:t>
-            </w:r>
-            <w:r>
-              <w:rPr>
-                <w:rFonts w:asciiTheme="minorHAnsi" w:hAnsiTheme="minorHAnsi" w:cstheme="minorHAnsi"/>
-                <w:bCs/>
-                <w:sz w:val="20"/>
-                <w:szCs w:val="20"/>
-              </w:rPr>
-              <w:t xml:space="preserve">quiz service </w:t>
-            </w:r>
-            <w:r>
-              <w:rPr>
-                <w:rFonts w:asciiTheme="minorHAnsi" w:hAnsiTheme="minorHAnsi" w:cstheme="minorHAnsi"/>
-                <w:bCs/>
-                <w:sz w:val="20"/>
-                <w:szCs w:val="20"/>
-              </w:rPr>
-              <w:t>using</w:t>
-            </w:r>
-            <w:r>
-              <w:rPr>
-                <w:rFonts w:asciiTheme="minorHAnsi" w:hAnsiTheme="minorHAnsi" w:cstheme="minorHAnsi"/>
-                <w:bCs/>
-                <w:sz w:val="20"/>
-                <w:szCs w:val="20"/>
-              </w:rPr>
-              <w:t xml:space="preserve"> </w:t>
-            </w:r>
-            <w:r>
-              <w:rPr>
-                <w:rFonts w:asciiTheme="minorHAnsi" w:hAnsiTheme="minorHAnsi" w:cstheme="minorHAnsi"/>
-                <w:b/>
-                <w:sz w:val="20"/>
-                <w:szCs w:val="20"/>
-              </w:rPr>
-              <w:t>concurrency</w:t>
-            </w:r>
-            <w:r>
-              <w:rPr>
-                <w:rFonts w:asciiTheme="minorHAnsi" w:hAnsiTheme="minorHAnsi" w:cstheme="minorHAnsi"/>
-                <w:bCs/>
-                <w:sz w:val="20"/>
-                <w:szCs w:val="20"/>
-              </w:rPr>
-              <w:t xml:space="preserve"> </w:t>
-            </w:r>
-            <w:r>
-              <w:rPr>
-                <w:rFonts w:asciiTheme="minorHAnsi" w:hAnsiTheme="minorHAnsi" w:cstheme="minorHAnsi"/>
-                <w:bCs/>
-                <w:sz w:val="20"/>
-                <w:szCs w:val="20"/>
-              </w:rPr>
-              <w:t xml:space="preserve">in </w:t>
-            </w:r>
-            <w:r>
-              <w:rPr>
-                <w:rFonts w:asciiTheme="minorHAnsi" w:hAnsiTheme="minorHAnsi" w:cstheme="minorHAnsi"/>
-                <w:bCs/>
-                <w:sz w:val="20"/>
-                <w:szCs w:val="20"/>
-              </w:rPr>
-              <w:t>read</w:t>
-            </w:r>
-            <w:r>
-              <w:rPr>
-                <w:rFonts w:asciiTheme="minorHAnsi" w:hAnsiTheme="minorHAnsi" w:cstheme="minorHAnsi"/>
-                <w:bCs/>
-                <w:sz w:val="20"/>
-                <w:szCs w:val="20"/>
-              </w:rPr>
-              <w:t>ing</w:t>
-            </w:r>
-            <w:r>
-              <w:rPr>
-                <w:rFonts w:asciiTheme="minorHAnsi" w:hAnsiTheme="minorHAnsi" w:cstheme="minorHAnsi"/>
-                <w:bCs/>
-                <w:sz w:val="20"/>
-                <w:szCs w:val="20"/>
-              </w:rPr>
-              <w:t xml:space="preserve"> and wr</w:t>
-            </w:r>
-            <w:r>
-              <w:rPr>
-                <w:rFonts w:asciiTheme="minorHAnsi" w:hAnsiTheme="minorHAnsi" w:cstheme="minorHAnsi"/>
-                <w:bCs/>
-                <w:sz w:val="20"/>
-                <w:szCs w:val="20"/>
-              </w:rPr>
-              <w:t>iting</w:t>
-            </w:r>
-            <w:r>
-              <w:rPr>
-                <w:rFonts w:asciiTheme="minorHAnsi" w:hAnsiTheme="minorHAnsi" w:cstheme="minorHAnsi"/>
-                <w:bCs/>
-                <w:sz w:val="20"/>
-                <w:szCs w:val="20"/>
-              </w:rPr>
-              <w:t xml:space="preserve"> into </w:t>
-            </w:r>
-            <w:r>
-              <w:rPr>
-                <w:rFonts w:asciiTheme="minorHAnsi" w:hAnsiTheme="minorHAnsi" w:cstheme="minorHAnsi"/>
-                <w:b/>
-                <w:sz w:val="20"/>
-                <w:szCs w:val="20"/>
-              </w:rPr>
-              <w:t>MariaDB</w:t>
-            </w:r>
-            <w:r>
-              <w:rPr>
-                <w:rFonts w:asciiTheme="minorHAnsi" w:hAnsiTheme="minorHAnsi" w:cstheme="minorHAnsi"/>
-                <w:b/>
-                <w:sz w:val="20"/>
-                <w:szCs w:val="20"/>
-              </w:rPr>
-              <w:t xml:space="preserve"> </w:t>
-            </w:r>
-            <w:r>
-              <w:rPr>
-                <w:rFonts w:asciiTheme="minorHAnsi" w:hAnsiTheme="minorHAnsi" w:cstheme="minorHAnsi"/>
-                <w:bCs/>
-                <w:sz w:val="20"/>
-                <w:szCs w:val="20"/>
-              </w:rPr>
-              <w:t xml:space="preserve">that brought </w:t>
-            </w:r>
-            <w:r>
-              <w:rPr>
-                <w:rFonts w:asciiTheme="minorHAnsi" w:hAnsiTheme="minorHAnsi" w:cstheme="minorHAnsi"/>
-                <w:bCs/>
-                <w:sz w:val="20"/>
-                <w:szCs w:val="20"/>
-              </w:rPr>
-              <w:t>100,000</w:t>
-            </w:r>
-            <w:r>
-              <w:rPr>
-                <w:rFonts w:asciiTheme="minorHAnsi" w:hAnsiTheme="minorHAnsi" w:cstheme="minorHAnsi"/>
-                <w:bCs/>
-                <w:sz w:val="20"/>
-                <w:szCs w:val="20"/>
-              </w:rPr>
-              <w:t xml:space="preserve"> new users</w:t>
+              <w:t xml:space="preserve">Produced </w:t>
+            </w:r>
+            <w:r>
+              <w:rPr>
+                <w:rFonts w:asciiTheme="minorHAnsi" w:hAnsiTheme="minorHAnsi" w:cstheme="minorHAnsi"/>
+                <w:bCs/>
+                <w:sz w:val="20"/>
+                <w:szCs w:val="20"/>
+              </w:rPr>
+              <w:t>2</w:t>
+            </w:r>
+            <w:r>
+              <w:rPr>
+                <w:rFonts w:asciiTheme="minorHAnsi" w:hAnsiTheme="minorHAnsi" w:cstheme="minorHAnsi"/>
+                <w:bCs/>
+                <w:sz w:val="20"/>
+                <w:szCs w:val="20"/>
+              </w:rPr>
+              <w:t xml:space="preserve"> designed docs and pushed 2,000+ lines of code</w:t>
             </w:r>
             <w:r>
               <w:rPr>
@@ -1928,231 +1445,12 @@
                 <w:szCs w:val="20"/>
               </w:rPr>
               <w:t>.</w:t>
-            </w:r>
-          </w:p>
-          <w:p>
-            <w:pPr>
-              <w:pStyle w:val="Normal1"/>
-              <w:numPr>
-                <w:ilvl w:val="0"/>
-                <w:numId w:val="5"/>
-              </w:numPr>
-              <w:spacing w:before="120" w:after="200"/>
-              <w:ind w:left="360"/>
-              <w:contextualSpacing/>
-              <w:rPr>
-                <w:rFonts w:asciiTheme="minorHAnsi" w:hAnsiTheme="minorHAnsi" w:cstheme="minorHAnsi"/>
-                <w:bCs/>
-                <w:sz w:val="20"/>
-                <w:szCs w:val="20"/>
-              </w:rPr>
-            </w:pPr>
-            <w:r>
-              <w:rPr>
-                <w:rFonts w:asciiTheme="minorHAnsi" w:hAnsiTheme="minorHAnsi" w:cstheme="minorHAnsi"/>
-                <w:bCs/>
-                <w:sz w:val="20"/>
-                <w:szCs w:val="20"/>
-              </w:rPr>
-              <w:t xml:space="preserve">Collaborated with front-end team to coalesce the services into an education-oriented product that </w:t>
-            </w:r>
-            <w:r>
-              <w:rPr>
-                <w:rFonts w:asciiTheme="minorHAnsi" w:hAnsiTheme="minorHAnsi" w:cstheme="minorHAnsi"/>
-                <w:bCs/>
-                <w:sz w:val="20"/>
-                <w:szCs w:val="20"/>
-              </w:rPr>
-              <w:t xml:space="preserve">serves </w:t>
-            </w:r>
-            <w:r>
-              <w:rPr>
-                <w:rFonts w:asciiTheme="minorHAnsi" w:hAnsiTheme="minorHAnsi" w:cstheme="minorHAnsi"/>
-                <w:bCs/>
-                <w:sz w:val="20"/>
-                <w:szCs w:val="20"/>
-              </w:rPr>
-              <w:t>30</w:t>
-            </w:r>
-            <w:r>
-              <w:rPr>
-                <w:rFonts w:asciiTheme="minorHAnsi" w:hAnsiTheme="minorHAnsi" w:cstheme="minorHAnsi"/>
-                <w:bCs/>
-                <w:sz w:val="20"/>
-                <w:szCs w:val="20"/>
-              </w:rPr>
-              <w:t>,</w:t>
-            </w:r>
-            <w:r>
-              <w:rPr>
-                <w:rFonts w:asciiTheme="minorHAnsi" w:hAnsiTheme="minorHAnsi" w:cstheme="minorHAnsi"/>
-                <w:bCs/>
-                <w:sz w:val="20"/>
-                <w:szCs w:val="20"/>
-              </w:rPr>
-              <w:t>000</w:t>
-            </w:r>
-            <w:r>
-              <w:rPr>
-                <w:rFonts w:asciiTheme="minorHAnsi" w:hAnsiTheme="minorHAnsi" w:cstheme="minorHAnsi"/>
-                <w:bCs/>
-                <w:sz w:val="20"/>
-                <w:szCs w:val="20"/>
-              </w:rPr>
-              <w:t xml:space="preserve"> queries every day, </w:t>
-            </w:r>
-            <w:r>
-              <w:rPr>
-                <w:rFonts w:asciiTheme="minorHAnsi" w:hAnsiTheme="minorHAnsi" w:cstheme="minorHAnsi"/>
-                <w:bCs/>
-                <w:sz w:val="20"/>
-                <w:szCs w:val="20"/>
-              </w:rPr>
-              <w:t>empower</w:t>
-            </w:r>
-            <w:r>
-              <w:rPr>
-                <w:rFonts w:asciiTheme="minorHAnsi" w:hAnsiTheme="minorHAnsi" w:cstheme="minorHAnsi"/>
-                <w:bCs/>
-                <w:sz w:val="20"/>
-                <w:szCs w:val="20"/>
-              </w:rPr>
-              <w:t>ing</w:t>
-            </w:r>
-            <w:r>
-              <w:rPr>
-                <w:rFonts w:asciiTheme="minorHAnsi" w:hAnsiTheme="minorHAnsi" w:cstheme="minorHAnsi"/>
-                <w:bCs/>
-                <w:sz w:val="20"/>
-                <w:szCs w:val="20"/>
-              </w:rPr>
-              <w:t xml:space="preserve"> online tutoring during the pandemic. (</w:t>
-            </w:r>
-            <w:hyperlink r:id="rId12" w:history="1">
-              <w:r>
-                <w:rPr>
-                  <w:rStyle w:val="Hyperlink"/>
-                  <w:rFonts w:asciiTheme="minorHAnsi" w:hAnsiTheme="minorHAnsi" w:cstheme="minorHAnsi"/>
-                  <w:bCs/>
-                  <w:sz w:val="20"/>
-                  <w:szCs w:val="20"/>
-                </w:rPr>
-                <w:t>Link to product</w:t>
-              </w:r>
-            </w:hyperlink>
-            <w:r>
-              <w:rPr>
-                <w:rFonts w:asciiTheme="minorHAnsi" w:hAnsiTheme="minorHAnsi" w:cstheme="minorHAnsi"/>
-                <w:bCs/>
-                <w:sz w:val="20"/>
-                <w:szCs w:val="20"/>
-              </w:rPr>
-              <w:t>)</w:t>
-            </w:r>
-          </w:p>
-          <w:p>
-            <w:pPr>
-              <w:pStyle w:val="Normal1"/>
-              <w:numPr>
-                <w:ilvl w:val="0"/>
-                <w:numId w:val="5"/>
-              </w:numPr>
-              <w:spacing w:before="120"/>
-              <w:ind w:left="360" w:hanging="180"/>
-              <w:contextualSpacing/>
-              <w:rPr>
-                <w:rFonts w:asciiTheme="minorHAnsi" w:hAnsiTheme="minorHAnsi" w:cstheme="minorHAnsi"/>
-                <w:bCs/>
-                <w:sz w:val="20"/>
-                <w:szCs w:val="20"/>
-              </w:rPr>
-            </w:pPr>
-            <w:r>
-              <w:rPr>
-                <w:rFonts w:asciiTheme="minorHAnsi" w:hAnsiTheme="minorHAnsi" w:cstheme="minorHAnsi"/>
-                <w:bCs/>
-                <w:sz w:val="20"/>
-                <w:szCs w:val="20"/>
-              </w:rPr>
-              <w:t xml:space="preserve">Reviewed </w:t>
-            </w:r>
-            <w:r>
-              <w:rPr>
-                <w:rFonts w:asciiTheme="minorHAnsi" w:hAnsiTheme="minorHAnsi" w:cstheme="minorHAnsi"/>
-                <w:bCs/>
-                <w:sz w:val="20"/>
-                <w:szCs w:val="20"/>
-              </w:rPr>
-              <w:t>35+</w:t>
-            </w:r>
-            <w:r>
-              <w:rPr>
-                <w:rFonts w:asciiTheme="minorHAnsi" w:hAnsiTheme="minorHAnsi" w:cstheme="minorHAnsi"/>
-                <w:bCs/>
-                <w:sz w:val="20"/>
-                <w:szCs w:val="20"/>
-              </w:rPr>
-              <w:t xml:space="preserve"> code reviews with </w:t>
-            </w:r>
-            <w:r>
-              <w:rPr>
-                <w:rFonts w:asciiTheme="minorHAnsi" w:hAnsiTheme="minorHAnsi" w:cstheme="minorHAnsi"/>
-                <w:bCs/>
-                <w:sz w:val="20"/>
-                <w:szCs w:val="20"/>
-              </w:rPr>
-              <w:t>a</w:t>
-            </w:r>
-            <w:r>
-              <w:rPr>
-                <w:rFonts w:asciiTheme="minorHAnsi" w:hAnsiTheme="minorHAnsi" w:cstheme="minorHAnsi"/>
-                <w:bCs/>
-                <w:sz w:val="20"/>
-                <w:szCs w:val="20"/>
-              </w:rPr>
-              <w:t xml:space="preserve"> total of </w:t>
-            </w:r>
-            <w:r>
-              <w:rPr>
-                <w:rFonts w:asciiTheme="minorHAnsi" w:hAnsiTheme="minorHAnsi" w:cstheme="minorHAnsi"/>
-                <w:bCs/>
-                <w:sz w:val="20"/>
-                <w:szCs w:val="20"/>
-              </w:rPr>
-              <w:t>10</w:t>
-            </w:r>
-            <w:r>
-              <w:rPr>
-                <w:rFonts w:asciiTheme="minorHAnsi" w:hAnsiTheme="minorHAnsi" w:cstheme="minorHAnsi"/>
-                <w:bCs/>
-                <w:sz w:val="20"/>
-                <w:szCs w:val="20"/>
-              </w:rPr>
-              <w:t>,</w:t>
-            </w:r>
-            <w:r>
-              <w:rPr>
-                <w:rFonts w:asciiTheme="minorHAnsi" w:hAnsiTheme="minorHAnsi" w:cstheme="minorHAnsi"/>
-                <w:bCs/>
-                <w:sz w:val="20"/>
-                <w:szCs w:val="20"/>
-              </w:rPr>
-              <w:t>000+</w:t>
-            </w:r>
-            <w:r>
-              <w:rPr>
-                <w:rFonts w:asciiTheme="minorHAnsi" w:hAnsiTheme="minorHAnsi" w:cstheme="minorHAnsi"/>
-                <w:bCs/>
-                <w:sz w:val="20"/>
-                <w:szCs w:val="20"/>
-              </w:rPr>
-              <w:t xml:space="preserve"> lines of code.</w:t>
             </w:r>
           </w:p>
         </w:tc>
         <w:tc>
           <w:tcPr>
-            <w:tcW w:w="1800" w:type="dxa"/>
+            <w:tcW w:w="1980" w:type="dxa"/>
             <w:tcBorders>
               <w:top w:val="nil"/>
               <w:left w:val="nil"/>
@@ -2173,10 +1471,9 @@
               <w:spacing w:before="120"/>
               <w:jc w:val="right"/>
               <w:rPr>
-                <w:rFonts w:asciiTheme="minorHAnsi" w:eastAsia="MS Mincho" w:hAnsiTheme="minorHAnsi" w:cstheme="minorHAnsi"/>
-                <w:sz w:val="20"/>
-                <w:szCs w:val="20"/>
-                <w:lang w:eastAsia="ja-JP"/>
+                <w:rFonts w:asciiTheme="minorHAnsi" w:hAnsiTheme="minorHAnsi" w:cstheme="minorHAnsi"/>
+                <w:sz w:val="20"/>
+                <w:szCs w:val="20"/>
               </w:rPr>
             </w:pPr>
             <w:r>
@@ -2185,26 +1482,23 @@
                 <w:sz w:val="20"/>
                 <w:szCs w:val="20"/>
               </w:rPr>
-              <w:t>Hanoi, Vietnam</w:t>
-            </w:r>
-            <w:r>
-              <w:rPr>
-                <w:rFonts w:asciiTheme="minorHAnsi" w:hAnsiTheme="minorHAnsi" w:cstheme="minorHAnsi"/>
-                <w:sz w:val="20"/>
-                <w:szCs w:val="20"/>
-              </w:rPr>
-              <w:br/>
-              <w:t>September 2020 – September 2021</w:t>
+              <w:t>Summer</w:t>
+            </w:r>
+            <w:r>
+              <w:rPr>
+                <w:rFonts w:asciiTheme="minorHAnsi" w:hAnsiTheme="minorHAnsi" w:cstheme="minorHAnsi"/>
+                <w:sz w:val="20"/>
+                <w:szCs w:val="20"/>
+              </w:rPr>
+              <w:t xml:space="preserve"> 2022</w:t>
             </w:r>
           </w:p>
         </w:tc>
       </w:tr>
-      <w:bookmarkEnd w:id="0"/>
-      <w:bookmarkEnd w:id="1"/>
       <w:tr>
         <w:tc>
           <w:tcPr>
-            <w:tcW w:w="9104" w:type="dxa"/>
+            <w:tcW w:w="8924" w:type="dxa"/>
             <w:tcBorders>
               <w:top w:val="nil"/>
               <w:left w:val="nil"/>
@@ -2233,7 +1527,7 @@
                 <w:sz w:val="20"/>
                 <w:szCs w:val="20"/>
               </w:rPr>
-              <w:t>Software Develop</w:t>
+              <w:t xml:space="preserve">Software </w:t>
             </w:r>
             <w:r>
               <w:rPr>
@@ -2242,7 +1536,7 @@
                 <w:sz w:val="20"/>
                 <w:szCs w:val="20"/>
               </w:rPr>
-              <w:t>ment</w:t>
+              <w:t>Engineer</w:t>
             </w:r>
             <w:r>
               <w:rPr>
@@ -2251,7 +1545,7 @@
                 <w:sz w:val="20"/>
                 <w:szCs w:val="20"/>
               </w:rPr>
-              <w:t xml:space="preserve"> Intern, DePauw</w:t>
+              <w:t xml:space="preserve">, Coc Coc Ltd </w:t>
             </w:r>
             <w:r>
               <w:rPr>
@@ -2260,7 +1554,64 @@
                 <w:sz w:val="20"/>
                 <w:szCs w:val="20"/>
               </w:rPr>
-              <w:t xml:space="preserve"> Computer Science Department </w:t>
+              <w:t>–</w:t>
+            </w:r>
+            <w:r>
+              <w:rPr>
+                <w:rFonts w:asciiTheme="minorHAnsi" w:hAnsiTheme="minorHAnsi" w:cstheme="minorHAnsi"/>
+                <w:b/>
+                <w:sz w:val="20"/>
+                <w:szCs w:val="20"/>
+              </w:rPr>
+              <w:t xml:space="preserve"> </w:t>
+            </w:r>
+            <w:r>
+              <w:rPr>
+                <w:rFonts w:asciiTheme="minorHAnsi" w:hAnsiTheme="minorHAnsi" w:cstheme="minorHAnsi"/>
+                <w:b/>
+                <w:sz w:val="20"/>
+                <w:szCs w:val="20"/>
+              </w:rPr>
+              <w:t>L</w:t>
+            </w:r>
+            <w:r>
+              <w:rPr>
+                <w:rFonts w:asciiTheme="minorHAnsi" w:hAnsiTheme="minorHAnsi" w:cstheme="minorHAnsi"/>
+                <w:b/>
+                <w:sz w:val="20"/>
+                <w:szCs w:val="20"/>
+              </w:rPr>
+              <w:t xml:space="preserve">argest </w:t>
+            </w:r>
+            <w:r>
+              <w:rPr>
+                <w:rFonts w:asciiTheme="minorHAnsi" w:hAnsiTheme="minorHAnsi" w:cstheme="minorHAnsi"/>
+                <w:b/>
+                <w:sz w:val="20"/>
+                <w:szCs w:val="20"/>
+              </w:rPr>
+              <w:t xml:space="preserve">Vietnamese </w:t>
+            </w:r>
+            <w:hyperlink r:id="rId12" w:history="1">
+              <w:r>
+                <w:rPr>
+                  <w:rStyle w:val="Hyperlink"/>
+                  <w:rFonts w:asciiTheme="minorHAnsi" w:hAnsiTheme="minorHAnsi" w:cstheme="minorHAnsi"/>
+                  <w:b/>
+                  <w:sz w:val="20"/>
+                  <w:szCs w:val="20"/>
+                </w:rPr>
+                <w:t>search engine</w:t>
+              </w:r>
+            </w:hyperlink>
+            <w:r>
+              <w:rPr>
+                <w:rFonts w:asciiTheme="minorHAnsi" w:hAnsiTheme="minorHAnsi" w:cstheme="minorHAnsi"/>
+                <w:b/>
+                <w:sz w:val="20"/>
+                <w:szCs w:val="20"/>
+              </w:rPr>
+              <w:t xml:space="preserve"> </w:t>
             </w:r>
             <w:r>
               <w:rPr>
@@ -2278,7 +1629,61 @@
                 <w:sz w:val="20"/>
                 <w:szCs w:val="20"/>
               </w:rPr>
-              <w:t>PyTorch, Coq, Gallina, TreeLSTM)</w:t>
+              <w:t xml:space="preserve">Spring, </w:t>
+            </w:r>
+            <w:r>
+              <w:rPr>
+                <w:rFonts w:asciiTheme="minorHAnsi" w:hAnsiTheme="minorHAnsi" w:cstheme="minorHAnsi"/>
+                <w:i/>
+                <w:sz w:val="20"/>
+                <w:szCs w:val="20"/>
+              </w:rPr>
+              <w:t>Jetty,</w:t>
+            </w:r>
+            <w:r>
+              <w:rPr>
+                <w:rFonts w:asciiTheme="minorHAnsi" w:hAnsiTheme="minorHAnsi" w:cstheme="minorHAnsi"/>
+                <w:i/>
+                <w:sz w:val="20"/>
+                <w:szCs w:val="20"/>
+              </w:rPr>
+              <w:t xml:space="preserve"> </w:t>
+            </w:r>
+            <w:r>
+              <w:rPr>
+                <w:rFonts w:asciiTheme="minorHAnsi" w:hAnsiTheme="minorHAnsi" w:cstheme="minorHAnsi"/>
+                <w:i/>
+                <w:sz w:val="20"/>
+                <w:szCs w:val="20"/>
+              </w:rPr>
+              <w:t>MariaDB</w:t>
+            </w:r>
+            <w:r>
+              <w:rPr>
+                <w:rFonts w:asciiTheme="minorHAnsi" w:hAnsiTheme="minorHAnsi" w:cstheme="minorHAnsi"/>
+                <w:i/>
+                <w:sz w:val="20"/>
+                <w:szCs w:val="20"/>
+              </w:rPr>
+              <w:t>, RESTful</w:t>
+            </w:r>
+            <w:r>
+              <w:rPr>
+                <w:rFonts w:asciiTheme="minorHAnsi" w:hAnsiTheme="minorHAnsi" w:cstheme="minorHAnsi"/>
+                <w:i/>
+                <w:sz w:val="20"/>
+                <w:szCs w:val="20"/>
+              </w:rPr>
+              <w:t xml:space="preserve"> </w:t>
+            </w:r>
+            <w:r>
+              <w:rPr>
+                <w:rFonts w:asciiTheme="minorHAnsi" w:hAnsiTheme="minorHAnsi" w:cstheme="minorHAnsi"/>
+                <w:i/>
+                <w:sz w:val="20"/>
+                <w:szCs w:val="20"/>
+              </w:rPr>
+              <w:t>API)</w:t>
             </w:r>
           </w:p>
           <w:p>
@@ -2304,63 +1709,15 @@
                 <w:sz w:val="20"/>
                 <w:szCs w:val="20"/>
               </w:rPr>
-              <w:t>D</w:t>
-            </w:r>
-            <w:r>
-              <w:rPr>
-                <w:rFonts w:asciiTheme="minorHAnsi" w:hAnsiTheme="minorHAnsi" w:cstheme="minorHAnsi"/>
-                <w:sz w:val="20"/>
-                <w:szCs w:val="20"/>
-              </w:rPr>
-              <w:t xml:space="preserve">esigned and implemented </w:t>
-            </w:r>
-            <w:r>
-              <w:rPr>
-                <w:rFonts w:asciiTheme="minorHAnsi" w:hAnsiTheme="minorHAnsi" w:cstheme="minorHAnsi"/>
-                <w:sz w:val="20"/>
-                <w:szCs w:val="20"/>
-              </w:rPr>
-              <w:t>a</w:t>
-            </w:r>
-            <w:r>
-              <w:rPr>
-                <w:rFonts w:asciiTheme="minorHAnsi" w:hAnsiTheme="minorHAnsi" w:cstheme="minorHAnsi"/>
-                <w:sz w:val="20"/>
-                <w:szCs w:val="20"/>
-              </w:rPr>
-              <w:t xml:space="preserve">n Interactive Theorem Prover that </w:t>
-            </w:r>
-            <w:r>
-              <w:rPr>
-                <w:rFonts w:asciiTheme="minorHAnsi" w:hAnsiTheme="minorHAnsi" w:cstheme="minorHAnsi"/>
-                <w:sz w:val="20"/>
-                <w:szCs w:val="20"/>
-              </w:rPr>
-              <w:t>helps students and instructors</w:t>
-            </w:r>
-            <w:r>
-              <w:rPr>
-                <w:rFonts w:asciiTheme="minorHAnsi" w:hAnsiTheme="minorHAnsi" w:cstheme="minorHAnsi"/>
-                <w:sz w:val="20"/>
-                <w:szCs w:val="20"/>
-              </w:rPr>
-              <w:t xml:space="preserve"> create</w:t>
-            </w:r>
-            <w:r>
-              <w:rPr>
-                <w:rFonts w:asciiTheme="minorHAnsi" w:hAnsiTheme="minorHAnsi" w:cstheme="minorHAnsi"/>
-                <w:sz w:val="20"/>
-                <w:szCs w:val="20"/>
-              </w:rPr>
-              <w:t xml:space="preserve"> mathematical proof</w:t>
-            </w:r>
-            <w:r>
-              <w:rPr>
-                <w:rFonts w:asciiTheme="minorHAnsi" w:hAnsiTheme="minorHAnsi" w:cstheme="minorHAnsi"/>
-                <w:sz w:val="20"/>
-                <w:szCs w:val="20"/>
-              </w:rPr>
-              <w:t>s</w:t>
+              <w:t>Independently</w:t>
+            </w:r>
+            <w:r>
+              <w:rPr>
+                <w:rFonts w:asciiTheme="minorHAnsi" w:hAnsiTheme="minorHAnsi" w:cstheme="minorHAnsi"/>
+                <w:sz w:val="20"/>
+                <w:szCs w:val="20"/>
+              </w:rPr>
+              <w:t xml:space="preserve"> shipped</w:t>
             </w:r>
             <w:r>
               <w:rPr>
@@ -2384,7 +1741,169 @@
                 <w:sz w:val="20"/>
                 <w:szCs w:val="20"/>
               </w:rPr>
-              <w:t xml:space="preserve"> program verifications. </w:t>
+              <w:t xml:space="preserve"> maintained</w:t>
+            </w:r>
+            <w:r>
+              <w:rPr>
+                <w:rFonts w:asciiTheme="minorHAnsi" w:hAnsiTheme="minorHAnsi" w:cstheme="minorHAnsi"/>
+                <w:sz w:val="20"/>
+                <w:szCs w:val="20"/>
+              </w:rPr>
+              <w:t xml:space="preserve"> </w:t>
+            </w:r>
+            <w:r>
+              <w:rPr>
+                <w:rFonts w:asciiTheme="minorHAnsi" w:hAnsiTheme="minorHAnsi" w:cstheme="minorHAnsi"/>
+                <w:sz w:val="20"/>
+                <w:szCs w:val="20"/>
+              </w:rPr>
+              <w:t>Query Parser</w:t>
+            </w:r>
+            <w:r>
+              <w:rPr>
+                <w:rFonts w:asciiTheme="minorHAnsi" w:hAnsiTheme="minorHAnsi" w:cstheme="minorHAnsi"/>
+                <w:sz w:val="20"/>
+                <w:szCs w:val="20"/>
+              </w:rPr>
+              <w:t xml:space="preserve"> </w:t>
+            </w:r>
+            <w:r>
+              <w:rPr>
+                <w:rFonts w:asciiTheme="minorHAnsi" w:hAnsiTheme="minorHAnsi" w:cstheme="minorHAnsi"/>
+                <w:sz w:val="20"/>
+                <w:szCs w:val="20"/>
+              </w:rPr>
+              <w:t>–</w:t>
+            </w:r>
+            <w:r>
+              <w:rPr>
+                <w:rFonts w:asciiTheme="minorHAnsi" w:hAnsiTheme="minorHAnsi" w:cstheme="minorHAnsi"/>
+                <w:sz w:val="20"/>
+                <w:szCs w:val="20"/>
+              </w:rPr>
+              <w:t xml:space="preserve"> </w:t>
+            </w:r>
+            <w:r>
+              <w:rPr>
+                <w:rFonts w:asciiTheme="minorHAnsi" w:hAnsiTheme="minorHAnsi" w:cstheme="minorHAnsi"/>
+                <w:sz w:val="20"/>
+                <w:szCs w:val="20"/>
+              </w:rPr>
+              <w:t>a c</w:t>
+            </w:r>
+            <w:r>
+              <w:rPr>
+                <w:rFonts w:asciiTheme="minorHAnsi" w:hAnsiTheme="minorHAnsi" w:cstheme="minorHAnsi"/>
+                <w:sz w:val="20"/>
+                <w:szCs w:val="20"/>
+              </w:rPr>
+              <w:t>or</w:t>
+            </w:r>
+            <w:r>
+              <w:rPr>
+                <w:rFonts w:asciiTheme="minorHAnsi" w:hAnsiTheme="minorHAnsi" w:cstheme="minorHAnsi"/>
+                <w:sz w:val="20"/>
+                <w:szCs w:val="20"/>
+              </w:rPr>
+              <w:t>e</w:t>
+            </w:r>
+            <w:r>
+              <w:rPr>
+                <w:rFonts w:asciiTheme="minorHAnsi" w:hAnsiTheme="minorHAnsi" w:cstheme="minorHAnsi"/>
+                <w:sz w:val="20"/>
+                <w:szCs w:val="20"/>
+              </w:rPr>
+              <w:t xml:space="preserve"> service</w:t>
+            </w:r>
+            <w:r>
+              <w:rPr>
+                <w:rFonts w:asciiTheme="minorHAnsi" w:hAnsiTheme="minorHAnsi" w:cstheme="minorHAnsi"/>
+                <w:sz w:val="20"/>
+                <w:szCs w:val="20"/>
+              </w:rPr>
+              <w:t xml:space="preserve"> written in </w:t>
+            </w:r>
+            <w:r>
+              <w:rPr>
+                <w:rFonts w:asciiTheme="minorHAnsi" w:hAnsiTheme="minorHAnsi" w:cstheme="minorHAnsi"/>
+                <w:b/>
+                <w:bCs/>
+                <w:sz w:val="20"/>
+                <w:szCs w:val="20"/>
+              </w:rPr>
+              <w:t>Java</w:t>
+            </w:r>
+            <w:r>
+              <w:rPr>
+                <w:rFonts w:asciiTheme="minorHAnsi" w:hAnsiTheme="minorHAnsi" w:cstheme="minorHAnsi"/>
+                <w:sz w:val="20"/>
+                <w:szCs w:val="20"/>
+              </w:rPr>
+              <w:t xml:space="preserve"> that </w:t>
+            </w:r>
+            <w:r>
+              <w:rPr>
+                <w:rFonts w:asciiTheme="minorHAnsi" w:hAnsiTheme="minorHAnsi" w:cstheme="minorHAnsi"/>
+                <w:sz w:val="20"/>
+                <w:szCs w:val="20"/>
+              </w:rPr>
+              <w:t>handles</w:t>
+            </w:r>
+            <w:r>
+              <w:rPr>
+                <w:rFonts w:asciiTheme="minorHAnsi" w:hAnsiTheme="minorHAnsi" w:cstheme="minorHAnsi"/>
+                <w:sz w:val="20"/>
+                <w:szCs w:val="20"/>
+              </w:rPr>
+              <w:t xml:space="preserve"> </w:t>
+            </w:r>
+            <w:r>
+              <w:rPr>
+                <w:rFonts w:asciiTheme="minorHAnsi" w:hAnsiTheme="minorHAnsi" w:cstheme="minorHAnsi"/>
+                <w:sz w:val="20"/>
+                <w:szCs w:val="20"/>
+              </w:rPr>
+              <w:t>all</w:t>
+            </w:r>
+            <w:r>
+              <w:rPr>
+                <w:rFonts w:asciiTheme="minorHAnsi" w:hAnsiTheme="minorHAnsi" w:cstheme="minorHAnsi"/>
+                <w:sz w:val="20"/>
+                <w:szCs w:val="20"/>
+              </w:rPr>
+              <w:t xml:space="preserve"> incoming queries at over 200 queries per second by </w:t>
+            </w:r>
+            <w:r>
+              <w:rPr>
+                <w:rFonts w:asciiTheme="minorHAnsi" w:hAnsiTheme="minorHAnsi" w:cstheme="minorHAnsi"/>
+                <w:sz w:val="20"/>
+                <w:szCs w:val="20"/>
+              </w:rPr>
+              <w:t xml:space="preserve">tokenizing, correcting misprints, extracting connotation and context, </w:t>
+            </w:r>
+            <w:r>
+              <w:rPr>
+                <w:rFonts w:asciiTheme="minorHAnsi" w:hAnsiTheme="minorHAnsi" w:cstheme="minorHAnsi"/>
+                <w:sz w:val="20"/>
+                <w:szCs w:val="20"/>
+              </w:rPr>
+              <w:t xml:space="preserve">and </w:t>
+            </w:r>
+            <w:r>
+              <w:rPr>
+                <w:rFonts w:asciiTheme="minorHAnsi" w:hAnsiTheme="minorHAnsi" w:cstheme="minorHAnsi"/>
+                <w:sz w:val="20"/>
+                <w:szCs w:val="20"/>
+              </w:rPr>
+              <w:t>generating related information</w:t>
+            </w:r>
+            <w:r>
+              <w:rPr>
+                <w:rFonts w:asciiTheme="minorHAnsi" w:hAnsiTheme="minorHAnsi" w:cstheme="minorHAnsi"/>
+                <w:sz w:val="20"/>
+                <w:szCs w:val="20"/>
+              </w:rPr>
+              <w:t xml:space="preserve"> </w:t>
             </w:r>
           </w:p>
           <w:p>
@@ -2410,135 +1929,7 @@
                 <w:sz w:val="20"/>
                 <w:szCs w:val="20"/>
               </w:rPr>
-              <w:t>Integrated t</w:t>
-            </w:r>
-            <w:r>
-              <w:rPr>
-                <w:rFonts w:asciiTheme="minorHAnsi" w:hAnsiTheme="minorHAnsi" w:cstheme="minorHAnsi"/>
-                <w:sz w:val="20"/>
-                <w:szCs w:val="20"/>
-              </w:rPr>
-              <w:t xml:space="preserve">he </w:t>
-            </w:r>
-            <w:r>
-              <w:rPr>
-                <w:rFonts w:asciiTheme="minorHAnsi" w:hAnsiTheme="minorHAnsi" w:cstheme="minorHAnsi"/>
-                <w:sz w:val="20"/>
-                <w:szCs w:val="20"/>
-              </w:rPr>
-              <w:t>i</w:t>
-            </w:r>
-            <w:r>
-              <w:rPr>
-                <w:rFonts w:asciiTheme="minorHAnsi" w:hAnsiTheme="minorHAnsi" w:cstheme="minorHAnsi"/>
-                <w:sz w:val="20"/>
-                <w:szCs w:val="20"/>
-              </w:rPr>
-              <w:t xml:space="preserve">nteractive </w:t>
-            </w:r>
-            <w:r>
-              <w:rPr>
-                <w:rFonts w:asciiTheme="minorHAnsi" w:hAnsiTheme="minorHAnsi" w:cstheme="minorHAnsi"/>
-                <w:sz w:val="20"/>
-                <w:szCs w:val="20"/>
-              </w:rPr>
-              <w:t>feature</w:t>
-            </w:r>
-            <w:r>
-              <w:rPr>
-                <w:rFonts w:asciiTheme="minorHAnsi" w:hAnsiTheme="minorHAnsi" w:cstheme="minorHAnsi"/>
-                <w:sz w:val="20"/>
-                <w:szCs w:val="20"/>
-              </w:rPr>
-              <w:t xml:space="preserve"> of s</w:t>
-            </w:r>
-            <w:r>
-              <w:rPr>
-                <w:rFonts w:asciiTheme="minorHAnsi" w:hAnsiTheme="minorHAnsi" w:cstheme="minorHAnsi"/>
-                <w:sz w:val="20"/>
-                <w:szCs w:val="20"/>
-              </w:rPr>
-              <w:t>electi</w:t>
-            </w:r>
-            <w:r>
-              <w:rPr>
-                <w:rFonts w:asciiTheme="minorHAnsi" w:hAnsiTheme="minorHAnsi" w:cstheme="minorHAnsi"/>
-                <w:sz w:val="20"/>
-                <w:szCs w:val="20"/>
-              </w:rPr>
-              <w:t>ng</w:t>
-            </w:r>
-            <w:r>
-              <w:rPr>
-                <w:rFonts w:asciiTheme="minorHAnsi" w:hAnsiTheme="minorHAnsi" w:cstheme="minorHAnsi"/>
-                <w:sz w:val="20"/>
-                <w:szCs w:val="20"/>
-              </w:rPr>
-              <w:t xml:space="preserve"> </w:t>
-            </w:r>
-            <w:r>
-              <w:rPr>
-                <w:rFonts w:asciiTheme="minorHAnsi" w:hAnsiTheme="minorHAnsi" w:cstheme="minorHAnsi"/>
-                <w:sz w:val="20"/>
-                <w:szCs w:val="20"/>
-              </w:rPr>
-              <w:t>“</w:t>
-            </w:r>
-            <w:r>
-              <w:rPr>
-                <w:rFonts w:asciiTheme="minorHAnsi" w:hAnsiTheme="minorHAnsi" w:cstheme="minorHAnsi"/>
-                <w:sz w:val="20"/>
-                <w:szCs w:val="20"/>
-              </w:rPr>
-              <w:t>proof</w:t>
-            </w:r>
-            <w:r>
-              <w:rPr>
-                <w:rFonts w:asciiTheme="minorHAnsi" w:hAnsiTheme="minorHAnsi" w:cstheme="minorHAnsi"/>
-                <w:sz w:val="20"/>
-                <w:szCs w:val="20"/>
-              </w:rPr>
-              <w:t xml:space="preserve"> tactics</w:t>
-            </w:r>
-            <w:r>
-              <w:rPr>
-                <w:rFonts w:asciiTheme="minorHAnsi" w:hAnsiTheme="minorHAnsi" w:cstheme="minorHAnsi"/>
-                <w:sz w:val="20"/>
-                <w:szCs w:val="20"/>
-              </w:rPr>
-              <w:t>,</w:t>
-            </w:r>
-            <w:r>
-              <w:rPr>
-                <w:rFonts w:asciiTheme="minorHAnsi" w:hAnsiTheme="minorHAnsi" w:cstheme="minorHAnsi"/>
-                <w:sz w:val="20"/>
-                <w:szCs w:val="20"/>
-              </w:rPr>
-              <w:t xml:space="preserve">” </w:t>
-            </w:r>
-            <w:r>
-              <w:rPr>
-                <w:rFonts w:asciiTheme="minorHAnsi" w:hAnsiTheme="minorHAnsi" w:cstheme="minorHAnsi"/>
-                <w:sz w:val="20"/>
-                <w:szCs w:val="20"/>
-              </w:rPr>
-              <w:t>i.e.,</w:t>
-            </w:r>
-            <w:r>
-              <w:rPr>
-                <w:rFonts w:asciiTheme="minorHAnsi" w:hAnsiTheme="minorHAnsi" w:cstheme="minorHAnsi"/>
-                <w:sz w:val="20"/>
-                <w:szCs w:val="20"/>
-              </w:rPr>
-              <w:t xml:space="preserve"> </w:t>
-            </w:r>
-            <w:r>
-              <w:rPr>
-                <w:rFonts w:asciiTheme="minorHAnsi" w:hAnsiTheme="minorHAnsi" w:cstheme="minorHAnsi"/>
-                <w:sz w:val="20"/>
-                <w:szCs w:val="20"/>
-              </w:rPr>
-              <w:t>strategies for combining known facts to progress towards a proof goal.</w:t>
+              <w:t>Implemented new query normalizing mechanism that reduced empty results by 50%.</w:t>
             </w:r>
           </w:p>
           <w:p>
@@ -2553,98 +1944,262 @@
               <w:contextualSpacing/>
               <w:rPr>
                 <w:rFonts w:asciiTheme="minorHAnsi" w:hAnsiTheme="minorHAnsi" w:cstheme="minorHAnsi"/>
+                <w:bCs/>
+                <w:sz w:val="20"/>
+                <w:szCs w:val="20"/>
+              </w:rPr>
+            </w:pPr>
+            <w:r>
+              <w:rPr>
+                <w:rFonts w:asciiTheme="minorHAnsi" w:hAnsiTheme="minorHAnsi" w:cstheme="minorHAnsi"/>
+                <w:bCs/>
+                <w:sz w:val="20"/>
+                <w:szCs w:val="20"/>
+              </w:rPr>
+              <w:t xml:space="preserve">Shipped </w:t>
+            </w:r>
+            <w:r>
+              <w:rPr>
+                <w:rFonts w:asciiTheme="minorHAnsi" w:hAnsiTheme="minorHAnsi" w:cstheme="minorHAnsi"/>
+                <w:bCs/>
+                <w:sz w:val="20"/>
+                <w:szCs w:val="20"/>
+              </w:rPr>
+              <w:t xml:space="preserve">vertical search </w:t>
+            </w:r>
+            <w:r>
+              <w:rPr>
+                <w:rFonts w:asciiTheme="minorHAnsi" w:hAnsiTheme="minorHAnsi" w:cstheme="minorHAnsi"/>
+                <w:bCs/>
+                <w:sz w:val="20"/>
+                <w:szCs w:val="20"/>
+              </w:rPr>
+              <w:t>micro</w:t>
+            </w:r>
+            <w:r>
+              <w:rPr>
+                <w:rFonts w:asciiTheme="minorHAnsi" w:hAnsiTheme="minorHAnsi" w:cstheme="minorHAnsi"/>
+                <w:bCs/>
+                <w:sz w:val="20"/>
+                <w:szCs w:val="20"/>
+              </w:rPr>
+              <w:t>service</w:t>
+            </w:r>
+            <w:r>
+              <w:rPr>
+                <w:rFonts w:asciiTheme="minorHAnsi" w:hAnsiTheme="minorHAnsi" w:cstheme="minorHAnsi"/>
+                <w:bCs/>
+                <w:sz w:val="20"/>
+                <w:szCs w:val="20"/>
+              </w:rPr>
+              <w:t>s</w:t>
+            </w:r>
+            <w:r>
+              <w:rPr>
+                <w:rFonts w:asciiTheme="minorHAnsi" w:hAnsiTheme="minorHAnsi" w:cstheme="minorHAnsi"/>
+                <w:bCs/>
+                <w:sz w:val="20"/>
+                <w:szCs w:val="20"/>
+              </w:rPr>
+              <w:t xml:space="preserve"> for</w:t>
+            </w:r>
+            <w:r>
+              <w:rPr>
+                <w:rFonts w:asciiTheme="minorHAnsi" w:hAnsiTheme="minorHAnsi" w:cstheme="minorHAnsi"/>
+                <w:bCs/>
+                <w:sz w:val="20"/>
+                <w:szCs w:val="20"/>
+              </w:rPr>
+              <w:t xml:space="preserve"> education </w:t>
+            </w:r>
+            <w:r>
+              <w:rPr>
+                <w:rFonts w:asciiTheme="minorHAnsi" w:hAnsiTheme="minorHAnsi" w:cstheme="minorHAnsi"/>
+                <w:bCs/>
+                <w:sz w:val="20"/>
+                <w:szCs w:val="20"/>
+              </w:rPr>
+              <w:t xml:space="preserve">purposes </w:t>
+            </w:r>
+            <w:r>
+              <w:rPr>
+                <w:rFonts w:asciiTheme="minorHAnsi" w:hAnsiTheme="minorHAnsi" w:cstheme="minorHAnsi"/>
+                <w:bCs/>
+                <w:sz w:val="20"/>
+                <w:szCs w:val="20"/>
+              </w:rPr>
+              <w:t xml:space="preserve">with </w:t>
+            </w:r>
+            <w:r>
+              <w:rPr>
+                <w:rFonts w:asciiTheme="minorHAnsi" w:hAnsiTheme="minorHAnsi" w:cstheme="minorHAnsi"/>
+                <w:bCs/>
+                <w:sz w:val="20"/>
+                <w:szCs w:val="20"/>
+              </w:rPr>
+              <w:t>94% precision</w:t>
+            </w:r>
+            <w:r>
+              <w:rPr>
+                <w:rFonts w:asciiTheme="minorHAnsi" w:hAnsiTheme="minorHAnsi" w:cstheme="minorHAnsi"/>
+                <w:bCs/>
+                <w:sz w:val="20"/>
+                <w:szCs w:val="20"/>
+              </w:rPr>
+              <w:t xml:space="preserve">. </w:t>
+            </w:r>
+            <w:r>
+              <w:rPr>
+                <w:rFonts w:asciiTheme="minorHAnsi" w:hAnsiTheme="minorHAnsi" w:cstheme="minorHAnsi"/>
+                <w:bCs/>
+                <w:sz w:val="20"/>
+                <w:szCs w:val="20"/>
+              </w:rPr>
+              <w:t xml:space="preserve">These microservices crawled </w:t>
+            </w:r>
+            <w:r>
+              <w:rPr>
+                <w:rFonts w:asciiTheme="minorHAnsi" w:hAnsiTheme="minorHAnsi" w:cstheme="minorHAnsi"/>
+                <w:bCs/>
+                <w:sz w:val="20"/>
+                <w:szCs w:val="20"/>
+              </w:rPr>
+              <w:t xml:space="preserve">the </w:t>
+            </w:r>
+            <w:r>
+              <w:rPr>
+                <w:rFonts w:asciiTheme="minorHAnsi" w:hAnsiTheme="minorHAnsi" w:cstheme="minorHAnsi"/>
+                <w:bCs/>
+                <w:sz w:val="20"/>
+                <w:szCs w:val="20"/>
+              </w:rPr>
+              <w:t xml:space="preserve">web using </w:t>
+            </w:r>
+            <w:r>
+              <w:rPr>
+                <w:rFonts w:asciiTheme="minorHAnsi" w:hAnsiTheme="minorHAnsi" w:cstheme="minorHAnsi"/>
                 <w:b/>
                 <w:sz w:val="20"/>
                 <w:szCs w:val="20"/>
               </w:rPr>
-            </w:pPr>
-            <w:r>
-              <w:rPr>
-                <w:rFonts w:asciiTheme="minorHAnsi" w:hAnsiTheme="minorHAnsi" w:cstheme="minorHAnsi"/>
-                <w:sz w:val="20"/>
-                <w:szCs w:val="20"/>
-              </w:rPr>
-              <w:t xml:space="preserve">Translated proof data into tree structures to fit into a </w:t>
+              <w:t>Jsoup</w:t>
+            </w:r>
+            <w:r>
+              <w:rPr>
+                <w:rFonts w:asciiTheme="minorHAnsi" w:hAnsiTheme="minorHAnsi" w:cstheme="minorHAnsi"/>
+                <w:bCs/>
+                <w:sz w:val="20"/>
+                <w:szCs w:val="20"/>
+              </w:rPr>
+              <w:t xml:space="preserve"> </w:t>
+            </w:r>
+            <w:r>
+              <w:rPr>
+                <w:rFonts w:asciiTheme="minorHAnsi" w:hAnsiTheme="minorHAnsi" w:cstheme="minorHAnsi"/>
+                <w:bCs/>
+                <w:sz w:val="20"/>
+                <w:szCs w:val="20"/>
+              </w:rPr>
+              <w:t>then i</w:t>
+            </w:r>
+            <w:r>
+              <w:rPr>
+                <w:rFonts w:asciiTheme="minorHAnsi" w:hAnsiTheme="minorHAnsi" w:cstheme="minorHAnsi"/>
+                <w:bCs/>
+                <w:sz w:val="20"/>
+                <w:szCs w:val="20"/>
+              </w:rPr>
+              <w:t xml:space="preserve">ndexed </w:t>
+            </w:r>
+            <w:r>
+              <w:rPr>
+                <w:rFonts w:asciiTheme="minorHAnsi" w:hAnsiTheme="minorHAnsi" w:cstheme="minorHAnsi"/>
+                <w:bCs/>
+                <w:sz w:val="20"/>
+                <w:szCs w:val="20"/>
+              </w:rPr>
+              <w:t xml:space="preserve">data </w:t>
+            </w:r>
+            <w:r>
+              <w:rPr>
+                <w:rFonts w:asciiTheme="minorHAnsi" w:hAnsiTheme="minorHAnsi" w:cstheme="minorHAnsi"/>
+                <w:bCs/>
+                <w:sz w:val="20"/>
+                <w:szCs w:val="20"/>
+              </w:rPr>
+              <w:t>into</w:t>
+            </w:r>
+            <w:r>
+              <w:rPr>
+                <w:rFonts w:asciiTheme="minorHAnsi" w:hAnsiTheme="minorHAnsi" w:cstheme="minorHAnsi"/>
+                <w:bCs/>
+                <w:sz w:val="20"/>
+                <w:szCs w:val="20"/>
+              </w:rPr>
+              <w:t xml:space="preserve"> </w:t>
             </w:r>
             <w:r>
               <w:rPr>
                 <w:rFonts w:asciiTheme="minorHAnsi" w:hAnsiTheme="minorHAnsi" w:cstheme="minorHAnsi"/>
                 <w:b/>
-                <w:bCs/>
-                <w:sz w:val="20"/>
-                <w:szCs w:val="20"/>
-              </w:rPr>
-              <w:t>TreeLSTM</w:t>
-            </w:r>
-            <w:r>
-              <w:rPr>
-                <w:rFonts w:asciiTheme="minorHAnsi" w:hAnsiTheme="minorHAnsi" w:cstheme="minorHAnsi"/>
-                <w:sz w:val="20"/>
-                <w:szCs w:val="20"/>
-              </w:rPr>
-              <w:t>, a type of recurrent neural network (</w:t>
+                <w:sz w:val="20"/>
+                <w:szCs w:val="20"/>
+              </w:rPr>
+              <w:t>MariaDB</w:t>
             </w:r>
             <w:r>
               <w:rPr>
                 <w:rFonts w:asciiTheme="minorHAnsi" w:hAnsiTheme="minorHAnsi" w:cstheme="minorHAnsi"/>
                 <w:b/>
-                <w:bCs/>
-                <w:sz w:val="20"/>
-                <w:szCs w:val="20"/>
-              </w:rPr>
-              <w:t>RNN</w:t>
-            </w:r>
-            <w:r>
-              <w:rPr>
-                <w:rFonts w:asciiTheme="minorHAnsi" w:hAnsiTheme="minorHAnsi" w:cstheme="minorHAnsi"/>
-                <w:sz w:val="20"/>
-                <w:szCs w:val="20"/>
-              </w:rPr>
-              <w:t>)</w:t>
-            </w:r>
-            <w:r>
-              <w:rPr>
-                <w:rFonts w:asciiTheme="minorHAnsi" w:hAnsiTheme="minorHAnsi" w:cstheme="minorHAnsi"/>
-                <w:sz w:val="20"/>
-                <w:szCs w:val="20"/>
-              </w:rPr>
-              <w:t xml:space="preserve"> underlying our </w:t>
+                <w:sz w:val="20"/>
+                <w:szCs w:val="20"/>
+              </w:rPr>
+              <w:t xml:space="preserve"> </w:t>
+            </w:r>
+            <w:r>
+              <w:rPr>
+                <w:rFonts w:asciiTheme="minorHAnsi" w:hAnsiTheme="minorHAnsi" w:cstheme="minorHAnsi"/>
+                <w:bCs/>
+                <w:sz w:val="20"/>
+                <w:szCs w:val="20"/>
+              </w:rPr>
+              <w:t>using</w:t>
             </w:r>
             <w:r>
               <w:rPr>
                 <w:rFonts w:asciiTheme="minorHAnsi" w:hAnsiTheme="minorHAnsi" w:cstheme="minorHAnsi"/>
                 <w:b/>
-                <w:bCs/>
-                <w:sz w:val="20"/>
-                <w:szCs w:val="20"/>
-              </w:rPr>
-              <w:t>NLP</w:t>
-            </w:r>
-            <w:r>
-              <w:rPr>
-                <w:rFonts w:asciiTheme="minorHAnsi" w:hAnsiTheme="minorHAnsi" w:cstheme="minorHAnsi"/>
-                <w:sz w:val="20"/>
-                <w:szCs w:val="20"/>
-              </w:rPr>
-              <w:t xml:space="preserve"> model using </w:t>
+                <w:sz w:val="20"/>
+                <w:szCs w:val="20"/>
+              </w:rPr>
+              <w:t xml:space="preserve"> </w:t>
             </w:r>
             <w:r>
               <w:rPr>
                 <w:rFonts w:asciiTheme="minorHAnsi" w:hAnsiTheme="minorHAnsi" w:cstheme="minorHAnsi"/>
                 <w:b/>
-                <w:bCs/>
-                <w:sz w:val="20"/>
-                <w:szCs w:val="20"/>
-              </w:rPr>
-              <w:t>PyTorch</w:t>
-            </w:r>
-            <w:r>
-              <w:rPr>
-                <w:rFonts w:asciiTheme="minorHAnsi" w:hAnsiTheme="minorHAnsi" w:cstheme="minorHAnsi"/>
+                <w:sz w:val="20"/>
+                <w:szCs w:val="20"/>
+              </w:rPr>
+              <w:t>JPA Hibernate</w:t>
+            </w:r>
+            <w:r>
+              <w:rPr>
+                <w:rFonts w:asciiTheme="minorHAnsi" w:hAnsiTheme="minorHAnsi" w:cstheme="minorHAnsi"/>
+                <w:b/>
                 <w:sz w:val="20"/>
                 <w:szCs w:val="20"/>
               </w:rPr>
               <w:t>.</w:t>
+            </w:r>
+            <w:r>
+              <w:rPr>
+                <w:rFonts w:asciiTheme="minorHAnsi" w:hAnsiTheme="minorHAnsi" w:cstheme="minorHAnsi"/>
+                <w:bCs/>
+                <w:sz w:val="20"/>
+                <w:szCs w:val="20"/>
+              </w:rPr>
+              <w:t xml:space="preserve"> </w:t>
             </w:r>
           </w:p>
           <w:p>
@@ -2659,42 +2214,496 @@
               <w:contextualSpacing/>
               <w:rPr>
                 <w:rFonts w:asciiTheme="minorHAnsi" w:hAnsiTheme="minorHAnsi" w:cstheme="minorHAnsi"/>
+                <w:bCs/>
+                <w:sz w:val="20"/>
+                <w:szCs w:val="20"/>
+              </w:rPr>
+            </w:pPr>
+            <w:r>
+              <w:rPr>
+                <w:rFonts w:asciiTheme="minorHAnsi" w:hAnsiTheme="minorHAnsi" w:cstheme="minorHAnsi"/>
+                <w:bCs/>
+                <w:sz w:val="20"/>
+                <w:szCs w:val="20"/>
+              </w:rPr>
+              <w:t>Designed and s</w:t>
+            </w:r>
+            <w:r>
+              <w:rPr>
+                <w:rFonts w:asciiTheme="minorHAnsi" w:hAnsiTheme="minorHAnsi" w:cstheme="minorHAnsi"/>
+                <w:bCs/>
+                <w:sz w:val="20"/>
+                <w:szCs w:val="20"/>
+              </w:rPr>
+              <w:t>hipped</w:t>
+            </w:r>
+            <w:r>
+              <w:rPr>
+                <w:rFonts w:asciiTheme="minorHAnsi" w:hAnsiTheme="minorHAnsi" w:cstheme="minorHAnsi"/>
+                <w:bCs/>
+                <w:sz w:val="20"/>
+                <w:szCs w:val="20"/>
+              </w:rPr>
+              <w:t xml:space="preserve"> </w:t>
+            </w:r>
+            <w:r>
+              <w:rPr>
+                <w:rFonts w:asciiTheme="minorHAnsi" w:hAnsiTheme="minorHAnsi" w:cstheme="minorHAnsi"/>
+                <w:bCs/>
+                <w:sz w:val="20"/>
+                <w:szCs w:val="20"/>
+              </w:rPr>
+              <w:t>Proxy</w:t>
+            </w:r>
+            <w:r>
+              <w:rPr>
+                <w:rFonts w:asciiTheme="minorHAnsi" w:hAnsiTheme="minorHAnsi" w:cstheme="minorHAnsi"/>
+                <w:bCs/>
+                <w:sz w:val="20"/>
+                <w:szCs w:val="20"/>
+              </w:rPr>
+              <w:t xml:space="preserve"> API Gateway</w:t>
+            </w:r>
+            <w:r>
+              <w:rPr>
+                <w:rFonts w:asciiTheme="minorHAnsi" w:hAnsiTheme="minorHAnsi" w:cstheme="minorHAnsi"/>
+                <w:bCs/>
+                <w:sz w:val="20"/>
+                <w:szCs w:val="20"/>
+              </w:rPr>
+              <w:t xml:space="preserve">, a zero to one project </w:t>
+            </w:r>
+            <w:r>
+              <w:rPr>
+                <w:rFonts w:asciiTheme="minorHAnsi" w:hAnsiTheme="minorHAnsi" w:cstheme="minorHAnsi"/>
+                <w:bCs/>
+                <w:sz w:val="20"/>
+                <w:szCs w:val="20"/>
+              </w:rPr>
+              <w:t>using</w:t>
+            </w:r>
+            <w:r>
+              <w:rPr>
+                <w:rFonts w:asciiTheme="minorHAnsi" w:hAnsiTheme="minorHAnsi" w:cstheme="minorHAnsi"/>
                 <w:b/>
                 <w:sz w:val="20"/>
                 <w:szCs w:val="20"/>
               </w:rPr>
+              <w:t xml:space="preserve"> Spring</w:t>
+            </w:r>
+            <w:r>
+              <w:rPr>
+                <w:rFonts w:asciiTheme="minorHAnsi" w:hAnsiTheme="minorHAnsi" w:cstheme="minorHAnsi"/>
+                <w:bCs/>
+                <w:sz w:val="20"/>
+                <w:szCs w:val="20"/>
+              </w:rPr>
+              <w:t xml:space="preserve"> that routes</w:t>
+            </w:r>
+            <w:r>
+              <w:rPr>
+                <w:rFonts w:asciiTheme="minorHAnsi" w:hAnsiTheme="minorHAnsi" w:cstheme="minorHAnsi"/>
+                <w:bCs/>
+                <w:sz w:val="20"/>
+                <w:szCs w:val="20"/>
+              </w:rPr>
+              <w:t xml:space="preserve"> </w:t>
+            </w:r>
+            <w:r>
+              <w:rPr>
+                <w:rFonts w:asciiTheme="minorHAnsi" w:hAnsiTheme="minorHAnsi" w:cstheme="minorHAnsi"/>
+                <w:bCs/>
+                <w:sz w:val="20"/>
+                <w:szCs w:val="20"/>
+              </w:rPr>
+              <w:t>120</w:t>
+            </w:r>
+            <w:r>
+              <w:rPr>
+                <w:rFonts w:asciiTheme="minorHAnsi" w:hAnsiTheme="minorHAnsi" w:cstheme="minorHAnsi"/>
+                <w:bCs/>
+                <w:sz w:val="20"/>
+                <w:szCs w:val="20"/>
+              </w:rPr>
+              <w:t>,</w:t>
+            </w:r>
+            <w:r>
+              <w:rPr>
+                <w:rFonts w:asciiTheme="minorHAnsi" w:hAnsiTheme="minorHAnsi" w:cstheme="minorHAnsi"/>
+                <w:bCs/>
+                <w:sz w:val="20"/>
+                <w:szCs w:val="20"/>
+              </w:rPr>
+              <w:t>000</w:t>
+            </w:r>
+            <w:r>
+              <w:rPr>
+                <w:rFonts w:asciiTheme="minorHAnsi" w:hAnsiTheme="minorHAnsi" w:cstheme="minorHAnsi"/>
+                <w:bCs/>
+                <w:sz w:val="20"/>
+                <w:szCs w:val="20"/>
+              </w:rPr>
+              <w:t xml:space="preserve"> </w:t>
+            </w:r>
+            <w:r>
+              <w:rPr>
+                <w:rFonts w:asciiTheme="minorHAnsi" w:hAnsiTheme="minorHAnsi" w:cstheme="minorHAnsi"/>
+                <w:bCs/>
+                <w:sz w:val="20"/>
+                <w:szCs w:val="20"/>
+              </w:rPr>
+              <w:t>specific</w:t>
+            </w:r>
+            <w:r>
+              <w:rPr>
+                <w:rFonts w:asciiTheme="minorHAnsi" w:hAnsiTheme="minorHAnsi" w:cstheme="minorHAnsi"/>
+                <w:bCs/>
+                <w:sz w:val="20"/>
+                <w:szCs w:val="20"/>
+              </w:rPr>
+              <w:t xml:space="preserve"> </w:t>
+            </w:r>
+            <w:r>
+              <w:rPr>
+                <w:rFonts w:asciiTheme="minorHAnsi" w:hAnsiTheme="minorHAnsi" w:cstheme="minorHAnsi"/>
+                <w:bCs/>
+                <w:sz w:val="20"/>
+                <w:szCs w:val="20"/>
+              </w:rPr>
+              <w:t xml:space="preserve">search requests </w:t>
+            </w:r>
+            <w:r>
+              <w:rPr>
+                <w:rFonts w:asciiTheme="minorHAnsi" w:hAnsiTheme="minorHAnsi" w:cstheme="minorHAnsi"/>
+                <w:bCs/>
+                <w:sz w:val="20"/>
+                <w:szCs w:val="20"/>
+              </w:rPr>
+              <w:t xml:space="preserve">per </w:t>
+            </w:r>
+            <w:r>
+              <w:rPr>
+                <w:rFonts w:asciiTheme="minorHAnsi" w:hAnsiTheme="minorHAnsi" w:cstheme="minorHAnsi"/>
+                <w:bCs/>
+                <w:sz w:val="20"/>
+                <w:szCs w:val="20"/>
+              </w:rPr>
+              <w:t>day</w:t>
+            </w:r>
+            <w:r>
+              <w:rPr>
+                <w:rFonts w:asciiTheme="minorHAnsi" w:hAnsiTheme="minorHAnsi" w:cstheme="minorHAnsi"/>
+                <w:bCs/>
+                <w:sz w:val="20"/>
+                <w:szCs w:val="20"/>
+              </w:rPr>
+              <w:t xml:space="preserve"> </w:t>
+            </w:r>
+            <w:r>
+              <w:rPr>
+                <w:rFonts w:asciiTheme="minorHAnsi" w:hAnsiTheme="minorHAnsi" w:cstheme="minorHAnsi"/>
+                <w:bCs/>
+                <w:sz w:val="20"/>
+                <w:szCs w:val="20"/>
+              </w:rPr>
+              <w:t>to affiliated partner</w:t>
+            </w:r>
+            <w:r>
+              <w:rPr>
+                <w:rFonts w:asciiTheme="minorHAnsi" w:hAnsiTheme="minorHAnsi" w:cstheme="minorHAnsi"/>
+                <w:bCs/>
+                <w:sz w:val="20"/>
+                <w:szCs w:val="20"/>
+              </w:rPr>
+              <w:t>s</w:t>
+            </w:r>
+            <w:r>
+              <w:rPr>
+                <w:rFonts w:asciiTheme="minorHAnsi" w:hAnsiTheme="minorHAnsi" w:cstheme="minorHAnsi"/>
+                <w:bCs/>
+                <w:sz w:val="20"/>
+                <w:szCs w:val="20"/>
+              </w:rPr>
+              <w:t>’ services such</w:t>
+            </w:r>
+            <w:r>
+              <w:rPr>
+                <w:rFonts w:asciiTheme="minorHAnsi" w:hAnsiTheme="minorHAnsi" w:cstheme="minorHAnsi"/>
+                <w:bCs/>
+                <w:sz w:val="20"/>
+                <w:szCs w:val="20"/>
+              </w:rPr>
+              <w:t xml:space="preserve"> </w:t>
+            </w:r>
+            <w:r>
+              <w:rPr>
+                <w:rFonts w:asciiTheme="minorHAnsi" w:hAnsiTheme="minorHAnsi" w:cstheme="minorHAnsi"/>
+                <w:bCs/>
+                <w:sz w:val="20"/>
+                <w:szCs w:val="20"/>
+              </w:rPr>
+              <w:t>as Vietnam Airlines</w:t>
+            </w:r>
+            <w:r>
+              <w:rPr>
+                <w:rFonts w:asciiTheme="minorHAnsi" w:hAnsiTheme="minorHAnsi" w:cstheme="minorHAnsi"/>
+                <w:bCs/>
+                <w:sz w:val="20"/>
+                <w:szCs w:val="20"/>
+              </w:rPr>
+              <w:t xml:space="preserve"> (flights search)</w:t>
+            </w:r>
+            <w:r>
+              <w:rPr>
+                <w:rFonts w:asciiTheme="minorHAnsi" w:hAnsiTheme="minorHAnsi" w:cstheme="minorHAnsi"/>
+                <w:bCs/>
+                <w:sz w:val="20"/>
+                <w:szCs w:val="20"/>
+              </w:rPr>
+              <w:t>, Vietnam News Agency</w:t>
+            </w:r>
+            <w:r>
+              <w:rPr>
+                <w:rFonts w:asciiTheme="minorHAnsi" w:hAnsiTheme="minorHAnsi" w:cstheme="minorHAnsi"/>
+                <w:bCs/>
+                <w:sz w:val="20"/>
+                <w:szCs w:val="20"/>
+              </w:rPr>
+              <w:t xml:space="preserve"> (</w:t>
+            </w:r>
+            <w:r>
+              <w:rPr>
+                <w:rFonts w:asciiTheme="minorHAnsi" w:hAnsiTheme="minorHAnsi" w:cstheme="minorHAnsi"/>
+                <w:bCs/>
+                <w:sz w:val="20"/>
+                <w:szCs w:val="20"/>
+              </w:rPr>
+              <w:t xml:space="preserve">verified </w:t>
+            </w:r>
+            <w:r>
+              <w:rPr>
+                <w:rFonts w:asciiTheme="minorHAnsi" w:hAnsiTheme="minorHAnsi" w:cstheme="minorHAnsi"/>
+                <w:bCs/>
+                <w:sz w:val="20"/>
+                <w:szCs w:val="20"/>
+              </w:rPr>
+              <w:t>news search)</w:t>
+            </w:r>
+            <w:r>
+              <w:rPr>
+                <w:rFonts w:asciiTheme="minorHAnsi" w:hAnsiTheme="minorHAnsi" w:cstheme="minorHAnsi"/>
+                <w:bCs/>
+                <w:sz w:val="20"/>
+                <w:szCs w:val="20"/>
+              </w:rPr>
+              <w:t xml:space="preserve"> for better results.</w:t>
+            </w:r>
+          </w:p>
+          <w:p>
+            <w:pPr>
+              <w:pStyle w:val="Normal1"/>
+              <w:numPr>
+                <w:ilvl w:val="0"/>
+                <w:numId w:val="5"/>
+              </w:numPr>
+              <w:spacing w:before="120" w:after="200"/>
+              <w:ind w:left="360"/>
+              <w:contextualSpacing/>
+              <w:rPr>
+                <w:rFonts w:asciiTheme="minorHAnsi" w:hAnsiTheme="minorHAnsi" w:cstheme="minorHAnsi"/>
+                <w:bCs/>
+                <w:sz w:val="20"/>
+                <w:szCs w:val="20"/>
+              </w:rPr>
             </w:pPr>
             <w:r>
               <w:rPr>
                 <w:rFonts w:asciiTheme="minorHAnsi" w:hAnsiTheme="minorHAnsi" w:cstheme="minorHAnsi"/>
-                <w:sz w:val="20"/>
-                <w:szCs w:val="20"/>
-              </w:rPr>
-              <w:t>Worked on a four-person team to use machine learning and natural language processing (</w:t>
-            </w:r>
-            <w:r>
-              <w:rPr>
-                <w:rFonts w:asciiTheme="minorHAnsi" w:hAnsiTheme="minorHAnsi" w:cstheme="minorHAnsi"/>
-                <w:b/>
-                <w:bCs/>
-                <w:sz w:val="20"/>
-                <w:szCs w:val="20"/>
-              </w:rPr>
-              <w:t>NLP</w:t>
-            </w:r>
-            <w:r>
-              <w:rPr>
-                <w:rFonts w:asciiTheme="minorHAnsi" w:hAnsiTheme="minorHAnsi" w:cstheme="minorHAnsi"/>
-                <w:sz w:val="20"/>
-                <w:szCs w:val="20"/>
-              </w:rPr>
-              <w:t>) to help people predict useful tactics.</w:t>
+                <w:bCs/>
+                <w:sz w:val="20"/>
+                <w:szCs w:val="20"/>
+              </w:rPr>
+              <w:t xml:space="preserve">Collaborated with front-end team to coalesce the services into an education-oriented product that </w:t>
+            </w:r>
+            <w:r>
+              <w:rPr>
+                <w:rFonts w:asciiTheme="minorHAnsi" w:hAnsiTheme="minorHAnsi" w:cstheme="minorHAnsi"/>
+                <w:bCs/>
+                <w:sz w:val="20"/>
+                <w:szCs w:val="20"/>
+              </w:rPr>
+              <w:t xml:space="preserve">serves </w:t>
+            </w:r>
+            <w:r>
+              <w:rPr>
+                <w:rFonts w:asciiTheme="minorHAnsi" w:hAnsiTheme="minorHAnsi" w:cstheme="minorHAnsi"/>
+                <w:bCs/>
+                <w:sz w:val="20"/>
+                <w:szCs w:val="20"/>
+              </w:rPr>
+              <w:t>30</w:t>
+            </w:r>
+            <w:r>
+              <w:rPr>
+                <w:rFonts w:asciiTheme="minorHAnsi" w:hAnsiTheme="minorHAnsi" w:cstheme="minorHAnsi"/>
+                <w:bCs/>
+                <w:sz w:val="20"/>
+                <w:szCs w:val="20"/>
+              </w:rPr>
+              <w:t>,</w:t>
+            </w:r>
+            <w:r>
+              <w:rPr>
+                <w:rFonts w:asciiTheme="minorHAnsi" w:hAnsiTheme="minorHAnsi" w:cstheme="minorHAnsi"/>
+                <w:bCs/>
+                <w:sz w:val="20"/>
+                <w:szCs w:val="20"/>
+              </w:rPr>
+              <w:t>000</w:t>
+            </w:r>
+            <w:r>
+              <w:rPr>
+                <w:rFonts w:asciiTheme="minorHAnsi" w:hAnsiTheme="minorHAnsi" w:cstheme="minorHAnsi"/>
+                <w:bCs/>
+                <w:sz w:val="20"/>
+                <w:szCs w:val="20"/>
+              </w:rPr>
+              <w:t xml:space="preserve"> queries every day, </w:t>
+            </w:r>
+            <w:r>
+              <w:rPr>
+                <w:rFonts w:asciiTheme="minorHAnsi" w:hAnsiTheme="minorHAnsi" w:cstheme="minorHAnsi"/>
+                <w:bCs/>
+                <w:sz w:val="20"/>
+                <w:szCs w:val="20"/>
+              </w:rPr>
+              <w:t>empower</w:t>
+            </w:r>
+            <w:r>
+              <w:rPr>
+                <w:rFonts w:asciiTheme="minorHAnsi" w:hAnsiTheme="minorHAnsi" w:cstheme="minorHAnsi"/>
+                <w:bCs/>
+                <w:sz w:val="20"/>
+                <w:szCs w:val="20"/>
+              </w:rPr>
+              <w:t>ing</w:t>
+            </w:r>
+            <w:r>
+              <w:rPr>
+                <w:rFonts w:asciiTheme="minorHAnsi" w:hAnsiTheme="minorHAnsi" w:cstheme="minorHAnsi"/>
+                <w:bCs/>
+                <w:sz w:val="20"/>
+                <w:szCs w:val="20"/>
+              </w:rPr>
+              <w:t xml:space="preserve"> online tutoring during the pandemic. (</w:t>
+            </w:r>
+            <w:hyperlink r:id="rId13" w:history="1">
+              <w:r>
+                <w:rPr>
+                  <w:rStyle w:val="Hyperlink"/>
+                  <w:rFonts w:asciiTheme="minorHAnsi" w:hAnsiTheme="minorHAnsi" w:cstheme="minorHAnsi"/>
+                  <w:bCs/>
+                  <w:sz w:val="20"/>
+                  <w:szCs w:val="20"/>
+                </w:rPr>
+                <w:t>Link to product</w:t>
+              </w:r>
+            </w:hyperlink>
+            <w:r>
+              <w:rPr>
+                <w:rFonts w:asciiTheme="minorHAnsi" w:hAnsiTheme="minorHAnsi" w:cstheme="minorHAnsi"/>
+                <w:bCs/>
+                <w:sz w:val="20"/>
+                <w:szCs w:val="20"/>
+              </w:rPr>
+              <w:t>)</w:t>
+            </w:r>
+          </w:p>
+          <w:p>
+            <w:pPr>
+              <w:pStyle w:val="Normal1"/>
+              <w:numPr>
+                <w:ilvl w:val="0"/>
+                <w:numId w:val="5"/>
+              </w:numPr>
+              <w:spacing w:before="120"/>
+              <w:ind w:left="360"/>
+              <w:contextualSpacing/>
+              <w:rPr>
+                <w:rFonts w:asciiTheme="minorHAnsi" w:hAnsiTheme="minorHAnsi" w:cstheme="minorHAnsi"/>
+                <w:bCs/>
+                <w:sz w:val="20"/>
+                <w:szCs w:val="20"/>
+              </w:rPr>
+            </w:pPr>
+            <w:r>
+              <w:rPr>
+                <w:rFonts w:asciiTheme="minorHAnsi" w:hAnsiTheme="minorHAnsi" w:cstheme="minorHAnsi"/>
+                <w:bCs/>
+                <w:sz w:val="20"/>
+                <w:szCs w:val="20"/>
+              </w:rPr>
+              <w:t xml:space="preserve">Reviewed </w:t>
+            </w:r>
+            <w:r>
+              <w:rPr>
+                <w:rFonts w:asciiTheme="minorHAnsi" w:hAnsiTheme="minorHAnsi" w:cstheme="minorHAnsi"/>
+                <w:bCs/>
+                <w:sz w:val="20"/>
+                <w:szCs w:val="20"/>
+              </w:rPr>
+              <w:t>35+</w:t>
+            </w:r>
+            <w:r>
+              <w:rPr>
+                <w:rFonts w:asciiTheme="minorHAnsi" w:hAnsiTheme="minorHAnsi" w:cstheme="minorHAnsi"/>
+                <w:bCs/>
+                <w:sz w:val="20"/>
+                <w:szCs w:val="20"/>
+              </w:rPr>
+              <w:t xml:space="preserve"> code reviews with the total of </w:t>
+            </w:r>
+            <w:r>
+              <w:rPr>
+                <w:rFonts w:asciiTheme="minorHAnsi" w:hAnsiTheme="minorHAnsi" w:cstheme="minorHAnsi"/>
+                <w:bCs/>
+                <w:sz w:val="20"/>
+                <w:szCs w:val="20"/>
+              </w:rPr>
+              <w:t>10</w:t>
+            </w:r>
+            <w:r>
+              <w:rPr>
+                <w:rFonts w:asciiTheme="minorHAnsi" w:hAnsiTheme="minorHAnsi" w:cstheme="minorHAnsi"/>
+                <w:bCs/>
+                <w:sz w:val="20"/>
+                <w:szCs w:val="20"/>
+              </w:rPr>
+              <w:t>,</w:t>
+            </w:r>
+            <w:r>
+              <w:rPr>
+                <w:rFonts w:asciiTheme="minorHAnsi" w:hAnsiTheme="minorHAnsi" w:cstheme="minorHAnsi"/>
+                <w:bCs/>
+                <w:sz w:val="20"/>
+                <w:szCs w:val="20"/>
+              </w:rPr>
+              <w:t>000+</w:t>
+            </w:r>
+            <w:r>
+              <w:rPr>
+                <w:rFonts w:asciiTheme="minorHAnsi" w:hAnsiTheme="minorHAnsi" w:cstheme="minorHAnsi"/>
+                <w:bCs/>
+                <w:sz w:val="20"/>
+                <w:szCs w:val="20"/>
+              </w:rPr>
+              <w:t xml:space="preserve"> lines of code.</w:t>
             </w:r>
           </w:p>
         </w:tc>
         <w:tc>
           <w:tcPr>
-            <w:tcW w:w="1800" w:type="dxa"/>
+            <w:tcW w:w="1980" w:type="dxa"/>
             <w:tcBorders>
               <w:top w:val="nil"/>
               <w:left w:val="nil"/>
@@ -2715,9 +2724,10 @@
               <w:spacing w:before="120"/>
               <w:jc w:val="right"/>
               <w:rPr>
-                <w:rFonts w:asciiTheme="minorHAnsi" w:hAnsiTheme="minorHAnsi" w:cstheme="minorHAnsi"/>
-                <w:sz w:val="20"/>
-                <w:szCs w:val="20"/>
+                <w:rFonts w:asciiTheme="minorHAnsi" w:eastAsia="MS Mincho" w:hAnsiTheme="minorHAnsi" w:cstheme="minorHAnsi"/>
+                <w:sz w:val="20"/>
+                <w:szCs w:val="20"/>
+                <w:lang w:eastAsia="ja-JP"/>
               </w:rPr>
             </w:pPr>
             <w:r>
@@ -2726,9 +2736,504 @@
                 <w:sz w:val="20"/>
                 <w:szCs w:val="20"/>
               </w:rPr>
-              <w:t>Greencastle, IN</w:t>
+              <w:t>September 2020 – September 2021</w:t>
             </w:r>
           </w:p>
+        </w:tc>
+      </w:tr>
+      <w:bookmarkEnd w:id="0"/>
+      <w:bookmarkEnd w:id="1"/>
+      <w:tr>
+        <w:tc>
+          <w:tcPr>
+            <w:tcW w:w="8924" w:type="dxa"/>
+            <w:tcBorders>
+              <w:top w:val="nil"/>
+              <w:left w:val="nil"/>
+              <w:bottom w:val="nil"/>
+              <w:right w:val="nil"/>
+            </w:tcBorders>
+          </w:tcPr>
+          <w:p>
+            <w:pPr>
+              <w:pStyle w:val="Normal1"/>
+              <w:tabs>
+                <w:tab w:val="left" w:pos="9090"/>
+              </w:tabs>
+              <w:spacing w:before="120"/>
+              <w:rPr>
+                <w:rFonts w:asciiTheme="minorHAnsi" w:hAnsiTheme="minorHAnsi" w:cstheme="minorHAnsi"/>
+                <w:b/>
+                <w:sz w:val="20"/>
+                <w:szCs w:val="20"/>
+              </w:rPr>
+            </w:pPr>
+            <w:r>
+              <w:rPr>
+                <w:rFonts w:asciiTheme="minorHAnsi" w:hAnsiTheme="minorHAnsi" w:cstheme="minorHAnsi"/>
+                <w:b/>
+                <w:sz w:val="20"/>
+                <w:szCs w:val="20"/>
+              </w:rPr>
+              <w:t>Software Develop</w:t>
+            </w:r>
+            <w:r>
+              <w:rPr>
+                <w:rFonts w:asciiTheme="minorHAnsi" w:hAnsiTheme="minorHAnsi" w:cstheme="minorHAnsi"/>
+                <w:b/>
+                <w:sz w:val="20"/>
+                <w:szCs w:val="20"/>
+              </w:rPr>
+              <w:t>ment</w:t>
+            </w:r>
+            <w:r>
+              <w:rPr>
+                <w:rFonts w:asciiTheme="minorHAnsi" w:hAnsiTheme="minorHAnsi" w:cstheme="minorHAnsi"/>
+                <w:b/>
+                <w:sz w:val="20"/>
+                <w:szCs w:val="20"/>
+              </w:rPr>
+              <w:t xml:space="preserve"> Intern, DePauw</w:t>
+            </w:r>
+            <w:r>
+              <w:rPr>
+                <w:rFonts w:asciiTheme="minorHAnsi" w:hAnsiTheme="minorHAnsi" w:cstheme="minorHAnsi"/>
+                <w:b/>
+                <w:sz w:val="20"/>
+                <w:szCs w:val="20"/>
+              </w:rPr>
+              <w:t xml:space="preserve"> Computer Science Department </w:t>
+            </w:r>
+            <w:r>
+              <w:rPr>
+                <w:rFonts w:asciiTheme="minorHAnsi" w:hAnsiTheme="minorHAnsi" w:cstheme="minorHAnsi"/>
+                <w:i/>
+                <w:sz w:val="20"/>
+                <w:szCs w:val="20"/>
+              </w:rPr>
+              <w:t>(</w:t>
+            </w:r>
+            <w:r>
+              <w:rPr>
+                <w:rFonts w:asciiTheme="minorHAnsi" w:hAnsiTheme="minorHAnsi" w:cstheme="minorHAnsi"/>
+                <w:i/>
+                <w:sz w:val="20"/>
+                <w:szCs w:val="20"/>
+              </w:rPr>
+              <w:t>PyTorch, Coq, Gallina, TreeLSTM)</w:t>
+            </w:r>
+          </w:p>
+          <w:p>
+            <w:pPr>
+              <w:pStyle w:val="Normal1"/>
+              <w:numPr>
+                <w:ilvl w:val="0"/>
+                <w:numId w:val="5"/>
+              </w:numPr>
+              <w:spacing w:before="120"/>
+              <w:ind w:left="360"/>
+              <w:contextualSpacing/>
+              <w:rPr>
+                <w:rFonts w:asciiTheme="minorHAnsi" w:hAnsiTheme="minorHAnsi" w:cstheme="minorHAnsi"/>
+                <w:b/>
+                <w:sz w:val="20"/>
+                <w:szCs w:val="20"/>
+              </w:rPr>
+            </w:pPr>
+            <w:r>
+              <w:rPr>
+                <w:rFonts w:asciiTheme="minorHAnsi" w:hAnsiTheme="minorHAnsi" w:cstheme="minorHAnsi"/>
+                <w:sz w:val="20"/>
+                <w:szCs w:val="20"/>
+              </w:rPr>
+              <w:t>D</w:t>
+            </w:r>
+            <w:r>
+              <w:rPr>
+                <w:rFonts w:asciiTheme="minorHAnsi" w:hAnsiTheme="minorHAnsi" w:cstheme="minorHAnsi"/>
+                <w:sz w:val="20"/>
+                <w:szCs w:val="20"/>
+              </w:rPr>
+              <w:t xml:space="preserve">esigned and implemented </w:t>
+            </w:r>
+            <w:r>
+              <w:rPr>
+                <w:rFonts w:asciiTheme="minorHAnsi" w:hAnsiTheme="minorHAnsi" w:cstheme="minorHAnsi"/>
+                <w:sz w:val="20"/>
+                <w:szCs w:val="20"/>
+              </w:rPr>
+              <w:t>a</w:t>
+            </w:r>
+            <w:r>
+              <w:rPr>
+                <w:rFonts w:asciiTheme="minorHAnsi" w:hAnsiTheme="minorHAnsi" w:cstheme="minorHAnsi"/>
+                <w:sz w:val="20"/>
+                <w:szCs w:val="20"/>
+              </w:rPr>
+              <w:t xml:space="preserve">n Interactive Theorem Prover that </w:t>
+            </w:r>
+            <w:r>
+              <w:rPr>
+                <w:rFonts w:asciiTheme="minorHAnsi" w:hAnsiTheme="minorHAnsi" w:cstheme="minorHAnsi"/>
+                <w:sz w:val="20"/>
+                <w:szCs w:val="20"/>
+              </w:rPr>
+              <w:t>helps students and instructors</w:t>
+            </w:r>
+            <w:r>
+              <w:rPr>
+                <w:rFonts w:asciiTheme="minorHAnsi" w:hAnsiTheme="minorHAnsi" w:cstheme="minorHAnsi"/>
+                <w:sz w:val="20"/>
+                <w:szCs w:val="20"/>
+              </w:rPr>
+              <w:t xml:space="preserve"> create</w:t>
+            </w:r>
+            <w:r>
+              <w:rPr>
+                <w:rFonts w:asciiTheme="minorHAnsi" w:hAnsiTheme="minorHAnsi" w:cstheme="minorHAnsi"/>
+                <w:sz w:val="20"/>
+                <w:szCs w:val="20"/>
+              </w:rPr>
+              <w:t xml:space="preserve"> mathematical proof</w:t>
+            </w:r>
+            <w:r>
+              <w:rPr>
+                <w:rFonts w:asciiTheme="minorHAnsi" w:hAnsiTheme="minorHAnsi" w:cstheme="minorHAnsi"/>
+                <w:sz w:val="20"/>
+                <w:szCs w:val="20"/>
+              </w:rPr>
+              <w:t>s</w:t>
+            </w:r>
+            <w:r>
+              <w:rPr>
+                <w:rFonts w:asciiTheme="minorHAnsi" w:hAnsiTheme="minorHAnsi" w:cstheme="minorHAnsi"/>
+                <w:sz w:val="20"/>
+                <w:szCs w:val="20"/>
+              </w:rPr>
+              <w:t xml:space="preserve"> </w:t>
+            </w:r>
+            <w:r>
+              <w:rPr>
+                <w:rFonts w:asciiTheme="minorHAnsi" w:hAnsiTheme="minorHAnsi" w:cstheme="minorHAnsi"/>
+                <w:sz w:val="20"/>
+                <w:szCs w:val="20"/>
+              </w:rPr>
+              <w:t>and</w:t>
+            </w:r>
+            <w:r>
+              <w:rPr>
+                <w:rFonts w:asciiTheme="minorHAnsi" w:hAnsiTheme="minorHAnsi" w:cstheme="minorHAnsi"/>
+                <w:sz w:val="20"/>
+                <w:szCs w:val="20"/>
+              </w:rPr>
+              <w:t xml:space="preserve"> program verifications. </w:t>
+            </w:r>
+            <w:r>
+              <w:rPr>
+                <w:rFonts w:asciiTheme="minorHAnsi" w:hAnsiTheme="minorHAnsi" w:cstheme="minorHAnsi"/>
+                <w:sz w:val="20"/>
+                <w:szCs w:val="20"/>
+              </w:rPr>
+              <w:t>Integrated t</w:t>
+            </w:r>
+            <w:r>
+              <w:rPr>
+                <w:rFonts w:asciiTheme="minorHAnsi" w:hAnsiTheme="minorHAnsi" w:cstheme="minorHAnsi"/>
+                <w:sz w:val="20"/>
+                <w:szCs w:val="20"/>
+              </w:rPr>
+              <w:t xml:space="preserve">he </w:t>
+            </w:r>
+            <w:r>
+              <w:rPr>
+                <w:rFonts w:asciiTheme="minorHAnsi" w:hAnsiTheme="minorHAnsi" w:cstheme="minorHAnsi"/>
+                <w:sz w:val="20"/>
+                <w:szCs w:val="20"/>
+              </w:rPr>
+              <w:t>i</w:t>
+            </w:r>
+            <w:r>
+              <w:rPr>
+                <w:rFonts w:asciiTheme="minorHAnsi" w:hAnsiTheme="minorHAnsi" w:cstheme="minorHAnsi"/>
+                <w:sz w:val="20"/>
+                <w:szCs w:val="20"/>
+              </w:rPr>
+              <w:t xml:space="preserve">nteractive </w:t>
+            </w:r>
+            <w:r>
+              <w:rPr>
+                <w:rFonts w:asciiTheme="minorHAnsi" w:hAnsiTheme="minorHAnsi" w:cstheme="minorHAnsi"/>
+                <w:sz w:val="20"/>
+                <w:szCs w:val="20"/>
+              </w:rPr>
+              <w:t>feature</w:t>
+            </w:r>
+            <w:r>
+              <w:rPr>
+                <w:rFonts w:asciiTheme="minorHAnsi" w:hAnsiTheme="minorHAnsi" w:cstheme="minorHAnsi"/>
+                <w:sz w:val="20"/>
+                <w:szCs w:val="20"/>
+              </w:rPr>
+              <w:t xml:space="preserve"> of s</w:t>
+            </w:r>
+            <w:r>
+              <w:rPr>
+                <w:rFonts w:asciiTheme="minorHAnsi" w:hAnsiTheme="minorHAnsi" w:cstheme="minorHAnsi"/>
+                <w:sz w:val="20"/>
+                <w:szCs w:val="20"/>
+              </w:rPr>
+              <w:t>electi</w:t>
+            </w:r>
+            <w:r>
+              <w:rPr>
+                <w:rFonts w:asciiTheme="minorHAnsi" w:hAnsiTheme="minorHAnsi" w:cstheme="minorHAnsi"/>
+                <w:sz w:val="20"/>
+                <w:szCs w:val="20"/>
+              </w:rPr>
+              <w:t>ng</w:t>
+            </w:r>
+            <w:r>
+              <w:rPr>
+                <w:rFonts w:asciiTheme="minorHAnsi" w:hAnsiTheme="minorHAnsi" w:cstheme="minorHAnsi"/>
+                <w:sz w:val="20"/>
+                <w:szCs w:val="20"/>
+              </w:rPr>
+              <w:t xml:space="preserve"> of</w:t>
+            </w:r>
+            <w:r>
+              <w:rPr>
+                <w:rFonts w:asciiTheme="minorHAnsi" w:hAnsiTheme="minorHAnsi" w:cstheme="minorHAnsi"/>
+                <w:sz w:val="20"/>
+                <w:szCs w:val="20"/>
+              </w:rPr>
+              <w:t xml:space="preserve"> </w:t>
+            </w:r>
+            <w:r>
+              <w:rPr>
+                <w:rFonts w:asciiTheme="minorHAnsi" w:hAnsiTheme="minorHAnsi" w:cstheme="minorHAnsi"/>
+                <w:sz w:val="20"/>
+                <w:szCs w:val="20"/>
+              </w:rPr>
+              <w:t>“</w:t>
+            </w:r>
+            <w:r>
+              <w:rPr>
+                <w:rFonts w:asciiTheme="minorHAnsi" w:hAnsiTheme="minorHAnsi" w:cstheme="minorHAnsi"/>
+                <w:sz w:val="20"/>
+                <w:szCs w:val="20"/>
+              </w:rPr>
+              <w:t>proof</w:t>
+            </w:r>
+            <w:r>
+              <w:rPr>
+                <w:rFonts w:asciiTheme="minorHAnsi" w:hAnsiTheme="minorHAnsi" w:cstheme="minorHAnsi"/>
+                <w:sz w:val="20"/>
+                <w:szCs w:val="20"/>
+              </w:rPr>
+              <w:t xml:space="preserve"> tactics</w:t>
+            </w:r>
+            <w:r>
+              <w:rPr>
+                <w:rFonts w:asciiTheme="minorHAnsi" w:hAnsiTheme="minorHAnsi" w:cstheme="minorHAnsi"/>
+                <w:sz w:val="20"/>
+                <w:szCs w:val="20"/>
+              </w:rPr>
+              <w:t>,</w:t>
+            </w:r>
+            <w:r>
+              <w:rPr>
+                <w:rFonts w:asciiTheme="minorHAnsi" w:hAnsiTheme="minorHAnsi" w:cstheme="minorHAnsi"/>
+                <w:sz w:val="20"/>
+                <w:szCs w:val="20"/>
+              </w:rPr>
+              <w:t xml:space="preserve">” </w:t>
+            </w:r>
+            <w:r>
+              <w:rPr>
+                <w:rFonts w:asciiTheme="minorHAnsi" w:hAnsiTheme="minorHAnsi" w:cstheme="minorHAnsi"/>
+                <w:sz w:val="20"/>
+                <w:szCs w:val="20"/>
+              </w:rPr>
+              <w:t>i.e.,</w:t>
+            </w:r>
+            <w:r>
+              <w:rPr>
+                <w:rFonts w:asciiTheme="minorHAnsi" w:hAnsiTheme="minorHAnsi" w:cstheme="minorHAnsi"/>
+                <w:sz w:val="20"/>
+                <w:szCs w:val="20"/>
+              </w:rPr>
+              <w:t xml:space="preserve"> </w:t>
+            </w:r>
+            <w:r>
+              <w:rPr>
+                <w:rFonts w:asciiTheme="minorHAnsi" w:hAnsiTheme="minorHAnsi" w:cstheme="minorHAnsi"/>
+                <w:sz w:val="20"/>
+                <w:szCs w:val="20"/>
+              </w:rPr>
+              <w:t>strategies for combining known facts to progress towards a proof goal.</w:t>
+            </w:r>
+          </w:p>
+          <w:p>
+            <w:pPr>
+              <w:pStyle w:val="Normal1"/>
+              <w:numPr>
+                <w:ilvl w:val="0"/>
+                <w:numId w:val="5"/>
+              </w:numPr>
+              <w:spacing w:before="120"/>
+              <w:ind w:left="360"/>
+              <w:contextualSpacing/>
+              <w:rPr>
+                <w:rFonts w:asciiTheme="minorHAnsi" w:hAnsiTheme="minorHAnsi" w:cstheme="minorHAnsi"/>
+                <w:b/>
+                <w:sz w:val="20"/>
+                <w:szCs w:val="20"/>
+              </w:rPr>
+            </w:pPr>
+            <w:r>
+              <w:rPr>
+                <w:rFonts w:asciiTheme="minorHAnsi" w:hAnsiTheme="minorHAnsi" w:cstheme="minorHAnsi"/>
+                <w:sz w:val="20"/>
+                <w:szCs w:val="20"/>
+              </w:rPr>
+              <w:t xml:space="preserve">Translated proof data into tree structures to fit into a </w:t>
+            </w:r>
+            <w:r>
+              <w:rPr>
+                <w:rFonts w:asciiTheme="minorHAnsi" w:hAnsiTheme="minorHAnsi" w:cstheme="minorHAnsi"/>
+                <w:b/>
+                <w:bCs/>
+                <w:sz w:val="20"/>
+                <w:szCs w:val="20"/>
+              </w:rPr>
+              <w:t>TreeLSTM</w:t>
+            </w:r>
+            <w:r>
+              <w:rPr>
+                <w:rFonts w:asciiTheme="minorHAnsi" w:hAnsiTheme="minorHAnsi" w:cstheme="minorHAnsi"/>
+                <w:sz w:val="20"/>
+                <w:szCs w:val="20"/>
+              </w:rPr>
+              <w:t>, a type of recurrent neural network (</w:t>
+            </w:r>
+            <w:r>
+              <w:rPr>
+                <w:rFonts w:asciiTheme="minorHAnsi" w:hAnsiTheme="minorHAnsi" w:cstheme="minorHAnsi"/>
+                <w:b/>
+                <w:bCs/>
+                <w:sz w:val="20"/>
+                <w:szCs w:val="20"/>
+              </w:rPr>
+              <w:t>RNN</w:t>
+            </w:r>
+            <w:r>
+              <w:rPr>
+                <w:rFonts w:asciiTheme="minorHAnsi" w:hAnsiTheme="minorHAnsi" w:cstheme="minorHAnsi"/>
+                <w:sz w:val="20"/>
+                <w:szCs w:val="20"/>
+              </w:rPr>
+              <w:t>)</w:t>
+            </w:r>
+            <w:r>
+              <w:rPr>
+                <w:rFonts w:asciiTheme="minorHAnsi" w:hAnsiTheme="minorHAnsi" w:cstheme="minorHAnsi"/>
+                <w:sz w:val="20"/>
+                <w:szCs w:val="20"/>
+              </w:rPr>
+              <w:t xml:space="preserve"> underlying our </w:t>
+            </w:r>
+            <w:r>
+              <w:rPr>
+                <w:rFonts w:asciiTheme="minorHAnsi" w:hAnsiTheme="minorHAnsi" w:cstheme="minorHAnsi"/>
+                <w:b/>
+                <w:bCs/>
+                <w:sz w:val="20"/>
+                <w:szCs w:val="20"/>
+              </w:rPr>
+              <w:t>NLP</w:t>
+            </w:r>
+            <w:r>
+              <w:rPr>
+                <w:rFonts w:asciiTheme="minorHAnsi" w:hAnsiTheme="minorHAnsi" w:cstheme="minorHAnsi"/>
+                <w:sz w:val="20"/>
+                <w:szCs w:val="20"/>
+              </w:rPr>
+              <w:t xml:space="preserve"> model using </w:t>
+            </w:r>
+            <w:r>
+              <w:rPr>
+                <w:rFonts w:asciiTheme="minorHAnsi" w:hAnsiTheme="minorHAnsi" w:cstheme="minorHAnsi"/>
+                <w:b/>
+                <w:bCs/>
+                <w:sz w:val="20"/>
+                <w:szCs w:val="20"/>
+              </w:rPr>
+              <w:t>PyTorch</w:t>
+            </w:r>
+            <w:r>
+              <w:rPr>
+                <w:rFonts w:asciiTheme="minorHAnsi" w:hAnsiTheme="minorHAnsi" w:cstheme="minorHAnsi"/>
+                <w:sz w:val="20"/>
+                <w:szCs w:val="20"/>
+              </w:rPr>
+              <w:t>.</w:t>
+            </w:r>
+          </w:p>
+          <w:p>
+            <w:pPr>
+              <w:pStyle w:val="Normal1"/>
+              <w:numPr>
+                <w:ilvl w:val="0"/>
+                <w:numId w:val="5"/>
+              </w:numPr>
+              <w:spacing w:before="120"/>
+              <w:ind w:left="360"/>
+              <w:contextualSpacing/>
+              <w:rPr>
+                <w:rFonts w:asciiTheme="minorHAnsi" w:hAnsiTheme="minorHAnsi" w:cstheme="minorHAnsi"/>
+                <w:b/>
+                <w:sz w:val="20"/>
+                <w:szCs w:val="20"/>
+              </w:rPr>
+            </w:pPr>
+            <w:r>
+              <w:rPr>
+                <w:rFonts w:asciiTheme="minorHAnsi" w:hAnsiTheme="minorHAnsi" w:cstheme="minorHAnsi"/>
+                <w:sz w:val="20"/>
+                <w:szCs w:val="20"/>
+              </w:rPr>
+              <w:t>Worked on a four-person team to use machine learning and natural language processing (</w:t>
+            </w:r>
+            <w:r>
+              <w:rPr>
+                <w:rFonts w:asciiTheme="minorHAnsi" w:hAnsiTheme="minorHAnsi" w:cstheme="minorHAnsi"/>
+                <w:b/>
+                <w:bCs/>
+                <w:sz w:val="20"/>
+                <w:szCs w:val="20"/>
+              </w:rPr>
+              <w:t>NLP</w:t>
+            </w:r>
+            <w:r>
+              <w:rPr>
+                <w:rFonts w:asciiTheme="minorHAnsi" w:hAnsiTheme="minorHAnsi" w:cstheme="minorHAnsi"/>
+                <w:sz w:val="20"/>
+                <w:szCs w:val="20"/>
+              </w:rPr>
+              <w:t>) to help people predict useful tactics.</w:t>
+            </w:r>
+          </w:p>
+        </w:tc>
+        <w:tc>
+          <w:tcPr>
+            <w:tcW w:w="1980" w:type="dxa"/>
+            <w:tcBorders>
+              <w:top w:val="nil"/>
+              <w:left w:val="nil"/>
+              <w:bottom w:val="nil"/>
+              <w:right w:val="nil"/>
+            </w:tcBorders>
+          </w:tcPr>
           <w:p>
             <w:pPr>
               <w:pStyle w:val="Normal1"/>
@@ -2739,6 +3244,7 @@
                 <w:right w:val="none" w:sz="0" w:space="0" w:color="auto"/>
                 <w:between w:val="none" w:sz="0" w:space="0" w:color="auto"/>
               </w:pBdr>
+              <w:spacing w:before="120"/>
               <w:jc w:val="right"/>
               <w:rPr>
                 <w:rFonts w:asciiTheme="minorHAnsi" w:eastAsia="MS Mincho" w:hAnsiTheme="minorHAnsi" w:cstheme="minorHAnsi"/>
@@ -2832,24 +3338,22 @@
       <w:tr>
         <w:tc>
           <w:tcPr>
-            <w:tcW w:w="9104" w:type="dxa"/>
+            <w:tcW w:w="8924" w:type="dxa"/>
             <w:tcBorders>
-              <w:top w:val="nil"/>
-              <w:left w:val="nil"/>
               <w:bottom w:val="nil"/>
-              <w:right w:val="nil"/>
             </w:tcBorders>
           </w:tcPr>
           <w:p>
             <w:pPr>
               <w:pStyle w:val="Normal1"/>
               <w:tabs>
-                <w:tab w:val="left" w:pos="8460"/>
+                <w:tab w:val="left" w:pos="9090"/>
               </w:tabs>
               <w:spacing w:before="120"/>
               <w:rPr>
                 <w:rFonts w:asciiTheme="minorHAnsi" w:hAnsiTheme="minorHAnsi" w:cstheme="minorHAnsi"/>
-                <w:i/>
+                <w:b/>
+                <w:color w:val="auto"/>
                 <w:sz w:val="20"/>
                 <w:szCs w:val="20"/>
               </w:rPr>
@@ -2858,19 +3362,11 @@
               <w:rPr>
                 <w:rFonts w:asciiTheme="minorHAnsi" w:hAnsiTheme="minorHAnsi" w:cstheme="minorHAnsi"/>
                 <w:b/>
-                <w:sz w:val="20"/>
-                <w:szCs w:val="20"/>
-              </w:rPr>
-              <w:t xml:space="preserve">Software Rasterizer </w:t>
-            </w:r>
-            <w:r>
-              <w:rPr>
-                <w:rFonts w:asciiTheme="minorHAnsi" w:hAnsiTheme="minorHAnsi" w:cstheme="minorHAnsi"/>
-                <w:i/>
-                <w:sz w:val="20"/>
-                <w:szCs w:val="20"/>
-              </w:rPr>
-              <w:t>(</w:t>
+                <w:color w:val="auto"/>
+                <w:sz w:val="20"/>
+                <w:szCs w:val="20"/>
+              </w:rPr>
+              <w:t xml:space="preserve">DePauw Rate My Professor Quick Search Chrome Extension </w:t>
             </w:r>
             <w:r>
               <w:rPr>
@@ -2878,21 +3374,21 @@
                 <w:bCs/>
                 <w:i/>
                 <w:iCs/>
-                <w:sz w:val="20"/>
-                <w:szCs w:val="20"/>
-              </w:rPr>
-              <w:t>C++, PixMap</w:t>
-            </w:r>
-            <w:r>
-              <w:rPr>
-                <w:rFonts w:asciiTheme="minorHAnsi" w:hAnsiTheme="minorHAnsi" w:cstheme="minorHAnsi"/>
-                <w:bCs/>
+                <w:color w:val="auto"/>
+                <w:sz w:val="20"/>
+                <w:szCs w:val="20"/>
+              </w:rPr>
+              <w:t>(</w:t>
+            </w:r>
+            <w:r>
+              <w:rPr>
+                <w:rFonts w:asciiTheme="minorHAnsi" w:hAnsiTheme="minorHAnsi" w:cstheme="minorHAnsi"/>
                 <w:i/>
-                <w:iCs/>
-                <w:sz w:val="20"/>
-                <w:szCs w:val="20"/>
-              </w:rPr>
-              <w:t>)</w:t>
+                <w:color w:val="auto"/>
+                <w:sz w:val="20"/>
+                <w:szCs w:val="20"/>
+              </w:rPr>
+              <w:t>Python, jQuery, JavaScript)</w:t>
             </w:r>
           </w:p>
           <w:p>
@@ -2907,185 +3403,6 @@
               <w:contextualSpacing/>
               <w:rPr>
                 <w:rFonts w:asciiTheme="minorHAnsi" w:hAnsiTheme="minorHAnsi" w:cstheme="minorHAnsi"/>
-                <w:sz w:val="20"/>
-                <w:szCs w:val="20"/>
-              </w:rPr>
-            </w:pPr>
-            <w:r>
-              <w:rPr>
-                <w:rFonts w:asciiTheme="minorHAnsi" w:hAnsiTheme="minorHAnsi" w:cstheme="minorHAnsi"/>
-                <w:sz w:val="20"/>
-                <w:szCs w:val="20"/>
-              </w:rPr>
-              <w:t xml:space="preserve">Implemented rasterizing techniques in </w:t>
-            </w:r>
-            <w:r>
-              <w:rPr>
-                <w:rFonts w:asciiTheme="minorHAnsi" w:hAnsiTheme="minorHAnsi" w:cstheme="minorHAnsi"/>
-                <w:b/>
-                <w:bCs/>
-                <w:sz w:val="20"/>
-                <w:szCs w:val="20"/>
-              </w:rPr>
-              <w:t>C++</w:t>
-            </w:r>
-            <w:r>
-              <w:rPr>
-                <w:rFonts w:asciiTheme="minorHAnsi" w:hAnsiTheme="minorHAnsi" w:cstheme="minorHAnsi"/>
-                <w:sz w:val="20"/>
-                <w:szCs w:val="20"/>
-              </w:rPr>
-              <w:t xml:space="preserve">, recreating the OpenGL library from scratch to display 2D </w:t>
-            </w:r>
-            <w:r>
-              <w:rPr>
-                <w:rFonts w:asciiTheme="minorHAnsi" w:hAnsiTheme="minorHAnsi" w:cstheme="minorHAnsi"/>
-                <w:color w:val="auto"/>
-                <w:sz w:val="20"/>
-                <w:szCs w:val="20"/>
-              </w:rPr>
-              <w:t xml:space="preserve">and 3D vector graphics onto a computer </w:t>
-            </w:r>
-            <w:r>
-              <w:rPr>
-                <w:rFonts w:asciiTheme="minorHAnsi" w:hAnsiTheme="minorHAnsi" w:cstheme="minorHAnsi"/>
-                <w:color w:val="auto"/>
-                <w:sz w:val="20"/>
-                <w:szCs w:val="20"/>
-              </w:rPr>
-              <w:t>display</w:t>
-            </w:r>
-            <w:r>
-              <w:rPr>
-                <w:rFonts w:asciiTheme="minorHAnsi" w:hAnsiTheme="minorHAnsi" w:cstheme="minorHAnsi"/>
-                <w:color w:val="auto"/>
-                <w:sz w:val="20"/>
-                <w:szCs w:val="20"/>
-              </w:rPr>
-              <w:t xml:space="preserve"> (</w:t>
-            </w:r>
-            <w:hyperlink r:id="rId13" w:history="1">
-              <w:r>
-                <w:rPr>
-                  <w:rStyle w:val="Hyperlink"/>
-                  <w:rFonts w:asciiTheme="minorHAnsi" w:hAnsiTheme="minorHAnsi" w:cstheme="minorHAnsi"/>
-                  <w:color w:val="4F81BD" w:themeColor="accent1"/>
-                  <w:sz w:val="20"/>
-                  <w:szCs w:val="20"/>
-                </w:rPr>
-                <w:t>GitHub</w:t>
-              </w:r>
-            </w:hyperlink>
-            <w:r>
-              <w:rPr>
-                <w:rFonts w:asciiTheme="minorHAnsi" w:hAnsiTheme="minorHAnsi" w:cstheme="minorHAnsi"/>
-                <w:color w:val="auto"/>
-                <w:sz w:val="20"/>
-                <w:szCs w:val="20"/>
-              </w:rPr>
-              <w:t>).</w:t>
-            </w:r>
-          </w:p>
-        </w:tc>
-        <w:tc>
-          <w:tcPr>
-            <w:tcW w:w="1800" w:type="dxa"/>
-            <w:tcBorders>
-              <w:top w:val="nil"/>
-              <w:left w:val="nil"/>
-              <w:bottom w:val="nil"/>
-              <w:right w:val="nil"/>
-            </w:tcBorders>
-          </w:tcPr>
-          <w:p>
-            <w:pPr>
-              <w:pStyle w:val="Normal1"/>
-              <w:pBdr>
-                <w:top w:val="none" w:sz="0" w:space="0" w:color="auto"/>
-                <w:left w:val="none" w:sz="0" w:space="0" w:color="auto"/>
-                <w:bottom w:val="none" w:sz="0" w:space="0" w:color="auto"/>
-                <w:right w:val="none" w:sz="0" w:space="0" w:color="auto"/>
-                <w:between w:val="none" w:sz="0" w:space="0" w:color="auto"/>
-              </w:pBdr>
-              <w:spacing w:before="120"/>
-              <w:jc w:val="right"/>
-              <w:rPr>
-                <w:rFonts w:asciiTheme="minorHAnsi" w:hAnsiTheme="minorHAnsi" w:cstheme="minorHAnsi"/>
-                <w:sz w:val="20"/>
-                <w:szCs w:val="20"/>
-              </w:rPr>
-            </w:pPr>
-            <w:r>
-              <w:rPr>
-                <w:rFonts w:asciiTheme="minorHAnsi" w:hAnsiTheme="minorHAnsi" w:cstheme="minorHAnsi"/>
-                <w:sz w:val="20"/>
-                <w:szCs w:val="20"/>
-              </w:rPr>
-              <w:t>Greencastle, IN</w:t>
-            </w:r>
-          </w:p>
-          <w:p>
-            <w:pPr>
-              <w:pStyle w:val="Normal1"/>
-              <w:pBdr>
-                <w:top w:val="none" w:sz="0" w:space="0" w:color="auto"/>
-                <w:left w:val="none" w:sz="0" w:space="0" w:color="auto"/>
-                <w:bottom w:val="none" w:sz="0" w:space="0" w:color="auto"/>
-                <w:right w:val="none" w:sz="0" w:space="0" w:color="auto"/>
-                <w:between w:val="none" w:sz="0" w:space="0" w:color="auto"/>
-              </w:pBdr>
-              <w:jc w:val="right"/>
-              <w:rPr>
-                <w:rFonts w:asciiTheme="minorHAnsi" w:eastAsia="MS Mincho" w:hAnsiTheme="minorHAnsi" w:cstheme="minorHAnsi"/>
-                <w:sz w:val="20"/>
-                <w:szCs w:val="20"/>
-                <w:lang w:eastAsia="ja-JP"/>
-              </w:rPr>
-            </w:pPr>
-            <w:r>
-              <w:rPr>
-                <w:rFonts w:asciiTheme="minorHAnsi" w:hAnsiTheme="minorHAnsi" w:cstheme="minorHAnsi"/>
-                <w:sz w:val="20"/>
-                <w:szCs w:val="20"/>
-              </w:rPr>
-              <w:t xml:space="preserve">Fall </w:t>
-            </w:r>
-            <w:r>
-              <w:rPr>
-                <w:rFonts w:asciiTheme="minorHAnsi" w:hAnsiTheme="minorHAnsi" w:cstheme="minorHAnsi"/>
-                <w:sz w:val="20"/>
-                <w:szCs w:val="20"/>
-              </w:rPr>
-              <w:t>201</w:t>
-            </w:r>
-            <w:r>
-              <w:rPr>
-                <w:rFonts w:asciiTheme="minorHAnsi" w:hAnsiTheme="minorHAnsi" w:cstheme="minorHAnsi"/>
-                <w:sz w:val="20"/>
-                <w:szCs w:val="20"/>
-              </w:rPr>
-              <w:t>9</w:t>
-            </w:r>
-          </w:p>
-        </w:tc>
-      </w:tr>
-      <w:tr>
-        <w:tc>
-          <w:tcPr>
-            <w:tcW w:w="9104" w:type="dxa"/>
-            <w:tcBorders>
-              <w:bottom w:val="nil"/>
-            </w:tcBorders>
-          </w:tcPr>
-          <w:p>
-            <w:pPr>
-              <w:pStyle w:val="Normal1"/>
-              <w:tabs>
-                <w:tab w:val="left" w:pos="9090"/>
-              </w:tabs>
-              <w:spacing w:before="120"/>
-              <w:rPr>
-                <w:rFonts w:asciiTheme="minorHAnsi" w:hAnsiTheme="minorHAnsi" w:cstheme="minorHAnsi"/>
                 <w:b/>
                 <w:color w:val="auto"/>
                 <w:sz w:val="20"/>
@@ -3095,34 +3412,49 @@
             <w:r>
               <w:rPr>
                 <w:rFonts w:asciiTheme="minorHAnsi" w:hAnsiTheme="minorHAnsi" w:cstheme="minorHAnsi"/>
+                <w:color w:val="auto"/>
+                <w:sz w:val="20"/>
+                <w:szCs w:val="20"/>
+              </w:rPr>
+              <w:t xml:space="preserve">Scraped the rating and information of </w:t>
+            </w:r>
+            <w:r>
+              <w:rPr>
+                <w:rFonts w:asciiTheme="minorHAnsi" w:hAnsiTheme="minorHAnsi" w:cstheme="minorHAnsi"/>
+                <w:color w:val="auto"/>
+                <w:sz w:val="20"/>
+                <w:szCs w:val="20"/>
+              </w:rPr>
+              <w:t xml:space="preserve">all </w:t>
+            </w:r>
+            <w:r>
+              <w:rPr>
+                <w:rFonts w:asciiTheme="minorHAnsi" w:hAnsiTheme="minorHAnsi" w:cstheme="minorHAnsi"/>
+                <w:color w:val="auto"/>
+                <w:sz w:val="20"/>
+                <w:szCs w:val="20"/>
+              </w:rPr>
+              <w:t xml:space="preserve">DePauw professors from Rate My Professor using </w:t>
+            </w:r>
+            <w:r>
+              <w:rPr>
+                <w:rFonts w:asciiTheme="minorHAnsi" w:hAnsiTheme="minorHAnsi" w:cstheme="minorHAnsi"/>
                 <w:b/>
+                <w:bCs/>
                 <w:color w:val="auto"/>
                 <w:sz w:val="20"/>
                 <w:szCs w:val="20"/>
               </w:rPr>
-              <w:t xml:space="preserve">DePauw Rate My Professor Quick Search Chrome Extension </w:t>
-            </w:r>
-            <w:r>
-              <w:rPr>
-                <w:rFonts w:asciiTheme="minorHAnsi" w:hAnsiTheme="minorHAnsi" w:cstheme="minorHAnsi"/>
-                <w:bCs/>
-                <w:i/>
-                <w:iCs/>
+              <w:t>Python</w:t>
+            </w:r>
+            <w:r>
+              <w:rPr>
+                <w:rFonts w:asciiTheme="minorHAnsi" w:hAnsiTheme="minorHAnsi" w:cstheme="minorHAnsi"/>
                 <w:color w:val="auto"/>
                 <w:sz w:val="20"/>
                 <w:szCs w:val="20"/>
               </w:rPr>
-              <w:t>(</w:t>
-            </w:r>
-            <w:r>
-              <w:rPr>
-                <w:rFonts w:asciiTheme="minorHAnsi" w:hAnsiTheme="minorHAnsi" w:cstheme="minorHAnsi"/>
-                <w:i/>
-                <w:color w:val="auto"/>
-                <w:sz w:val="20"/>
-                <w:szCs w:val="20"/>
-              </w:rPr>
-              <w:t>Python, jQuery, JavaScript)</w:t>
+              <w:t xml:space="preserve">. </w:t>
             </w:r>
           </w:p>
           <w:p>
@@ -3137,72 +3469,6 @@
               <w:contextualSpacing/>
               <w:rPr>
                 <w:rFonts w:asciiTheme="minorHAnsi" w:hAnsiTheme="minorHAnsi" w:cstheme="minorHAnsi"/>
-                <w:b/>
-                <w:color w:val="auto"/>
-                <w:sz w:val="20"/>
-                <w:szCs w:val="20"/>
-              </w:rPr>
-            </w:pPr>
-            <w:r>
-              <w:rPr>
-                <w:rFonts w:asciiTheme="minorHAnsi" w:hAnsiTheme="minorHAnsi" w:cstheme="minorHAnsi"/>
-                <w:color w:val="auto"/>
-                <w:sz w:val="20"/>
-                <w:szCs w:val="20"/>
-              </w:rPr>
-              <w:t xml:space="preserve">Scraped the rating and information of </w:t>
-            </w:r>
-            <w:r>
-              <w:rPr>
-                <w:rFonts w:asciiTheme="minorHAnsi" w:hAnsiTheme="minorHAnsi" w:cstheme="minorHAnsi"/>
-                <w:color w:val="auto"/>
-                <w:sz w:val="20"/>
-                <w:szCs w:val="20"/>
-              </w:rPr>
-              <w:t xml:space="preserve">all </w:t>
-            </w:r>
-            <w:r>
-              <w:rPr>
-                <w:rFonts w:asciiTheme="minorHAnsi" w:hAnsiTheme="minorHAnsi" w:cstheme="minorHAnsi"/>
-                <w:color w:val="auto"/>
-                <w:sz w:val="20"/>
-                <w:szCs w:val="20"/>
-              </w:rPr>
-              <w:t xml:space="preserve">DePauw professors from Rate My Professor using </w:t>
-            </w:r>
-            <w:r>
-              <w:rPr>
-                <w:rFonts w:asciiTheme="minorHAnsi" w:hAnsiTheme="minorHAnsi" w:cstheme="minorHAnsi"/>
-                <w:b/>
-                <w:bCs/>
-                <w:color w:val="auto"/>
-                <w:sz w:val="20"/>
-                <w:szCs w:val="20"/>
-              </w:rPr>
-              <w:t>Python</w:t>
-            </w:r>
-            <w:r>
-              <w:rPr>
-                <w:rFonts w:asciiTheme="minorHAnsi" w:hAnsiTheme="minorHAnsi" w:cstheme="minorHAnsi"/>
-                <w:color w:val="auto"/>
-                <w:sz w:val="20"/>
-                <w:szCs w:val="20"/>
-              </w:rPr>
-              <w:t xml:space="preserve">. </w:t>
-            </w:r>
-          </w:p>
-          <w:p>
-            <w:pPr>
-              <w:pStyle w:val="Normal1"/>
-              <w:numPr>
-                <w:ilvl w:val="0"/>
-                <w:numId w:val="5"/>
-              </w:numPr>
-              <w:ind w:left="360"/>
-              <w:contextualSpacing/>
-              <w:rPr>
-                <w:rFonts w:asciiTheme="minorHAnsi" w:hAnsiTheme="minorHAnsi" w:cstheme="minorHAnsi"/>
-                <w:color w:val="auto"/>
                 <w:sz w:val="20"/>
                 <w:szCs w:val="20"/>
               </w:rPr>
@@ -3282,7 +3548,7 @@
         </w:tc>
         <w:tc>
           <w:tcPr>
-            <w:tcW w:w="1800" w:type="dxa"/>
+            <w:tcW w:w="1980" w:type="dxa"/>
             <w:tcBorders>
               <w:bottom w:val="nil"/>
             </w:tcBorders>
@@ -3311,67 +3577,15 @@
                 <w:sz w:val="20"/>
                 <w:szCs w:val="20"/>
               </w:rPr>
-              <w:t>Greencastle, IN</w:t>
-            </w:r>
-          </w:p>
-          <w:p>
-            <w:pPr>
-              <w:pStyle w:val="Normal1"/>
-              <w:pBdr>
-                <w:top w:val="none" w:sz="0" w:space="0" w:color="auto"/>
-                <w:left w:val="none" w:sz="0" w:space="0" w:color="auto"/>
-                <w:bottom w:val="none" w:sz="0" w:space="0" w:color="auto"/>
-                <w:right w:val="none" w:sz="0" w:space="0" w:color="auto"/>
-                <w:between w:val="none" w:sz="0" w:space="0" w:color="auto"/>
-              </w:pBdr>
-              <w:jc w:val="right"/>
-              <w:rPr>
-                <w:rFonts w:asciiTheme="minorHAnsi" w:hAnsiTheme="minorHAnsi" w:cstheme="minorHAnsi"/>
-                <w:sz w:val="20"/>
-                <w:szCs w:val="20"/>
-              </w:rPr>
-            </w:pPr>
-            <w:r>
-              <w:rPr>
-                <w:rFonts w:asciiTheme="minorHAnsi" w:hAnsiTheme="minorHAnsi" w:cstheme="minorHAnsi"/>
-                <w:sz w:val="20"/>
-                <w:szCs w:val="20"/>
-              </w:rPr>
-              <w:t>Winter</w:t>
-            </w:r>
-            <w:r>
-              <w:rPr>
-                <w:rFonts w:asciiTheme="minorHAnsi" w:hAnsiTheme="minorHAnsi" w:cstheme="minorHAnsi"/>
-                <w:sz w:val="20"/>
-                <w:szCs w:val="20"/>
-              </w:rPr>
-              <w:t xml:space="preserve"> 2018</w:t>
-            </w:r>
-          </w:p>
-          <w:p>
-            <w:pPr>
-              <w:pStyle w:val="Normal1"/>
-              <w:pBdr>
-                <w:top w:val="none" w:sz="0" w:space="0" w:color="auto"/>
-                <w:left w:val="none" w:sz="0" w:space="0" w:color="auto"/>
-                <w:bottom w:val="none" w:sz="0" w:space="0" w:color="auto"/>
-                <w:right w:val="none" w:sz="0" w:space="0" w:color="auto"/>
-                <w:between w:val="none" w:sz="0" w:space="0" w:color="auto"/>
-              </w:pBdr>
-              <w:jc w:val="right"/>
-              <w:rPr>
-                <w:rFonts w:asciiTheme="minorHAnsi" w:hAnsiTheme="minorHAnsi" w:cstheme="minorHAnsi"/>
-                <w:sz w:val="20"/>
-                <w:szCs w:val="20"/>
-              </w:rPr>
-            </w:pPr>
+              <w:t>Winter 2018</w:t>
+            </w:r>
           </w:p>
         </w:tc>
       </w:tr>
       <w:tr>
         <w:tc>
           <w:tcPr>
-            <w:tcW w:w="9104" w:type="dxa"/>
+            <w:tcW w:w="8924" w:type="dxa"/>
             <w:tcBorders>
               <w:bottom w:val="nil"/>
             </w:tcBorders>
@@ -3408,25 +3622,7 @@
                 <w:sz w:val="20"/>
                 <w:szCs w:val="20"/>
               </w:rPr>
-              <w:t>nt</w:t>
-            </w:r>
-            <w:r>
-              <w:rPr>
-                <w:rFonts w:asciiTheme="minorHAnsi" w:hAnsiTheme="minorHAnsi" w:cstheme="minorHAnsi"/>
-                <w:b/>
-                <w:sz w:val="20"/>
-                <w:szCs w:val="20"/>
-              </w:rPr>
-              <w:t>, DePauw University</w:t>
-            </w:r>
-            <w:r>
-              <w:rPr>
-                <w:rFonts w:asciiTheme="minorHAnsi" w:hAnsiTheme="minorHAnsi" w:cstheme="minorHAnsi"/>
-                <w:b/>
-                <w:sz w:val="20"/>
-                <w:szCs w:val="20"/>
-              </w:rPr>
-              <w:t xml:space="preserve"> Data Science Club </w:t>
+              <w:t xml:space="preserve">nt, DePauw University Data Science Club </w:t>
             </w:r>
             <w:r>
               <w:rPr>
@@ -3461,15 +3657,7 @@
                 <w:sz w:val="20"/>
                 <w:szCs w:val="20"/>
               </w:rPr>
-              <w:t>Achieved f</w:t>
-            </w:r>
-            <w:r>
-              <w:rPr>
-                <w:rFonts w:asciiTheme="minorHAnsi" w:hAnsiTheme="minorHAnsi" w:cstheme="minorHAnsi"/>
-                <w:sz w:val="20"/>
-                <w:szCs w:val="20"/>
-              </w:rPr>
-              <w:t>irst place in the Saint Mary’s Hackathon with a Convolutional Neural Network (</w:t>
+              <w:t>Achieved first place in the Saint Mary’s Hackathon with a Convolutional Neural Network (</w:t>
             </w:r>
             <w:r>
               <w:rPr>
@@ -3515,52 +3703,51 @@
                 <w:ilvl w:val="0"/>
                 <w:numId w:val="5"/>
               </w:numPr>
-              <w:spacing w:before="120"/>
               <w:ind w:left="360"/>
               <w:contextualSpacing/>
               <w:rPr>
                 <w:rFonts w:asciiTheme="minorHAnsi" w:hAnsiTheme="minorHAnsi" w:cstheme="minorHAnsi"/>
+                <w:color w:val="auto"/>
+                <w:sz w:val="20"/>
+                <w:szCs w:val="20"/>
+              </w:rPr>
+            </w:pPr>
+            <w:r>
+              <w:rPr>
+                <w:rFonts w:asciiTheme="minorHAnsi" w:hAnsiTheme="minorHAnsi" w:cstheme="minorHAnsi"/>
+                <w:sz w:val="20"/>
+                <w:szCs w:val="20"/>
+              </w:rPr>
+              <w:t xml:space="preserve">Led a </w:t>
+            </w:r>
+            <w:r>
+              <w:rPr>
+                <w:rFonts w:asciiTheme="minorHAnsi" w:hAnsiTheme="minorHAnsi" w:cstheme="minorHAnsi"/>
+                <w:sz w:val="20"/>
+                <w:szCs w:val="20"/>
+              </w:rPr>
+              <w:t>three-person team</w:t>
+            </w:r>
+            <w:r>
+              <w:rPr>
+                <w:rFonts w:asciiTheme="minorHAnsi" w:hAnsiTheme="minorHAnsi" w:cstheme="minorHAnsi"/>
+                <w:sz w:val="20"/>
+                <w:szCs w:val="20"/>
+              </w:rPr>
+              <w:t xml:space="preserve"> representing DePauw in the International Collegiate Programming Contest</w:t>
+            </w:r>
+            <w:r>
+              <w:rPr>
+                <w:rFonts w:asciiTheme="minorHAnsi" w:hAnsiTheme="minorHAnsi" w:cstheme="minorHAnsi"/>
+                <w:sz w:val="20"/>
+                <w:szCs w:val="20"/>
+              </w:rPr>
+              <w:t xml:space="preserve"> (</w:t>
+            </w:r>
+            <w:r>
+              <w:rPr>
+                <w:rFonts w:asciiTheme="minorHAnsi" w:hAnsiTheme="minorHAnsi" w:cstheme="minorHAnsi"/>
                 <w:b/>
-                <w:sz w:val="20"/>
-                <w:szCs w:val="20"/>
-              </w:rPr>
-            </w:pPr>
-            <w:r>
-              <w:rPr>
-                <w:rFonts w:asciiTheme="minorHAnsi" w:hAnsiTheme="minorHAnsi" w:cstheme="minorHAnsi"/>
-                <w:sz w:val="20"/>
-                <w:szCs w:val="20"/>
-              </w:rPr>
-              <w:t xml:space="preserve">Led a </w:t>
-            </w:r>
-            <w:r>
-              <w:rPr>
-                <w:rFonts w:asciiTheme="minorHAnsi" w:hAnsiTheme="minorHAnsi" w:cstheme="minorHAnsi"/>
-                <w:sz w:val="20"/>
-                <w:szCs w:val="20"/>
-              </w:rPr>
-              <w:t>three-person team</w:t>
-            </w:r>
-            <w:r>
-              <w:rPr>
-                <w:rFonts w:asciiTheme="minorHAnsi" w:hAnsiTheme="minorHAnsi" w:cstheme="minorHAnsi"/>
-                <w:sz w:val="20"/>
-                <w:szCs w:val="20"/>
-              </w:rPr>
-              <w:t xml:space="preserve"> representing DePauw in the International Collegiate Programming Contest</w:t>
-            </w:r>
-            <w:r>
-              <w:rPr>
-                <w:rFonts w:asciiTheme="minorHAnsi" w:hAnsiTheme="minorHAnsi" w:cstheme="minorHAnsi"/>
-                <w:sz w:val="20"/>
-                <w:szCs w:val="20"/>
-              </w:rPr>
-              <w:t xml:space="preserve"> (</w:t>
-            </w:r>
-            <w:r>
-              <w:rPr>
-                <w:rFonts w:asciiTheme="minorHAnsi" w:hAnsiTheme="minorHAnsi" w:cstheme="minorHAnsi"/>
-                <w:b/>
                 <w:bCs/>
                 <w:sz w:val="20"/>
                 <w:szCs w:val="20"/>
@@ -3581,7 +3768,23 @@
                 <w:sz w:val="20"/>
                 <w:szCs w:val="20"/>
               </w:rPr>
-              <w:t>. Ranked top 50 in the East Central North America Regional</w:t>
+              <w:t xml:space="preserve">. Ranked top </w:t>
+            </w:r>
+            <w:r>
+              <w:rPr>
+                <w:rFonts w:asciiTheme="minorHAnsi" w:hAnsiTheme="minorHAnsi" w:cstheme="minorHAnsi"/>
+                <w:sz w:val="20"/>
+                <w:szCs w:val="20"/>
+              </w:rPr>
+              <w:t>16</w:t>
+            </w:r>
+            <w:r>
+              <w:rPr>
+                <w:rFonts w:asciiTheme="minorHAnsi" w:hAnsiTheme="minorHAnsi" w:cstheme="minorHAnsi"/>
+                <w:sz w:val="20"/>
+                <w:szCs w:val="20"/>
+              </w:rPr>
+              <w:t xml:space="preserve"> in the East Central North America Regional</w:t>
             </w:r>
             <w:r>
               <w:rPr>
@@ -3595,7 +3798,7 @@
         </w:tc>
         <w:tc>
           <w:tcPr>
-            <w:tcW w:w="1800" w:type="dxa"/>
+            <w:tcW w:w="1980" w:type="dxa"/>
             <w:tcBorders>
               <w:bottom w:val="nil"/>
             </w:tcBorders>
@@ -3613,9 +3816,10 @@
               <w:spacing w:before="120"/>
               <w:jc w:val="right"/>
               <w:rPr>
-                <w:rFonts w:asciiTheme="minorHAnsi" w:hAnsiTheme="minorHAnsi" w:cstheme="minorHAnsi"/>
-                <w:sz w:val="20"/>
-                <w:szCs w:val="20"/>
+                <w:rFonts w:asciiTheme="minorHAnsi" w:eastAsia="MS Mincho" w:hAnsiTheme="minorHAnsi" w:cstheme="minorHAnsi"/>
+                <w:sz w:val="20"/>
+                <w:szCs w:val="20"/>
+                <w:lang w:eastAsia="ja-JP"/>
               </w:rPr>
             </w:pPr>
             <w:r>
@@ -3624,7 +3828,33 @@
                 <w:sz w:val="20"/>
                 <w:szCs w:val="20"/>
               </w:rPr>
-              <w:t>Greencastle, IN</w:t>
+              <w:t>Fall 201</w:t>
+            </w:r>
+            <w:r>
+              <w:rPr>
+                <w:rFonts w:asciiTheme="minorHAnsi" w:eastAsia="MS Mincho" w:hAnsiTheme="minorHAnsi" w:cstheme="minorHAnsi"/>
+                <w:sz w:val="20"/>
+                <w:szCs w:val="20"/>
+                <w:lang w:eastAsia="ja-JP"/>
+              </w:rPr>
+              <w:t xml:space="preserve">8 </w:t>
+            </w:r>
+            <w:r>
+              <w:rPr>
+                <w:rFonts w:asciiTheme="minorHAnsi" w:hAnsiTheme="minorHAnsi" w:cstheme="minorHAnsi"/>
+                <w:sz w:val="20"/>
+                <w:szCs w:val="20"/>
+              </w:rPr>
+              <w:t>–</w:t>
+            </w:r>
+            <w:r>
+              <w:rPr>
+                <w:rFonts w:asciiTheme="minorHAnsi" w:eastAsia="MS Mincho" w:hAnsiTheme="minorHAnsi" w:cstheme="minorHAnsi"/>
+                <w:sz w:val="20"/>
+                <w:szCs w:val="20"/>
+                <w:lang w:eastAsia="ja-JP"/>
+              </w:rPr>
+              <w:t xml:space="preserve"> present</w:t>
             </w:r>
           </w:p>
           <w:p>
@@ -3637,86 +3867,7 @@
                 <w:right w:val="none" w:sz="0" w:space="0" w:color="auto"/>
                 <w:between w:val="none" w:sz="0" w:space="0" w:color="auto"/>
               </w:pBdr>
-              <w:jc w:val="right"/>
-              <w:rPr>
-                <w:rFonts w:asciiTheme="minorHAnsi" w:eastAsia="MS Mincho" w:hAnsiTheme="minorHAnsi" w:cstheme="minorHAnsi"/>
-                <w:sz w:val="20"/>
-                <w:szCs w:val="20"/>
-                <w:lang w:eastAsia="ja-JP"/>
-              </w:rPr>
-            </w:pPr>
-            <w:r>
-              <w:rPr>
-                <w:rFonts w:asciiTheme="minorHAnsi" w:hAnsiTheme="minorHAnsi" w:cstheme="minorHAnsi"/>
-                <w:sz w:val="20"/>
-                <w:szCs w:val="20"/>
-              </w:rPr>
-              <w:t xml:space="preserve">Fall </w:t>
-            </w:r>
-            <w:r>
-              <w:rPr>
-                <w:rFonts w:asciiTheme="minorHAnsi" w:hAnsiTheme="minorHAnsi" w:cstheme="minorHAnsi"/>
-                <w:sz w:val="20"/>
-                <w:szCs w:val="20"/>
-              </w:rPr>
-              <w:t>201</w:t>
-            </w:r>
-            <w:r>
-              <w:rPr>
-                <w:rFonts w:asciiTheme="minorHAnsi" w:eastAsia="MS Mincho" w:hAnsiTheme="minorHAnsi" w:cstheme="minorHAnsi"/>
-                <w:sz w:val="20"/>
-                <w:szCs w:val="20"/>
-                <w:lang w:eastAsia="ja-JP"/>
-              </w:rPr>
-              <w:t>8</w:t>
-            </w:r>
-            <w:r>
-              <w:rPr>
-                <w:rFonts w:asciiTheme="minorHAnsi" w:eastAsia="MS Mincho" w:hAnsiTheme="minorHAnsi" w:cstheme="minorHAnsi"/>
-                <w:sz w:val="20"/>
-                <w:szCs w:val="20"/>
-                <w:lang w:eastAsia="ja-JP"/>
-              </w:rPr>
-              <w:t xml:space="preserve"> </w:t>
-            </w:r>
-            <w:r>
-              <w:rPr>
-                <w:rFonts w:asciiTheme="minorHAnsi" w:hAnsiTheme="minorHAnsi" w:cstheme="minorHAnsi"/>
-                <w:sz w:val="20"/>
-                <w:szCs w:val="20"/>
-              </w:rPr>
-              <w:t>–</w:t>
-            </w:r>
-            <w:r>
-              <w:rPr>
-                <w:rFonts w:asciiTheme="minorHAnsi" w:eastAsia="MS Mincho" w:hAnsiTheme="minorHAnsi" w:cstheme="minorHAnsi"/>
-                <w:sz w:val="20"/>
-                <w:szCs w:val="20"/>
-                <w:lang w:eastAsia="ja-JP"/>
-              </w:rPr>
-              <w:t xml:space="preserve"> </w:t>
-            </w:r>
-            <w:r>
-              <w:rPr>
-                <w:rFonts w:asciiTheme="minorHAnsi" w:eastAsia="MS Mincho" w:hAnsiTheme="minorHAnsi" w:cstheme="minorHAnsi"/>
-                <w:sz w:val="20"/>
-                <w:szCs w:val="20"/>
-                <w:lang w:eastAsia="ja-JP"/>
-              </w:rPr>
-              <w:t>present</w:t>
-            </w:r>
-          </w:p>
-          <w:p>
-            <w:pPr>
-              <w:pStyle w:val="Normal1"/>
-              <w:pBdr>
-                <w:top w:val="none" w:sz="0" w:space="0" w:color="auto"/>
-                <w:left w:val="none" w:sz="0" w:space="0" w:color="auto"/>
-                <w:bottom w:val="none" w:sz="0" w:space="0" w:color="auto"/>
-                <w:right w:val="none" w:sz="0" w:space="0" w:color="auto"/>
-                <w:between w:val="none" w:sz="0" w:space="0" w:color="auto"/>
-              </w:pBdr>
-              <w:spacing w:before="120"/>
+              <w:spacing w:beforeLines="120" w:before="288"/>
               <w:jc w:val="right"/>
               <w:rPr>
                 <w:rFonts w:asciiTheme="minorHAnsi" w:hAnsiTheme="minorHAnsi" w:cstheme="minorHAnsi"/>
@@ -3755,7 +3906,7 @@
 </file>
 
 <file path=word/endnotes.xml><?xml version="1.0" encoding="utf-8"?>
-<w:endnotes xmlns:wpc="http://schemas.microsoft.com/office/word/2010/wordprocessingCanvas" xmlns:cx="http://schemas.microsoft.com/office/drawing/2014/chartex" xmlns:cx1="http://schemas.microsoft.com/office/drawing/2015/9/8/chartex" xmlns:cx2="http://schemas.microsoft.com/office/drawing/2015/10/21/chartex" xmlns:cx3="http://schemas.microsoft.com/office/drawing/2016/5/9/chartex" xmlns:cx4="http://schemas.microsoft.com/office/drawing/2016/5/10/chartex" xmlns:cx5="http://schemas.microsoft.com/office/drawing/2016/5/11/chartex" xmlns:cx6="http://schemas.microsoft.com/office/drawing/2016/5/12/chartex" xmlns:cx7="http://schemas.microsoft.com/office/drawing/2016/5/13/chartex" xmlns:cx8="http://schemas.microsoft.com/office/drawing/2016/5/14/chartex" xmlns:mc="http://schemas.openxmlformats.org/markup-compatibility/2006" xmlns:aink="http://schemas.microsoft.com/office/drawing/2016/ink" xmlns:am3d="http://schemas.microsoft.com/office/drawing/2017/model3d" xmlns:o="urn:schemas-microsoft-com:office:office" xmlns:r="http://schemas.openxmlformats.org/officeDocument/2006/relationships" xmlns:m="http://schemas.openxmlformats.org/officeDocument/2006/math" xmlns:v="urn:schemas-microsoft-com:vml" xmlns:wp14="http://schemas.microsoft.com/office/word/2010/wordprocessingDrawing" xmlns:wp="http://schemas.openxmlformats.org/drawingml/2006/wordprocessingDrawing" xmlns:w10="urn:schemas-microsoft-com:office:word" xmlns:w="http://schemas.openxmlformats.org/wordprocessingml/2006/main" xmlns:w14="http://schemas.microsoft.com/office/word/2010/wordml" xmlns:w15="http://schemas.microsoft.com/office/word/2012/wordml" xmlns:w16cex="http://schemas.microsoft.com/office/word/2018/wordml/cex" xmlns:w16cid="http://schemas.microsoft.com/office/word/2016/wordml/cid" xmlns:w16="http://schemas.microsoft.com/office/word/2018/wordml" xmlns:w16sdtdh="http://schemas.microsoft.com/office/word/2020/wordml/sdtdatahash" xmlns:w16se="http://schemas.microsoft.com/office/word/2015/wordml/symex" xmlns:wpg="http://schemas.microsoft.com/office/word/2010/wordprocessingGroup" xmlns:wpi="http://schemas.microsoft.com/office/word/2010/wordprocessingInk" xmlns:wne="http://schemas.microsoft.com/office/word/2006/wordml" xmlns:wps="http://schemas.microsoft.com/office/word/2010/wordprocessingShape" mc:Ignorable="w14 w15 w16se w16cid w16 w16cex w16sdtdh wp14">
+<w:endnotes xmlns:wpc="http://schemas.microsoft.com/office/word/2010/wordprocessingCanvas" xmlns:cx="http://schemas.microsoft.com/office/drawing/2014/chartex" xmlns:cx1="http://schemas.microsoft.com/office/drawing/2015/9/8/chartex" xmlns:cx2="http://schemas.microsoft.com/office/drawing/2015/10/21/chartex" xmlns:cx3="http://schemas.microsoft.com/office/drawing/2016/5/9/chartex" xmlns:cx4="http://schemas.microsoft.com/office/drawing/2016/5/10/chartex" xmlns:cx5="http://schemas.microsoft.com/office/drawing/2016/5/11/chartex" xmlns:cx6="http://schemas.microsoft.com/office/drawing/2016/5/12/chartex" xmlns:cx7="http://schemas.microsoft.com/office/drawing/2016/5/13/chartex" xmlns:cx8="http://schemas.microsoft.com/office/drawing/2016/5/14/chartex" xmlns:mc="http://schemas.openxmlformats.org/markup-compatibility/2006" xmlns:aink="http://schemas.microsoft.com/office/drawing/2016/ink" xmlns:am3d="http://schemas.microsoft.com/office/drawing/2017/model3d" xmlns:o="urn:schemas-microsoft-com:office:office" xmlns:oel="http://schemas.microsoft.com/office/2019/extlst" xmlns:r="http://schemas.openxmlformats.org/officeDocument/2006/relationships" xmlns:m="http://schemas.openxmlformats.org/officeDocument/2006/math" xmlns:v="urn:schemas-microsoft-com:vml" xmlns:wp14="http://schemas.microsoft.com/office/word/2010/wordprocessingDrawing" xmlns:wp="http://schemas.openxmlformats.org/drawingml/2006/wordprocessingDrawing" xmlns:w10="urn:schemas-microsoft-com:office:word" xmlns:w="http://schemas.openxmlformats.org/wordprocessingml/2006/main" xmlns:w14="http://schemas.microsoft.com/office/word/2010/wordml" xmlns:w15="http://schemas.microsoft.com/office/word/2012/wordml" xmlns:w16cex="http://schemas.microsoft.com/office/word/2018/wordml/cex" xmlns:w16cid="http://schemas.microsoft.com/office/word/2016/wordml/cid" xmlns:w16="http://schemas.microsoft.com/office/word/2018/wordml" xmlns:w16sdtdh="http://schemas.microsoft.com/office/word/2020/wordml/sdtdatahash" xmlns:w16se="http://schemas.microsoft.com/office/word/2015/wordml/symex" xmlns:wpg="http://schemas.microsoft.com/office/word/2010/wordprocessingGroup" xmlns:wpi="http://schemas.microsoft.com/office/word/2010/wordprocessingInk" xmlns:wne="http://schemas.microsoft.com/office/word/2006/wordml" xmlns:wps="http://schemas.microsoft.com/office/word/2010/wordprocessingShape" mc:Ignorable="w14 w15 w16se w16cid w16 w16cex w16sdtdh wp14">
   <w:endnote w:type="separator" w:id="-1">
     <w:p>
       <w:pPr>
@@ -3780,7 +3931,7 @@
 </file>
 
 <file path=word/footnotes.xml><?xml version="1.0" encoding="utf-8"?>
-<w:footnotes xmlns:wpc="http://schemas.microsoft.com/office/word/2010/wordprocessingCanvas" xmlns:cx="http://schemas.microsoft.com/office/drawing/2014/chartex" xmlns:cx1="http://schemas.microsoft.com/office/drawing/2015/9/8/chartex" xmlns:cx2="http://schemas.microsoft.com/office/drawing/2015/10/21/chartex" xmlns:cx3="http://schemas.microsoft.com/office/drawing/2016/5/9/chartex" xmlns:cx4="http://schemas.microsoft.com/office/drawing/2016/5/10/chartex" xmlns:cx5="http://schemas.microsoft.com/office/drawing/2016/5/11/chartex" xmlns:cx6="http://schemas.microsoft.com/office/drawing/2016/5/12/chartex" xmlns:cx7="http://schemas.microsoft.com/office/drawing/2016/5/13/chartex" xmlns:cx8="http://schemas.microsoft.com/office/drawing/2016/5/14/chartex" xmlns:mc="http://schemas.openxmlformats.org/markup-compatibility/2006" xmlns:aink="http://schemas.microsoft.com/office/drawing/2016/ink" xmlns:am3d="http://schemas.microsoft.com/office/drawing/2017/model3d" xmlns:o="urn:schemas-microsoft-com:office:office" xmlns:r="http://schemas.openxmlformats.org/officeDocument/2006/relationships" xmlns:m="http://schemas.openxmlformats.org/officeDocument/2006/math" xmlns:v="urn:schemas-microsoft-com:vml" xmlns:wp14="http://schemas.microsoft.com/office/word/2010/wordprocessingDrawing" xmlns:wp="http://schemas.openxmlformats.org/drawingml/2006/wordprocessingDrawing" xmlns:w10="urn:schemas-microsoft-com:office:word" xmlns:w="http://schemas.openxmlformats.org/wordprocessingml/2006/main" xmlns:w14="http://schemas.microsoft.com/office/word/2010/wordml" xmlns:w15="http://schemas.microsoft.com/office/word/2012/wordml" xmlns:w16cex="http://schemas.microsoft.com/office/word/2018/wordml/cex" xmlns:w16cid="http://schemas.microsoft.com/office/word/2016/wordml/cid" xmlns:w16="http://schemas.microsoft.com/office/word/2018/wordml" xmlns:w16sdtdh="http://schemas.microsoft.com/office/word/2020/wordml/sdtdatahash" xmlns:w16se="http://schemas.microsoft.com/office/word/2015/wordml/symex" xmlns:wpg="http://schemas.microsoft.com/office/word/2010/wordprocessingGroup" xmlns:wpi="http://schemas.microsoft.com/office/word/2010/wordprocessingInk" xmlns:wne="http://schemas.microsoft.com/office/word/2006/wordml" xmlns:wps="http://schemas.microsoft.com/office/word/2010/wordprocessingShape" mc:Ignorable="w14 w15 w16se w16cid w16 w16cex w16sdtdh wp14">
+<w:footnotes xmlns:wpc="http://schemas.microsoft.com/office/word/2010/wordprocessingCanvas" xmlns:cx="http://schemas.microsoft.com/office/drawing/2014/chartex" xmlns:cx1="http://schemas.microsoft.com/office/drawing/2015/9/8/chartex" xmlns:cx2="http://schemas.microsoft.com/office/drawing/2015/10/21/chartex" xmlns:cx3="http://schemas.microsoft.com/office/drawing/2016/5/9/chartex" xmlns:cx4="http://schemas.microsoft.com/office/drawing/2016/5/10/chartex" xmlns:cx5="http://schemas.microsoft.com/office/drawing/2016/5/11/chartex" xmlns:cx6="http://schemas.microsoft.com/office/drawing/2016/5/12/chartex" xmlns:cx7="http://schemas.microsoft.com/office/drawing/2016/5/13/chartex" xmlns:cx8="http://schemas.microsoft.com/office/drawing/2016/5/14/chartex" xmlns:mc="http://schemas.openxmlformats.org/markup-compatibility/2006" xmlns:aink="http://schemas.microsoft.com/office/drawing/2016/ink" xmlns:am3d="http://schemas.microsoft.com/office/drawing/2017/model3d" xmlns:o="urn:schemas-microsoft-com:office:office" xmlns:oel="http://schemas.microsoft.com/office/2019/extlst" xmlns:r="http://schemas.openxmlformats.org/officeDocument/2006/relationships" xmlns:m="http://schemas.openxmlformats.org/officeDocument/2006/math" xmlns:v="urn:schemas-microsoft-com:vml" xmlns:wp14="http://schemas.microsoft.com/office/word/2010/wordprocessingDrawing" xmlns:wp="http://schemas.openxmlformats.org/drawingml/2006/wordprocessingDrawing" xmlns:w10="urn:schemas-microsoft-com:office:word" xmlns:w="http://schemas.openxmlformats.org/wordprocessingml/2006/main" xmlns:w14="http://schemas.microsoft.com/office/word/2010/wordml" xmlns:w15="http://schemas.microsoft.com/office/word/2012/wordml" xmlns:w16cex="http://schemas.microsoft.com/office/word/2018/wordml/cex" xmlns:w16cid="http://schemas.microsoft.com/office/word/2016/wordml/cid" xmlns:w16="http://schemas.microsoft.com/office/word/2018/wordml" xmlns:w16sdtdh="http://schemas.microsoft.com/office/word/2020/wordml/sdtdatahash" xmlns:w16se="http://schemas.microsoft.com/office/word/2015/wordml/symex" xmlns:wpg="http://schemas.microsoft.com/office/word/2010/wordprocessingGroup" xmlns:wpi="http://schemas.microsoft.com/office/word/2010/wordprocessingInk" xmlns:wne="http://schemas.microsoft.com/office/word/2006/wordml" xmlns:wps="http://schemas.microsoft.com/office/word/2010/wordprocessingShape" mc:Ignorable="w14 w15 w16se w16cid w16 w16cex w16sdtdh wp14">
   <w:footnote w:type="separator" w:id="-1">
     <w:p>
       <w:pPr>
@@ -3805,7 +3956,7 @@
 </file>
 
 <file path=word/numbering.xml><?xml version="1.0" encoding="utf-8"?>
-<w:numbering xmlns:wpc="http://schemas.microsoft.com/office/word/2010/wordprocessingCanvas" xmlns:cx="http://schemas.microsoft.com/office/drawing/2014/chartex" xmlns:cx1="http://schemas.microsoft.com/office/drawing/2015/9/8/chartex" xmlns:cx2="http://schemas.microsoft.com/office/drawing/2015/10/21/chartex" xmlns:cx3="http://schemas.microsoft.com/office/drawing/2016/5/9/chartex" xmlns:cx4="http://schemas.microsoft.com/office/drawing/2016/5/10/chartex" xmlns:cx5="http://schemas.microsoft.com/office/drawing/2016/5/11/chartex" xmlns:cx6="http://schemas.microsoft.com/office/drawing/2016/5/12/chartex" xmlns:cx7="http://schemas.microsoft.com/office/drawing/2016/5/13/chartex" xmlns:cx8="http://schemas.microsoft.com/office/drawing/2016/5/14/chartex" xmlns:mc="http://schemas.openxmlformats.org/markup-compatibility/2006" xmlns:aink="http://schemas.microsoft.com/office/drawing/2016/ink" xmlns:am3d="http://schemas.microsoft.com/office/drawing/2017/model3d" xmlns:o="urn:schemas-microsoft-com:office:office" xmlns:r="http://schemas.openxmlformats.org/officeDocument/2006/relationships" xmlns:m="http://schemas.openxmlformats.org/officeDocument/2006/math" xmlns:v="urn:schemas-microsoft-com:vml" xmlns:wp14="http://schemas.microsoft.com/office/word/2010/wordprocessingDrawing" xmlns:wp="http://schemas.openxmlformats.org/drawingml/2006/wordprocessingDrawing" xmlns:w10="urn:schemas-microsoft-com:office:word" xmlns:w="http://schemas.openxmlformats.org/wordprocessingml/2006/main" xmlns:w14="http://schemas.microsoft.com/office/word/2010/wordml" xmlns:w15="http://schemas.microsoft.com/office/word/2012/wordml" xmlns:w16cex="http://schemas.microsoft.com/office/word/2018/wordml/cex" xmlns:w16cid="http://schemas.microsoft.com/office/word/2016/wordml/cid" xmlns:w16="http://schemas.microsoft.com/office/word/2018/wordml" xmlns:w16sdtdh="http://schemas.microsoft.com/office/word/2020/wordml/sdtdatahash" xmlns:w16se="http://schemas.microsoft.com/office/word/2015/wordml/symex" xmlns:wpg="http://schemas.microsoft.com/office/word/2010/wordprocessingGroup" xmlns:wpi="http://schemas.microsoft.com/office/word/2010/wordprocessingInk" xmlns:wne="http://schemas.microsoft.com/office/word/2006/wordml" xmlns:wps="http://schemas.microsoft.com/office/word/2010/wordprocessingShape" mc:Ignorable="w14 w15 w16se w16cid w16 w16cex w16sdtdh wp14">
+<w:numbering xmlns:wpc="http://schemas.microsoft.com/office/word/2010/wordprocessingCanvas" xmlns:cx="http://schemas.microsoft.com/office/drawing/2014/chartex" xmlns:cx1="http://schemas.microsoft.com/office/drawing/2015/9/8/chartex" xmlns:cx2="http://schemas.microsoft.com/office/drawing/2015/10/21/chartex" xmlns:cx3="http://schemas.microsoft.com/office/drawing/2016/5/9/chartex" xmlns:cx4="http://schemas.microsoft.com/office/drawing/2016/5/10/chartex" xmlns:cx5="http://schemas.microsoft.com/office/drawing/2016/5/11/chartex" xmlns:cx6="http://schemas.microsoft.com/office/drawing/2016/5/12/chartex" xmlns:cx7="http://schemas.microsoft.com/office/drawing/2016/5/13/chartex" xmlns:cx8="http://schemas.microsoft.com/office/drawing/2016/5/14/chartex" xmlns:mc="http://schemas.openxmlformats.org/markup-compatibility/2006" xmlns:aink="http://schemas.microsoft.com/office/drawing/2016/ink" xmlns:am3d="http://schemas.microsoft.com/office/drawing/2017/model3d" xmlns:o="urn:schemas-microsoft-com:office:office" xmlns:oel="http://schemas.microsoft.com/office/2019/extlst" xmlns:r="http://schemas.openxmlformats.org/officeDocument/2006/relationships" xmlns:m="http://schemas.openxmlformats.org/officeDocument/2006/math" xmlns:v="urn:schemas-microsoft-com:vml" xmlns:wp14="http://schemas.microsoft.com/office/word/2010/wordprocessingDrawing" xmlns:wp="http://schemas.openxmlformats.org/drawingml/2006/wordprocessingDrawing" xmlns:w10="urn:schemas-microsoft-com:office:word" xmlns:w="http://schemas.openxmlformats.org/wordprocessingml/2006/main" xmlns:w14="http://schemas.microsoft.com/office/word/2010/wordml" xmlns:w15="http://schemas.microsoft.com/office/word/2012/wordml" xmlns:w16cex="http://schemas.microsoft.com/office/word/2018/wordml/cex" xmlns:w16cid="http://schemas.microsoft.com/office/word/2016/wordml/cid" xmlns:w16="http://schemas.microsoft.com/office/word/2018/wordml" xmlns:w16sdtdh="http://schemas.microsoft.com/office/word/2020/wordml/sdtdatahash" xmlns:w16se="http://schemas.microsoft.com/office/word/2015/wordml/symex" xmlns:wpg="http://schemas.microsoft.com/office/word/2010/wordprocessingGroup" xmlns:wpi="http://schemas.microsoft.com/office/word/2010/wordprocessingInk" xmlns:wne="http://schemas.microsoft.com/office/word/2006/wordml" xmlns:wps="http://schemas.microsoft.com/office/word/2010/wordprocessingShape" mc:Ignorable="w14 w15 w16se w16cid w16 w16cex w16sdtdh wp14">
   <w:abstractNum w:abstractNumId="0" w15:restartNumberingAfterBreak="0">
     <w:nsid w:val="03E16F48"/>
     <w:multiLevelType w:val="multilevel"/>
@@ -6735,82 +6886,82 @@
       </w:rPr>
     </w:lvl>
   </w:abstractNum>
-  <w:num w:numId="1">
+  <w:num w:numId="1" w16cid:durableId="1348557572">
     <w:abstractNumId w:val="7"/>
   </w:num>
-  <w:num w:numId="2">
+  <w:num w:numId="2" w16cid:durableId="1952275641">
     <w:abstractNumId w:val="22"/>
   </w:num>
-  <w:num w:numId="3">
+  <w:num w:numId="3" w16cid:durableId="1902058097">
     <w:abstractNumId w:val="10"/>
   </w:num>
-  <w:num w:numId="4">
+  <w:num w:numId="4" w16cid:durableId="637809697">
     <w:abstractNumId w:val="24"/>
   </w:num>
-  <w:num w:numId="5">
+  <w:num w:numId="5" w16cid:durableId="1319840203">
     <w:abstractNumId w:val="4"/>
   </w:num>
-  <w:num w:numId="6">
+  <w:num w:numId="6" w16cid:durableId="328020211">
     <w:abstractNumId w:val="3"/>
   </w:num>
-  <w:num w:numId="7">
+  <w:num w:numId="7" w16cid:durableId="78448407">
     <w:abstractNumId w:val="13"/>
   </w:num>
-  <w:num w:numId="8">
+  <w:num w:numId="8" w16cid:durableId="1271736879">
     <w:abstractNumId w:val="2"/>
   </w:num>
-  <w:num w:numId="9">
+  <w:num w:numId="9" w16cid:durableId="1222063458">
     <w:abstractNumId w:val="21"/>
   </w:num>
-  <w:num w:numId="10">
+  <w:num w:numId="10" w16cid:durableId="1030455049">
     <w:abstractNumId w:val="12"/>
   </w:num>
-  <w:num w:numId="11">
+  <w:num w:numId="11" w16cid:durableId="1064530376">
     <w:abstractNumId w:val="18"/>
   </w:num>
-  <w:num w:numId="12">
+  <w:num w:numId="12" w16cid:durableId="737360759">
     <w:abstractNumId w:val="0"/>
   </w:num>
-  <w:num w:numId="13">
+  <w:num w:numId="13" w16cid:durableId="1779567324">
     <w:abstractNumId w:val="25"/>
   </w:num>
-  <w:num w:numId="14">
+  <w:num w:numId="14" w16cid:durableId="1002051582">
     <w:abstractNumId w:val="1"/>
   </w:num>
-  <w:num w:numId="15">
+  <w:num w:numId="15" w16cid:durableId="15935843">
     <w:abstractNumId w:val="8"/>
   </w:num>
-  <w:num w:numId="16">
+  <w:num w:numId="16" w16cid:durableId="1390811246">
     <w:abstractNumId w:val="17"/>
   </w:num>
-  <w:num w:numId="17">
+  <w:num w:numId="17" w16cid:durableId="2039501142">
     <w:abstractNumId w:val="9"/>
   </w:num>
-  <w:num w:numId="18">
+  <w:num w:numId="18" w16cid:durableId="379744963">
     <w:abstractNumId w:val="15"/>
   </w:num>
-  <w:num w:numId="19">
+  <w:num w:numId="19" w16cid:durableId="1040278211">
     <w:abstractNumId w:val="20"/>
   </w:num>
-  <w:num w:numId="20">
+  <w:num w:numId="20" w16cid:durableId="36781615">
     <w:abstractNumId w:val="6"/>
   </w:num>
-  <w:num w:numId="21">
+  <w:num w:numId="21" w16cid:durableId="1093935969">
     <w:abstractNumId w:val="11"/>
   </w:num>
-  <w:num w:numId="22">
+  <w:num w:numId="22" w16cid:durableId="1333606274">
     <w:abstractNumId w:val="19"/>
   </w:num>
-  <w:num w:numId="23">
+  <w:num w:numId="23" w16cid:durableId="53086206">
     <w:abstractNumId w:val="23"/>
   </w:num>
-  <w:num w:numId="24">
+  <w:num w:numId="24" w16cid:durableId="379326704">
     <w:abstractNumId w:val="14"/>
   </w:num>
-  <w:num w:numId="25">
+  <w:num w:numId="25" w16cid:durableId="1466774908">
     <w:abstractNumId w:val="5"/>
   </w:num>
-  <w:num w:numId="26">
+  <w:num w:numId="26" w16cid:durableId="1479804187">
     <w:abstractNumId w:val="16"/>
   </w:num>
 </w:numbering>

</xml_diff>